<commit_message>
The definition of e-money
</commit_message>
<xml_diff>
--- a/Inf_Gen_Referat.docx
+++ b/Inf_Gen_Referat.docx
@@ -92,7 +92,83 @@
           <w:sz w:val="24"/>
           <w:lang w:val="en-US"/>
         </w:rPr>
-        <w:t>CATEDRA DE MATEMATICĂ ȘI INFORMATICĂ</w:t>
+        <w:t>CATEDRA</w:t>
+      </w:r>
+      <w:r>
+        <w:rPr>
+          <w:rFonts w:ascii="Times New Roman" w:hAnsi="Times New Roman" w:cs="Times New Roman"/>
+          <w:b/>
+          <w:sz w:val="24"/>
+        </w:rPr>
+        <w:t xml:space="preserve"> </w:t>
+      </w:r>
+      <w:r>
+        <w:rPr>
+          <w:rFonts w:ascii="Times New Roman" w:hAnsi="Times New Roman" w:cs="Times New Roman"/>
+          <w:b/>
+          <w:sz w:val="24"/>
+          <w:lang w:val="en-US"/>
+        </w:rPr>
+        <w:t>DE</w:t>
+      </w:r>
+      <w:r>
+        <w:rPr>
+          <w:rFonts w:ascii="Times New Roman" w:hAnsi="Times New Roman" w:cs="Times New Roman"/>
+          <w:b/>
+          <w:sz w:val="24"/>
+        </w:rPr>
+        <w:t xml:space="preserve"> </w:t>
+      </w:r>
+      <w:r>
+        <w:rPr>
+          <w:rFonts w:ascii="Times New Roman" w:hAnsi="Times New Roman" w:cs="Times New Roman"/>
+          <w:b/>
+          <w:sz w:val="24"/>
+          <w:lang w:val="en-US"/>
+        </w:rPr>
+        <w:t>MATEMATIC</w:t>
+      </w:r>
+      <w:r>
+        <w:rPr>
+          <w:rFonts w:ascii="Times New Roman" w:hAnsi="Times New Roman" w:cs="Times New Roman"/>
+          <w:b/>
+          <w:sz w:val="24"/>
+        </w:rPr>
+        <w:t>Ă Ș</w:t>
+      </w:r>
+      <w:r>
+        <w:rPr>
+          <w:rFonts w:ascii="Times New Roman" w:hAnsi="Times New Roman" w:cs="Times New Roman"/>
+          <w:b/>
+          <w:sz w:val="24"/>
+          <w:lang w:val="en-US"/>
+        </w:rPr>
+        <w:t>I</w:t>
+      </w:r>
+      <w:r>
+        <w:rPr>
+          <w:rFonts w:ascii="Times New Roman" w:hAnsi="Times New Roman" w:cs="Times New Roman"/>
+          <w:b/>
+          <w:sz w:val="24"/>
+        </w:rPr>
+        <w:t xml:space="preserve"> </w:t>
+      </w:r>
+      <w:r>
+        <w:rPr>
+          <w:rFonts w:ascii="Times New Roman" w:hAnsi="Times New Roman" w:cs="Times New Roman"/>
+          <w:b/>
+          <w:sz w:val="24"/>
+          <w:lang w:val="en-US"/>
+        </w:rPr>
+        <w:t>INFORMATIC</w:t>
+      </w:r>
+      <w:r>
+        <w:rPr>
+          <w:rFonts w:ascii="Times New Roman" w:hAnsi="Times New Roman" w:cs="Times New Roman"/>
+          <w:b/>
+          <w:sz w:val="24"/>
+        </w:rPr>
+        <w:t>Ă</w:t>
       </w:r>
     </w:p>
     <w:p>
@@ -105,7 +181,6 @@
           <w:color w:val="000000"/>
           <w:sz w:val="36"/>
           <w:szCs w:val="36"/>
-          <w:lang w:val="en-US"/>
         </w:rPr>
       </w:pPr>
       <w:r>
@@ -361,6 +436,13 @@
     </w:p>
     <w:sdt>
       <w:sdtPr>
+        <w:rPr>
+          <w:rFonts w:asciiTheme="minorHAnsi" w:eastAsiaTheme="minorHAnsi" w:hAnsiTheme="minorHAnsi" w:cstheme="minorBidi"/>
+          <w:color w:val="auto"/>
+          <w:sz w:val="22"/>
+          <w:szCs w:val="22"/>
+          <w:lang w:eastAsia="en-US"/>
+        </w:rPr>
         <w:id w:val="-478543914"/>
         <w:docPartObj>
           <w:docPartGallery w:val="Table of Contents"/>
@@ -369,13 +451,8 @@
       </w:sdtPr>
       <w:sdtEndPr>
         <w:rPr>
-          <w:rFonts w:asciiTheme="minorHAnsi" w:eastAsiaTheme="minorHAnsi" w:hAnsiTheme="minorHAnsi" w:cstheme="minorBidi"/>
           <w:b/>
           <w:bCs/>
-          <w:color w:val="auto"/>
-          <w:sz w:val="22"/>
-          <w:szCs w:val="22"/>
-          <w:lang w:eastAsia="en-US"/>
         </w:rPr>
       </w:sdtEndPr>
       <w:sdtContent>
@@ -1654,8 +1731,6 @@
           <w:lang w:val="en-US"/>
         </w:rPr>
       </w:pPr>
-      <w:bookmarkStart w:id="2" w:name="_GoBack"/>
-      <w:bookmarkEnd w:id="2"/>
     </w:p>
     <w:p>
       <w:pPr>
@@ -1707,7 +1782,7 @@
           <w:lang w:val="en-US"/>
         </w:rPr>
       </w:pPr>
-      <w:bookmarkStart w:id="3" w:name="_Toc69211845"/>
+      <w:bookmarkStart w:id="2" w:name="_Toc69211845"/>
       <w:r>
         <w:rPr>
           <w:rFonts w:ascii="Times New Roman" w:hAnsi="Times New Roman" w:cs="Times New Roman"/>
@@ -1727,7 +1802,7 @@
         </w:rPr>
         <w:t>.</w:t>
       </w:r>
-      <w:bookmarkEnd w:id="3"/>
+      <w:bookmarkEnd w:id="2"/>
     </w:p>
     <w:p>
       <w:pPr>
@@ -1743,20 +1818,263 @@
           <w:b/>
           <w:sz w:val="24"/>
           <w:szCs w:val="24"/>
-          <w:lang w:val="en-US"/>
-        </w:rPr>
-      </w:pPr>
-      <w:bookmarkStart w:id="4" w:name="_Toc69211846"/>
-      <w:r>
-        <w:rPr>
-          <w:rFonts w:ascii="Times New Roman" w:hAnsi="Times New Roman" w:cs="Times New Roman"/>
-          <w:b/>
-          <w:sz w:val="24"/>
-          <w:szCs w:val="24"/>
-        </w:rPr>
-        <w:t>Что такое «электронные деньги»?</w:t>
-      </w:r>
+        </w:rPr>
+      </w:pPr>
+      <w:bookmarkStart w:id="3" w:name="_Toc69211846"/>
+      <w:r>
+        <w:rPr>
+          <w:rFonts w:ascii="Times New Roman" w:hAnsi="Times New Roman" w:cs="Times New Roman"/>
+          <w:b/>
+          <w:sz w:val="24"/>
+          <w:szCs w:val="24"/>
+        </w:rPr>
+        <w:t>Что такое «электронные деньги</w:t>
+      </w:r>
+      <w:r>
+        <w:rPr>
+          <w:rFonts w:ascii="Times New Roman" w:hAnsi="Times New Roman" w:cs="Times New Roman"/>
+          <w:b/>
+          <w:sz w:val="24"/>
+          <w:szCs w:val="24"/>
+        </w:rPr>
+        <w:t>»</w:t>
+      </w:r>
+      <w:r>
+        <w:rPr>
+          <w:rFonts w:ascii="Times New Roman" w:hAnsi="Times New Roman" w:cs="Times New Roman"/>
+          <w:b/>
+          <w:sz w:val="24"/>
+          <w:szCs w:val="24"/>
+        </w:rPr>
+        <w:t>?</w:t>
+      </w:r>
+      <w:bookmarkEnd w:id="3"/>
+    </w:p>
+    <w:p>
+      <w:pPr>
+        <w:pStyle w:val="a3"/>
+        <w:ind w:left="788"/>
+        <w:jc w:val="both"/>
+        <w:outlineLvl w:val="1"/>
+        <w:rPr>
+          <w:rFonts w:ascii="Times New Roman" w:hAnsi="Times New Roman" w:cs="Times New Roman"/>
+          <w:sz w:val="24"/>
+          <w:szCs w:val="24"/>
+        </w:rPr>
+      </w:pPr>
+      <w:r>
+        <w:rPr>
+          <w:rFonts w:ascii="Times New Roman" w:hAnsi="Times New Roman" w:cs="Times New Roman"/>
+          <w:sz w:val="24"/>
+          <w:szCs w:val="24"/>
+        </w:rPr>
+        <w:t xml:space="preserve">Честно говоря, нельзя однозначно сказать, что такое «электронные деньги». </w:t>
+      </w:r>
+      <w:r>
+        <w:rPr>
+          <w:rFonts w:ascii="Times New Roman" w:hAnsi="Times New Roman" w:cs="Times New Roman"/>
+          <w:sz w:val="24"/>
+          <w:szCs w:val="24"/>
+        </w:rPr>
+        <w:t xml:space="preserve">Данному термину </w:t>
+      </w:r>
+      <w:r>
+        <w:rPr>
+          <w:rFonts w:ascii="Times New Roman" w:hAnsi="Times New Roman" w:cs="Times New Roman"/>
+          <w:sz w:val="24"/>
+          <w:szCs w:val="24"/>
+        </w:rPr>
+        <w:t xml:space="preserve">можно дать </w:t>
+      </w:r>
+      <w:r>
+        <w:rPr>
+          <w:rFonts w:ascii="Times New Roman" w:hAnsi="Times New Roman" w:cs="Times New Roman"/>
+          <w:sz w:val="24"/>
+          <w:szCs w:val="24"/>
+        </w:rPr>
+        <w:t xml:space="preserve">несколько определений. </w:t>
+      </w:r>
+    </w:p>
+    <w:p>
+      <w:pPr>
+        <w:pStyle w:val="a3"/>
+        <w:ind w:left="788"/>
+        <w:jc w:val="both"/>
+        <w:outlineLvl w:val="1"/>
+        <w:rPr>
+          <w:rFonts w:ascii="Times New Roman" w:hAnsi="Times New Roman" w:cs="Times New Roman"/>
+          <w:sz w:val="24"/>
+          <w:szCs w:val="24"/>
+        </w:rPr>
+      </w:pPr>
+      <w:r>
+        <w:rPr>
+          <w:rFonts w:ascii="Times New Roman" w:hAnsi="Times New Roman" w:cs="Times New Roman"/>
+          <w:sz w:val="24"/>
+          <w:szCs w:val="24"/>
+        </w:rPr>
+        <w:t xml:space="preserve">Электронные деньги представляют собой денежные средства, которые </w:t>
+      </w:r>
+      <w:r>
+        <w:rPr>
+          <w:rFonts w:ascii="Times New Roman" w:hAnsi="Times New Roman" w:cs="Times New Roman"/>
+          <w:sz w:val="24"/>
+          <w:szCs w:val="24"/>
+        </w:rPr>
+        <w:t>хранятся в виртуальном (электронном) кошельке владельца.</w:t>
+      </w:r>
+    </w:p>
+    <w:p>
+      <w:pPr>
+        <w:pStyle w:val="a3"/>
+        <w:ind w:left="788"/>
+        <w:outlineLvl w:val="1"/>
+        <w:rPr>
+          <w:rFonts w:ascii="Times New Roman" w:hAnsi="Times New Roman" w:cs="Times New Roman"/>
+          <w:sz w:val="24"/>
+          <w:szCs w:val="24"/>
+        </w:rPr>
+      </w:pPr>
+      <w:r>
+        <w:rPr>
+          <w:rFonts w:ascii="Times New Roman" w:hAnsi="Times New Roman" w:cs="Times New Roman"/>
+          <w:sz w:val="24"/>
+          <w:szCs w:val="24"/>
+        </w:rPr>
+        <w:t xml:space="preserve">В свою очередь, электронный кошелек – это такой электронный носитель, который позволяет хранить электронные деньги и осуществлять электронные платежи. Кроме того, под </w:t>
+      </w:r>
+      <w:r>
+        <w:rPr>
+          <w:rFonts w:ascii="Times New Roman" w:hAnsi="Times New Roman" w:cs="Times New Roman"/>
+          <w:sz w:val="24"/>
+          <w:szCs w:val="24"/>
+        </w:rPr>
+        <w:t>э</w:t>
+      </w:r>
+      <w:r>
+        <w:rPr>
+          <w:rFonts w:ascii="Times New Roman" w:hAnsi="Times New Roman" w:cs="Times New Roman"/>
+          <w:sz w:val="24"/>
+          <w:szCs w:val="24"/>
+        </w:rPr>
+        <w:t>лектронным кошельком понимается устройство и программное обеспечение, которое позволяет производить операции пополнения, хранения и перечисления электронных денег.</w:t>
+      </w:r>
+    </w:p>
+    <w:p>
+      <w:pPr>
+        <w:pStyle w:val="a3"/>
+        <w:ind w:left="788"/>
+        <w:outlineLvl w:val="1"/>
+        <w:rPr>
+          <w:rFonts w:ascii="Times New Roman" w:hAnsi="Times New Roman" w:cs="Times New Roman"/>
+          <w:sz w:val="24"/>
+          <w:szCs w:val="24"/>
+        </w:rPr>
+      </w:pPr>
+      <w:r>
+        <w:rPr>
+          <w:rFonts w:ascii="Times New Roman" w:hAnsi="Times New Roman" w:cs="Times New Roman"/>
+          <w:sz w:val="24"/>
+          <w:szCs w:val="24"/>
+        </w:rPr>
+        <w:t xml:space="preserve">Под электронными деньгами также понимаются системы хранения </w:t>
+      </w:r>
+      <w:r>
+        <w:rPr>
+          <w:rFonts w:ascii="Times New Roman" w:hAnsi="Times New Roman" w:cs="Times New Roman"/>
+          <w:sz w:val="24"/>
+          <w:szCs w:val="24"/>
+        </w:rPr>
+        <w:t>и передачи, как традиционных денег, так и негосударственных частных валют.</w:t>
+      </w:r>
+    </w:p>
+    <w:p>
+      <w:pPr>
+        <w:pStyle w:val="a3"/>
+        <w:ind w:left="788"/>
+        <w:outlineLvl w:val="1"/>
+        <w:rPr>
+          <w:rFonts w:ascii="Times New Roman" w:hAnsi="Times New Roman" w:cs="Times New Roman"/>
+          <w:sz w:val="24"/>
+          <w:szCs w:val="24"/>
+        </w:rPr>
+      </w:pPr>
+      <w:r>
+        <w:rPr>
+          <w:rFonts w:ascii="Times New Roman" w:hAnsi="Times New Roman" w:cs="Times New Roman"/>
+          <w:sz w:val="24"/>
+          <w:szCs w:val="24"/>
+        </w:rPr>
+        <w:t>Стоит отметить, что электронными деньгами называют также денежными обязательствами эмитента в электронном виде, находящиеся на электронном носителе в распоряжении пользователя.</w:t>
+      </w:r>
+    </w:p>
+    <w:p>
+      <w:pPr>
+        <w:pStyle w:val="a3"/>
+        <w:ind w:left="788"/>
+        <w:outlineLvl w:val="1"/>
+        <w:rPr>
+          <w:rFonts w:ascii="Times New Roman" w:hAnsi="Times New Roman" w:cs="Times New Roman"/>
+          <w:sz w:val="24"/>
+          <w:szCs w:val="24"/>
+        </w:rPr>
+      </w:pPr>
+      <w:r>
+        <w:rPr>
+          <w:rFonts w:ascii="Times New Roman" w:hAnsi="Times New Roman" w:cs="Times New Roman"/>
+          <w:sz w:val="24"/>
+          <w:szCs w:val="24"/>
+        </w:rPr>
+        <w:t xml:space="preserve">Всем известно, что электронные деньги обладают не меньшей ценностью, что и наличные (настоящие, бумажные) деньги. Как и обычные бумажные деньги, которые мы часто используем в повседневной жизни, </w:t>
+      </w:r>
+      <w:r>
+        <w:rPr>
+          <w:rFonts w:ascii="Times New Roman" w:hAnsi="Times New Roman" w:cs="Times New Roman"/>
+          <w:sz w:val="24"/>
+          <w:szCs w:val="24"/>
+        </w:rPr>
+        <w:t xml:space="preserve">так и электронные деньги можно использовать с целью оплаты товаров и услуг. Однако сфера применения электронных денег – интернет. Хранятся электронные деньги в </w:t>
+      </w:r>
+      <w:proofErr w:type="spellStart"/>
+      <w:r>
+        <w:rPr>
+          <w:rFonts w:ascii="Times New Roman" w:hAnsi="Times New Roman" w:cs="Times New Roman"/>
+          <w:sz w:val="24"/>
+          <w:szCs w:val="24"/>
+        </w:rPr>
+        <w:t>электронноых</w:t>
+      </w:r>
+      <w:proofErr w:type="spellEnd"/>
+      <w:r>
+        <w:rPr>
+          <w:rFonts w:ascii="Times New Roman" w:hAnsi="Times New Roman" w:cs="Times New Roman"/>
+          <w:sz w:val="24"/>
+          <w:szCs w:val="24"/>
+        </w:rPr>
+        <w:t xml:space="preserve"> платежных системах, как обычные деньги - </w:t>
+      </w:r>
+      <w:bookmarkStart w:id="4" w:name="_GoBack"/>
       <w:bookmarkEnd w:id="4"/>
+      <w:r>
+        <w:rPr>
+          <w:rFonts w:ascii="Times New Roman" w:hAnsi="Times New Roman" w:cs="Times New Roman"/>
+          <w:sz w:val="24"/>
+          <w:szCs w:val="24"/>
+        </w:rPr>
+        <w:t>в банке.</w:t>
+      </w:r>
+    </w:p>
+    <w:p>
+      <w:pPr>
+        <w:pStyle w:val="a3"/>
+        <w:ind w:left="788"/>
+        <w:outlineLvl w:val="1"/>
+        <w:rPr>
+          <w:rFonts w:ascii="Times New Roman" w:hAnsi="Times New Roman" w:cs="Times New Roman"/>
+          <w:sz w:val="24"/>
+          <w:szCs w:val="24"/>
+        </w:rPr>
+      </w:pPr>
     </w:p>
     <w:p>
       <w:pPr>
@@ -1776,6 +2094,7 @@
         </w:rPr>
       </w:pPr>
       <w:bookmarkStart w:id="5" w:name="_Toc69211847"/>
+      <w:proofErr w:type="spellStart"/>
       <w:r>
         <w:rPr>
           <w:rFonts w:ascii="Times New Roman" w:hAnsi="Times New Roman" w:cs="Times New Roman"/>
@@ -1784,7 +2103,84 @@
           <w:szCs w:val="24"/>
           <w:lang w:val="en-US"/>
         </w:rPr>
-        <w:t>Что такое платежные системы?</w:t>
+        <w:t>Что</w:t>
+      </w:r>
+      <w:proofErr w:type="spellEnd"/>
+      <w:r>
+        <w:rPr>
+          <w:rFonts w:ascii="Times New Roman" w:hAnsi="Times New Roman" w:cs="Times New Roman"/>
+          <w:b/>
+          <w:sz w:val="24"/>
+          <w:szCs w:val="24"/>
+          <w:lang w:val="en-US"/>
+        </w:rPr>
+        <w:t xml:space="preserve"> </w:t>
+      </w:r>
+      <w:proofErr w:type="spellStart"/>
+      <w:r>
+        <w:rPr>
+          <w:rFonts w:ascii="Times New Roman" w:hAnsi="Times New Roman" w:cs="Times New Roman"/>
+          <w:b/>
+          <w:sz w:val="24"/>
+          <w:szCs w:val="24"/>
+          <w:lang w:val="en-US"/>
+        </w:rPr>
+        <w:t>такое</w:t>
+      </w:r>
+      <w:proofErr w:type="spellEnd"/>
+      <w:r>
+        <w:rPr>
+          <w:rFonts w:ascii="Times New Roman" w:hAnsi="Times New Roman" w:cs="Times New Roman"/>
+          <w:b/>
+          <w:sz w:val="24"/>
+          <w:szCs w:val="24"/>
+          <w:lang w:val="en-US"/>
+        </w:rPr>
+        <w:t xml:space="preserve"> </w:t>
+      </w:r>
+      <w:proofErr w:type="spellStart"/>
+      <w:r>
+        <w:rPr>
+          <w:rFonts w:ascii="Times New Roman" w:hAnsi="Times New Roman" w:cs="Times New Roman"/>
+          <w:b/>
+          <w:sz w:val="24"/>
+          <w:szCs w:val="24"/>
+          <w:lang w:val="en-US"/>
+        </w:rPr>
+        <w:t>платежные</w:t>
+      </w:r>
+      <w:proofErr w:type="spellEnd"/>
+      <w:r>
+        <w:rPr>
+          <w:rFonts w:ascii="Times New Roman" w:hAnsi="Times New Roman" w:cs="Times New Roman"/>
+          <w:b/>
+          <w:sz w:val="24"/>
+          <w:szCs w:val="24"/>
+          <w:lang w:val="en-US"/>
+        </w:rPr>
+        <w:t xml:space="preserve"> </w:t>
+      </w:r>
+      <w:proofErr w:type="spellStart"/>
+      <w:r>
+        <w:rPr>
+          <w:rFonts w:ascii="Times New Roman" w:hAnsi="Times New Roman" w:cs="Times New Roman"/>
+          <w:b/>
+          <w:sz w:val="24"/>
+          <w:szCs w:val="24"/>
+          <w:lang w:val="en-US"/>
+        </w:rPr>
+        <w:t>системы</w:t>
+      </w:r>
+      <w:proofErr w:type="spellEnd"/>
+      <w:r>
+        <w:rPr>
+          <w:rFonts w:ascii="Times New Roman" w:hAnsi="Times New Roman" w:cs="Times New Roman"/>
+          <w:b/>
+          <w:sz w:val="24"/>
+          <w:szCs w:val="24"/>
+          <w:lang w:val="en-US"/>
+        </w:rPr>
+        <w:t>?</w:t>
       </w:r>
       <w:bookmarkEnd w:id="5"/>
     </w:p>
@@ -1806,6 +2202,7 @@
         </w:rPr>
       </w:pPr>
       <w:bookmarkStart w:id="6" w:name="_Toc69211848"/>
+      <w:proofErr w:type="spellStart"/>
       <w:r>
         <w:rPr>
           <w:rFonts w:ascii="Times New Roman" w:hAnsi="Times New Roman" w:cs="Times New Roman"/>
@@ -1814,7 +2211,62 @@
           <w:szCs w:val="24"/>
           <w:lang w:val="en-US"/>
         </w:rPr>
-        <w:t>Типы платежных систем.</w:t>
+        <w:t>Типы</w:t>
+      </w:r>
+      <w:proofErr w:type="spellEnd"/>
+      <w:r>
+        <w:rPr>
+          <w:rFonts w:ascii="Times New Roman" w:hAnsi="Times New Roman" w:cs="Times New Roman"/>
+          <w:b/>
+          <w:sz w:val="24"/>
+          <w:szCs w:val="24"/>
+          <w:lang w:val="en-US"/>
+        </w:rPr>
+        <w:t xml:space="preserve"> </w:t>
+      </w:r>
+      <w:proofErr w:type="spellStart"/>
+      <w:r>
+        <w:rPr>
+          <w:rFonts w:ascii="Times New Roman" w:hAnsi="Times New Roman" w:cs="Times New Roman"/>
+          <w:b/>
+          <w:sz w:val="24"/>
+          <w:szCs w:val="24"/>
+          <w:lang w:val="en-US"/>
+        </w:rPr>
+        <w:t>платежных</w:t>
+      </w:r>
+      <w:proofErr w:type="spellEnd"/>
+      <w:r>
+        <w:rPr>
+          <w:rFonts w:ascii="Times New Roman" w:hAnsi="Times New Roman" w:cs="Times New Roman"/>
+          <w:b/>
+          <w:sz w:val="24"/>
+          <w:szCs w:val="24"/>
+          <w:lang w:val="en-US"/>
+        </w:rPr>
+        <w:t xml:space="preserve"> </w:t>
+      </w:r>
+      <w:proofErr w:type="spellStart"/>
+      <w:r>
+        <w:rPr>
+          <w:rFonts w:ascii="Times New Roman" w:hAnsi="Times New Roman" w:cs="Times New Roman"/>
+          <w:b/>
+          <w:sz w:val="24"/>
+          <w:szCs w:val="24"/>
+          <w:lang w:val="en-US"/>
+        </w:rPr>
+        <w:t>систем</w:t>
+      </w:r>
+      <w:proofErr w:type="spellEnd"/>
+      <w:r>
+        <w:rPr>
+          <w:rFonts w:ascii="Times New Roman" w:hAnsi="Times New Roman" w:cs="Times New Roman"/>
+          <w:b/>
+          <w:sz w:val="24"/>
+          <w:szCs w:val="24"/>
+          <w:lang w:val="en-US"/>
+        </w:rPr>
+        <w:t>.</w:t>
       </w:r>
       <w:bookmarkEnd w:id="6"/>
     </w:p>
@@ -2279,7 +2731,7 @@
           <w:rPr>
             <w:noProof/>
           </w:rPr>
-          <w:t>6</w:t>
+          <w:t>3</w:t>
         </w:r>
         <w:r>
           <w:fldChar w:fldCharType="end"/>
@@ -4171,6 +4623,7 @@
   <w:style w:type="character" w:default="1" w:styleId="a0">
     <w:name w:val="Default Paragraph Font"/>
     <w:uiPriority w:val="1"/>
+    <w:semiHidden/>
     <w:unhideWhenUsed/>
   </w:style>
   <w:style w:type="table" w:default="1" w:styleId="a1">
@@ -4630,7 +5083,7 @@
 </file>
 
 <file path=customXml/itemProps1.xml><?xml version="1.0" encoding="utf-8"?>
-<ds:datastoreItem xmlns:ds="http://schemas.openxmlformats.org/officeDocument/2006/customXml" ds:itemID="{63D582C3-0BB0-461E-A9DA-F3719DBDD083}">
+<ds:datastoreItem xmlns:ds="http://schemas.openxmlformats.org/officeDocument/2006/customXml" ds:itemID="{8F2A5CCA-47AE-4344-9CAB-39D275D3648E}">
   <ds:schemaRefs>
     <ds:schemaRef ds:uri="http://schemas.openxmlformats.org/officeDocument/2006/bibliography"/>
   </ds:schemaRefs>

</xml_diff>

<commit_message>
I added the clasificaion of payment systems
</commit_message>
<xml_diff>
--- a/Inf_Gen_Referat.docx
+++ b/Inf_Gen_Referat.docx
@@ -1802,7 +1802,9 @@
         </w:rPr>
         <w:t>.</w:t>
       </w:r>
+      <w:bookmarkStart w:id="3" w:name="_GoBack"/>
       <w:bookmarkEnd w:id="2"/>
+      <w:bookmarkEnd w:id="3"/>
     </w:p>
     <w:p>
       <w:pPr>
@@ -1820,7 +1822,7 @@
           <w:szCs w:val="24"/>
         </w:rPr>
       </w:pPr>
-      <w:bookmarkStart w:id="3" w:name="_Toc69211846"/>
+      <w:bookmarkStart w:id="4" w:name="_Toc69211846"/>
       <w:r>
         <w:rPr>
           <w:rFonts w:ascii="Times New Roman" w:hAnsi="Times New Roman" w:cs="Times New Roman"/>
@@ -1848,7 +1850,7 @@
         </w:rPr>
         <w:t>?</w:t>
       </w:r>
-      <w:bookmarkEnd w:id="3"/>
+      <w:bookmarkEnd w:id="4"/>
     </w:p>
     <w:p>
       <w:pPr>
@@ -1941,23 +1943,7 @@
           <w:sz w:val="24"/>
           <w:szCs w:val="24"/>
         </w:rPr>
-        <w:t xml:space="preserve">В свою очередь, электронный кошелек – это такой электронный носитель, который позволяет хранить электронные деньги и осуществлять электронные платежи. Кроме того, под </w:t>
-      </w:r>
-      <w:r>
-        <w:rPr>
-          <w:rFonts w:ascii="Times New Roman" w:hAnsi="Times New Roman" w:cs="Times New Roman"/>
-          <w:sz w:val="24"/>
-          <w:szCs w:val="24"/>
-        </w:rPr>
-        <w:t>э</w:t>
-      </w:r>
-      <w:r>
-        <w:rPr>
-          <w:rFonts w:ascii="Times New Roman" w:hAnsi="Times New Roman" w:cs="Times New Roman"/>
-          <w:sz w:val="24"/>
-          <w:szCs w:val="24"/>
-        </w:rPr>
-        <w:t>лектронным кошельком понимается устройство и программное обеспечение, которое позволяет производить операции пополнения, хранения и перечисления электронных денег.</w:t>
+        <w:t>В свою очередь, электронный кошелек – это такой электронный носитель, который позволяет хранить электронные деньги и осуществлять электронные платежи. Кроме того, под электронным кошельком понимается устройство и программное обеспечение, которое позволяет производить операции пополнения, хранения и перечисления электронных денег.</w:t>
       </w:r>
     </w:p>
     <w:p>
@@ -2051,17 +2037,7 @@
           <w:sz w:val="24"/>
           <w:szCs w:val="24"/>
         </w:rPr>
-        <w:t xml:space="preserve"> платежных системах, как обычные деньги - </w:t>
-      </w:r>
-      <w:bookmarkStart w:id="4" w:name="_GoBack"/>
-      <w:bookmarkEnd w:id="4"/>
-      <w:r>
-        <w:rPr>
-          <w:rFonts w:ascii="Times New Roman" w:hAnsi="Times New Roman" w:cs="Times New Roman"/>
-          <w:sz w:val="24"/>
-          <w:szCs w:val="24"/>
-        </w:rPr>
-        <w:t>в банке.</w:t>
+        <w:t xml:space="preserve"> платежных системах, как обычные деньги - в банке.</w:t>
       </w:r>
     </w:p>
     <w:p>
@@ -2187,6 +2163,166 @@
     <w:p>
       <w:pPr>
         <w:pStyle w:val="a3"/>
+        <w:ind w:left="788"/>
+        <w:outlineLvl w:val="1"/>
+        <w:rPr>
+          <w:rFonts w:ascii="Times New Roman" w:hAnsi="Times New Roman" w:cs="Times New Roman"/>
+          <w:sz w:val="24"/>
+          <w:szCs w:val="24"/>
+        </w:rPr>
+      </w:pPr>
+      <w:r>
+        <w:rPr>
+          <w:rFonts w:ascii="Times New Roman" w:hAnsi="Times New Roman" w:cs="Times New Roman"/>
+          <w:sz w:val="24"/>
+          <w:szCs w:val="24"/>
+        </w:rPr>
+        <w:t>Под платежной системой понимается система или сервис, используемый для осуществления таких финансовых операций, как перевод денежных или иных средств, их заменяющих (чеки, сертификаты и т.д.), в электронной или физической форме.</w:t>
+      </w:r>
+      <w:r>
+        <w:rPr>
+          <w:rFonts w:ascii="Times New Roman" w:hAnsi="Times New Roman" w:cs="Times New Roman"/>
+          <w:sz w:val="24"/>
+          <w:szCs w:val="24"/>
+        </w:rPr>
+        <w:t xml:space="preserve"> Иными словами, платежные системы – способ оплаты услуг, используя банковскую карту или электронные деньги.</w:t>
+      </w:r>
+    </w:p>
+    <w:p>
+      <w:pPr>
+        <w:pStyle w:val="a3"/>
+        <w:ind w:left="788"/>
+        <w:outlineLvl w:val="1"/>
+        <w:rPr>
+          <w:rFonts w:ascii="Times New Roman" w:hAnsi="Times New Roman" w:cs="Times New Roman"/>
+          <w:sz w:val="24"/>
+          <w:szCs w:val="24"/>
+        </w:rPr>
+      </w:pPr>
+      <w:r>
+        <w:rPr>
+          <w:rFonts w:ascii="Times New Roman" w:hAnsi="Times New Roman" w:cs="Times New Roman"/>
+          <w:sz w:val="24"/>
+          <w:szCs w:val="24"/>
+        </w:rPr>
+        <w:t xml:space="preserve">Более того, платежные системы заменяют расчеты наличными деньгами при осуществлении внутренних и международных платежей. Платежная система – один из базовых сервисов, </w:t>
+      </w:r>
+      <w:r>
+        <w:rPr>
+          <w:rFonts w:ascii="Times New Roman" w:hAnsi="Times New Roman" w:cs="Times New Roman"/>
+          <w:sz w:val="24"/>
+          <w:szCs w:val="24"/>
+        </w:rPr>
+        <w:t>которые представляются банками и другими финансовыми институтами.</w:t>
+      </w:r>
+    </w:p>
+    <w:p>
+      <w:pPr>
+        <w:pStyle w:val="a3"/>
+        <w:ind w:left="788"/>
+        <w:outlineLvl w:val="1"/>
+        <w:rPr>
+          <w:rFonts w:ascii="Times New Roman" w:hAnsi="Times New Roman" w:cs="Times New Roman"/>
+          <w:sz w:val="24"/>
+          <w:szCs w:val="24"/>
+        </w:rPr>
+      </w:pPr>
+      <w:r>
+        <w:rPr>
+          <w:rFonts w:ascii="Times New Roman" w:hAnsi="Times New Roman" w:cs="Times New Roman"/>
+          <w:sz w:val="24"/>
+          <w:szCs w:val="24"/>
+        </w:rPr>
+        <w:t>Не менее важно, что с</w:t>
+      </w:r>
+      <w:r>
+        <w:rPr>
+          <w:rFonts w:ascii="Times New Roman" w:hAnsi="Times New Roman" w:cs="Times New Roman"/>
+          <w:sz w:val="24"/>
+          <w:szCs w:val="24"/>
+        </w:rPr>
+        <w:t>овременные платежные системы используют денежные средства-заменители по сравнению с традиционными платежными системами. Это включает в себя дебетовые карты, кредитные карты, электронные переводы денежных средств, прямые кредиты, прямые дебеты, интернет-банкинг и платежные системы электронной коммерции.</w:t>
+      </w:r>
+    </w:p>
+    <w:p>
+      <w:pPr>
+        <w:pStyle w:val="a3"/>
+        <w:ind w:left="788"/>
+        <w:outlineLvl w:val="1"/>
+        <w:rPr>
+          <w:rFonts w:ascii="Times New Roman" w:hAnsi="Times New Roman" w:cs="Times New Roman"/>
+          <w:sz w:val="24"/>
+          <w:szCs w:val="24"/>
+        </w:rPr>
+      </w:pPr>
+      <w:r>
+        <w:rPr>
+          <w:rFonts w:ascii="Times New Roman" w:hAnsi="Times New Roman" w:cs="Times New Roman"/>
+          <w:sz w:val="24"/>
+          <w:szCs w:val="24"/>
+        </w:rPr>
+        <w:t xml:space="preserve">В настоящее время существует большое разнообразие платежных систем. Наиболее известны следующие платежные системы: </w:t>
+      </w:r>
+      <w:proofErr w:type="spellStart"/>
+      <w:r>
+        <w:rPr>
+          <w:rFonts w:ascii="Times New Roman" w:hAnsi="Times New Roman" w:cs="Times New Roman"/>
+          <w:sz w:val="24"/>
+          <w:szCs w:val="24"/>
+          <w:lang w:val="en-US"/>
+        </w:rPr>
+        <w:t>Mastercard</w:t>
+      </w:r>
+      <w:proofErr w:type="spellEnd"/>
+      <w:r>
+        <w:rPr>
+          <w:rFonts w:ascii="Times New Roman" w:hAnsi="Times New Roman" w:cs="Times New Roman"/>
+          <w:sz w:val="24"/>
+          <w:szCs w:val="24"/>
+        </w:rPr>
+        <w:t xml:space="preserve">, </w:t>
+      </w:r>
+      <w:r>
+        <w:rPr>
+          <w:rFonts w:ascii="Times New Roman" w:hAnsi="Times New Roman" w:cs="Times New Roman"/>
+          <w:sz w:val="24"/>
+          <w:szCs w:val="24"/>
+          <w:lang w:val="en-US"/>
+        </w:rPr>
+        <w:t>VISA</w:t>
+      </w:r>
+      <w:r>
+        <w:rPr>
+          <w:rFonts w:ascii="Times New Roman" w:hAnsi="Times New Roman" w:cs="Times New Roman"/>
+          <w:sz w:val="24"/>
+          <w:szCs w:val="24"/>
+        </w:rPr>
+        <w:t xml:space="preserve"> </w:t>
+      </w:r>
+      <w:r>
+        <w:rPr>
+          <w:rFonts w:ascii="Times New Roman" w:hAnsi="Times New Roman" w:cs="Times New Roman"/>
+          <w:sz w:val="24"/>
+          <w:szCs w:val="24"/>
+        </w:rPr>
+        <w:t>и другие.</w:t>
+      </w:r>
+    </w:p>
+    <w:p>
+      <w:pPr>
+        <w:pStyle w:val="a3"/>
+        <w:ind w:left="788"/>
+        <w:outlineLvl w:val="1"/>
+        <w:rPr>
+          <w:rFonts w:ascii="Times New Roman" w:hAnsi="Times New Roman" w:cs="Times New Roman"/>
+          <w:sz w:val="24"/>
+          <w:szCs w:val="24"/>
+        </w:rPr>
+      </w:pPr>
+    </w:p>
+    <w:p>
+      <w:pPr>
+        <w:pStyle w:val="a3"/>
         <w:numPr>
           <w:ilvl w:val="1"/>
           <w:numId w:val="16"/>
@@ -2198,77 +2334,342 @@
           <w:b/>
           <w:sz w:val="24"/>
           <w:szCs w:val="24"/>
-          <w:lang w:val="en-US"/>
         </w:rPr>
       </w:pPr>
       <w:bookmarkStart w:id="6" w:name="_Toc69211848"/>
+      <w:r>
+        <w:rPr>
+          <w:rFonts w:ascii="Times New Roman" w:hAnsi="Times New Roman" w:cs="Times New Roman"/>
+          <w:b/>
+          <w:sz w:val="24"/>
+          <w:szCs w:val="24"/>
+        </w:rPr>
+        <w:t>Типы платежных систем.</w:t>
+      </w:r>
+      <w:bookmarkEnd w:id="6"/>
+    </w:p>
+    <w:p>
+      <w:pPr>
+        <w:pStyle w:val="a3"/>
+        <w:ind w:left="788"/>
+        <w:outlineLvl w:val="1"/>
+        <w:rPr>
+          <w:rFonts w:ascii="Times New Roman" w:hAnsi="Times New Roman" w:cs="Times New Roman"/>
+          <w:sz w:val="24"/>
+          <w:szCs w:val="24"/>
+        </w:rPr>
+      </w:pPr>
+      <w:r>
+        <w:rPr>
+          <w:rFonts w:ascii="Times New Roman" w:hAnsi="Times New Roman" w:cs="Times New Roman"/>
+          <w:sz w:val="24"/>
+          <w:szCs w:val="24"/>
+        </w:rPr>
+        <w:t xml:space="preserve">Что касается типов платежных систем, существуют признаки, по которым можно разделить платежные системы. </w:t>
+      </w:r>
+    </w:p>
+    <w:p>
+      <w:pPr>
+        <w:pStyle w:val="a3"/>
+        <w:ind w:left="788"/>
+        <w:outlineLvl w:val="1"/>
+        <w:rPr>
+          <w:rFonts w:ascii="Times New Roman" w:hAnsi="Times New Roman" w:cs="Times New Roman"/>
+          <w:sz w:val="24"/>
+          <w:szCs w:val="24"/>
+        </w:rPr>
+      </w:pPr>
+      <w:r>
+        <w:rPr>
+          <w:rFonts w:ascii="Times New Roman" w:hAnsi="Times New Roman" w:cs="Times New Roman"/>
+          <w:sz w:val="24"/>
+          <w:szCs w:val="24"/>
+        </w:rPr>
+        <w:t>П</w:t>
+      </w:r>
+      <w:r>
+        <w:rPr>
+          <w:rFonts w:ascii="Times New Roman" w:hAnsi="Times New Roman" w:cs="Times New Roman"/>
+          <w:sz w:val="24"/>
+          <w:szCs w:val="24"/>
+        </w:rPr>
+        <w:t>ервый тип ПС можно выделить по признаку финансовых инструментов:</w:t>
+      </w:r>
+    </w:p>
+    <w:p>
+      <w:pPr>
+        <w:pStyle w:val="a3"/>
+        <w:ind w:left="788"/>
+        <w:outlineLvl w:val="1"/>
+        <w:rPr>
+          <w:rFonts w:ascii="Times New Roman" w:hAnsi="Times New Roman" w:cs="Times New Roman"/>
+          <w:sz w:val="24"/>
+          <w:szCs w:val="24"/>
+        </w:rPr>
+      </w:pPr>
+      <w:r>
+        <w:rPr>
+          <w:rFonts w:ascii="Times New Roman" w:hAnsi="Times New Roman" w:cs="Times New Roman"/>
+          <w:sz w:val="24"/>
+          <w:szCs w:val="24"/>
+        </w:rPr>
+        <w:t xml:space="preserve"> - работают с </w:t>
+      </w:r>
+      <w:r>
+        <w:rPr>
+          <w:rFonts w:ascii="Times New Roman" w:hAnsi="Times New Roman" w:cs="Times New Roman"/>
+          <w:sz w:val="24"/>
+          <w:szCs w:val="24"/>
+        </w:rPr>
+        <w:t xml:space="preserve">использованием </w:t>
+      </w:r>
       <w:proofErr w:type="spellStart"/>
       <w:r>
         <w:rPr>
           <w:rFonts w:ascii="Times New Roman" w:hAnsi="Times New Roman" w:cs="Times New Roman"/>
-          <w:b/>
-          <w:sz w:val="24"/>
-          <w:szCs w:val="24"/>
-          <w:lang w:val="en-US"/>
-        </w:rPr>
-        <w:t>Типы</w:t>
+          <w:sz w:val="24"/>
+          <w:szCs w:val="24"/>
+        </w:rPr>
+        <w:t>smart</w:t>
       </w:r>
       <w:proofErr w:type="spellEnd"/>
       <w:r>
         <w:rPr>
           <w:rFonts w:ascii="Times New Roman" w:hAnsi="Times New Roman" w:cs="Times New Roman"/>
-          <w:b/>
-          <w:sz w:val="24"/>
-          <w:szCs w:val="24"/>
-          <w:lang w:val="en-US"/>
-        </w:rPr>
-        <w:t xml:space="preserve"> </w:t>
-      </w:r>
-      <w:proofErr w:type="spellStart"/>
-      <w:r>
-        <w:rPr>
-          <w:rFonts w:ascii="Times New Roman" w:hAnsi="Times New Roman" w:cs="Times New Roman"/>
-          <w:b/>
-          <w:sz w:val="24"/>
-          <w:szCs w:val="24"/>
-          <w:lang w:val="en-US"/>
-        </w:rPr>
-        <w:t>платежных</w:t>
-      </w:r>
-      <w:proofErr w:type="spellEnd"/>
-      <w:r>
-        <w:rPr>
-          <w:rFonts w:ascii="Times New Roman" w:hAnsi="Times New Roman" w:cs="Times New Roman"/>
-          <w:b/>
-          <w:sz w:val="24"/>
-          <w:szCs w:val="24"/>
-          <w:lang w:val="en-US"/>
-        </w:rPr>
-        <w:t xml:space="preserve"> </w:t>
-      </w:r>
-      <w:proofErr w:type="spellStart"/>
-      <w:r>
-        <w:rPr>
-          <w:rFonts w:ascii="Times New Roman" w:hAnsi="Times New Roman" w:cs="Times New Roman"/>
-          <w:b/>
-          <w:sz w:val="24"/>
-          <w:szCs w:val="24"/>
-          <w:lang w:val="en-US"/>
-        </w:rPr>
-        <w:t>систем</w:t>
-      </w:r>
-      <w:proofErr w:type="spellEnd"/>
-      <w:r>
-        <w:rPr>
-          <w:rFonts w:ascii="Times New Roman" w:hAnsi="Times New Roman" w:cs="Times New Roman"/>
-          <w:b/>
-          <w:sz w:val="24"/>
-          <w:szCs w:val="24"/>
-          <w:lang w:val="en-US"/>
+          <w:sz w:val="24"/>
+          <w:szCs w:val="24"/>
+        </w:rPr>
+        <w:t>-карт</w:t>
+      </w:r>
+      <w:r>
+        <w:rPr>
+          <w:rFonts w:ascii="Times New Roman" w:hAnsi="Times New Roman" w:cs="Times New Roman"/>
+          <w:sz w:val="24"/>
+          <w:szCs w:val="24"/>
+        </w:rPr>
+        <w:t>, для каждой из которых открывается отдельный счет, а у владельца карты есть возможность совершать различные операции, например, оплачивать покупки, дистанционно;</w:t>
+      </w:r>
+    </w:p>
+    <w:p>
+      <w:pPr>
+        <w:pStyle w:val="a3"/>
+        <w:ind w:left="788"/>
+        <w:outlineLvl w:val="1"/>
+        <w:rPr>
+          <w:rFonts w:ascii="Times New Roman" w:hAnsi="Times New Roman" w:cs="Times New Roman"/>
+          <w:sz w:val="24"/>
+          <w:szCs w:val="24"/>
+        </w:rPr>
+      </w:pPr>
+      <w:r>
+        <w:rPr>
+          <w:rFonts w:ascii="Times New Roman" w:hAnsi="Times New Roman" w:cs="Times New Roman"/>
+          <w:sz w:val="24"/>
+          <w:szCs w:val="24"/>
+        </w:rPr>
+        <w:t>- виртуальные ПС</w:t>
+      </w:r>
+      <w:r>
+        <w:rPr>
+          <w:rFonts w:ascii="Times New Roman" w:hAnsi="Times New Roman" w:cs="Times New Roman"/>
+          <w:sz w:val="24"/>
+          <w:szCs w:val="24"/>
+        </w:rPr>
+        <w:t xml:space="preserve">. </w:t>
+      </w:r>
+      <w:r>
+        <w:rPr>
+          <w:rFonts w:ascii="Times New Roman" w:hAnsi="Times New Roman" w:cs="Times New Roman"/>
+          <w:sz w:val="24"/>
+          <w:szCs w:val="24"/>
+        </w:rPr>
+        <w:t>В них обычные деньги заменяются электронными записями</w:t>
+      </w:r>
+      <w:r>
+        <w:rPr>
+          <w:rFonts w:ascii="Times New Roman" w:hAnsi="Times New Roman" w:cs="Times New Roman"/>
+          <w:sz w:val="24"/>
+          <w:szCs w:val="24"/>
+        </w:rPr>
+        <w:t xml:space="preserve">. </w:t>
+      </w:r>
+      <w:r>
+        <w:rPr>
+          <w:rFonts w:ascii="Times New Roman" w:hAnsi="Times New Roman" w:cs="Times New Roman"/>
+          <w:sz w:val="24"/>
+          <w:szCs w:val="24"/>
+        </w:rPr>
+        <w:t>Данная платежная система пользуется спросом у тех, кто работает в интернете;</w:t>
+      </w:r>
+    </w:p>
+    <w:p>
+      <w:pPr>
+        <w:pStyle w:val="a3"/>
+        <w:ind w:left="788"/>
+        <w:outlineLvl w:val="1"/>
+        <w:rPr>
+          <w:rFonts w:ascii="Times New Roman" w:hAnsi="Times New Roman" w:cs="Times New Roman"/>
+          <w:sz w:val="24"/>
+          <w:szCs w:val="24"/>
+        </w:rPr>
+      </w:pPr>
+      <w:r>
+        <w:rPr>
+          <w:rFonts w:ascii="Times New Roman" w:hAnsi="Times New Roman" w:cs="Times New Roman"/>
+          <w:sz w:val="24"/>
+          <w:szCs w:val="24"/>
+        </w:rPr>
+        <w:lastRenderedPageBreak/>
+        <w:t>- ПС, работающие с использованием счетов национального или зарубежных банков</w:t>
+      </w:r>
+      <w:r>
+        <w:rPr>
+          <w:rFonts w:ascii="Times New Roman" w:hAnsi="Times New Roman" w:cs="Times New Roman"/>
+          <w:sz w:val="24"/>
+          <w:szCs w:val="24"/>
         </w:rPr>
         <w:t>.</w:t>
       </w:r>
-      <w:bookmarkEnd w:id="6"/>
+    </w:p>
+    <w:p>
+      <w:pPr>
+        <w:pStyle w:val="a3"/>
+        <w:ind w:left="788"/>
+        <w:outlineLvl w:val="1"/>
+        <w:rPr>
+          <w:rFonts w:ascii="Times New Roman" w:hAnsi="Times New Roman" w:cs="Times New Roman"/>
+          <w:sz w:val="24"/>
+          <w:szCs w:val="24"/>
+        </w:rPr>
+      </w:pPr>
+    </w:p>
+    <w:p>
+      <w:pPr>
+        <w:pStyle w:val="a3"/>
+        <w:ind w:left="788"/>
+        <w:outlineLvl w:val="1"/>
+        <w:rPr>
+          <w:rFonts w:ascii="Times New Roman" w:hAnsi="Times New Roman" w:cs="Times New Roman"/>
+          <w:sz w:val="24"/>
+          <w:szCs w:val="24"/>
+        </w:rPr>
+      </w:pPr>
+      <w:r>
+        <w:rPr>
+          <w:rFonts w:ascii="Times New Roman" w:hAnsi="Times New Roman" w:cs="Times New Roman"/>
+          <w:sz w:val="24"/>
+          <w:szCs w:val="24"/>
+        </w:rPr>
+        <w:t>Кроме того, платежные системы делятся по признаку того, кто вступает в роли субъекта в финансовых операциях на следующие:</w:t>
+      </w:r>
+    </w:p>
+    <w:p>
+      <w:pPr>
+        <w:pStyle w:val="a3"/>
+        <w:ind w:left="788"/>
+        <w:outlineLvl w:val="1"/>
+        <w:rPr>
+          <w:rFonts w:ascii="Times New Roman" w:hAnsi="Times New Roman" w:cs="Times New Roman"/>
+          <w:sz w:val="24"/>
+          <w:szCs w:val="24"/>
+        </w:rPr>
+      </w:pPr>
+      <w:r>
+        <w:rPr>
+          <w:rFonts w:ascii="Times New Roman" w:hAnsi="Times New Roman" w:cs="Times New Roman"/>
+          <w:sz w:val="24"/>
+          <w:szCs w:val="24"/>
+        </w:rPr>
+        <w:t>- банковские платежные системы;</w:t>
+      </w:r>
+    </w:p>
+    <w:p>
+      <w:pPr>
+        <w:pStyle w:val="a3"/>
+        <w:ind w:left="788"/>
+        <w:outlineLvl w:val="1"/>
+        <w:rPr>
+          <w:rFonts w:ascii="Times New Roman" w:hAnsi="Times New Roman" w:cs="Times New Roman"/>
+          <w:sz w:val="24"/>
+          <w:szCs w:val="24"/>
+        </w:rPr>
+      </w:pPr>
+      <w:r>
+        <w:rPr>
+          <w:rFonts w:ascii="Times New Roman" w:hAnsi="Times New Roman" w:cs="Times New Roman"/>
+          <w:sz w:val="24"/>
+          <w:szCs w:val="24"/>
+        </w:rPr>
+        <w:t>- межхозяйственные.</w:t>
+      </w:r>
+    </w:p>
+    <w:p>
+      <w:pPr>
+        <w:pStyle w:val="a3"/>
+        <w:ind w:left="788"/>
+        <w:outlineLvl w:val="1"/>
+        <w:rPr>
+          <w:rFonts w:ascii="Times New Roman" w:hAnsi="Times New Roman" w:cs="Times New Roman"/>
+          <w:sz w:val="24"/>
+          <w:szCs w:val="24"/>
+        </w:rPr>
+      </w:pPr>
+    </w:p>
+    <w:p>
+      <w:pPr>
+        <w:pStyle w:val="a3"/>
+        <w:ind w:left="788"/>
+        <w:outlineLvl w:val="1"/>
+        <w:rPr>
+          <w:rFonts w:ascii="Times New Roman" w:hAnsi="Times New Roman" w:cs="Times New Roman"/>
+          <w:sz w:val="24"/>
+          <w:szCs w:val="24"/>
+        </w:rPr>
+      </w:pPr>
+      <w:r>
+        <w:rPr>
+          <w:rFonts w:ascii="Times New Roman" w:hAnsi="Times New Roman" w:cs="Times New Roman"/>
+          <w:sz w:val="24"/>
+          <w:szCs w:val="24"/>
+        </w:rPr>
+        <w:t xml:space="preserve">Что касается платежных систем, используемых в пределах определенного государства и тех, которые могут использоваться по всему миру, различают такие платежные системы, как </w:t>
+      </w:r>
+      <w:r>
+        <w:rPr>
+          <w:rFonts w:ascii="Times New Roman" w:hAnsi="Times New Roman" w:cs="Times New Roman"/>
+          <w:b/>
+          <w:sz w:val="24"/>
+          <w:szCs w:val="24"/>
+        </w:rPr>
+        <w:t>национальные</w:t>
+      </w:r>
+      <w:r>
+        <w:rPr>
+          <w:rFonts w:ascii="Times New Roman" w:hAnsi="Times New Roman" w:cs="Times New Roman"/>
+          <w:sz w:val="24"/>
+          <w:szCs w:val="24"/>
+        </w:rPr>
+        <w:t xml:space="preserve"> и </w:t>
+      </w:r>
+      <w:r>
+        <w:rPr>
+          <w:rFonts w:ascii="Times New Roman" w:hAnsi="Times New Roman" w:cs="Times New Roman"/>
+          <w:b/>
+          <w:sz w:val="24"/>
+          <w:szCs w:val="24"/>
+        </w:rPr>
+        <w:t>международные.</w:t>
+      </w:r>
+    </w:p>
+    <w:p>
+      <w:pPr>
+        <w:outlineLvl w:val="1"/>
+        <w:rPr>
+          <w:rFonts w:ascii="Times New Roman" w:hAnsi="Times New Roman" w:cs="Times New Roman"/>
+          <w:sz w:val="24"/>
+          <w:szCs w:val="24"/>
+        </w:rPr>
+      </w:pPr>
     </w:p>
     <w:p>
       <w:pPr>
@@ -2731,7 +3132,7 @@
           <w:rPr>
             <w:noProof/>
           </w:rPr>
-          <w:t>3</w:t>
+          <w:t>6</w:t>
         </w:r>
         <w:r>
           <w:fldChar w:fldCharType="end"/>
@@ -5083,7 +5484,7 @@
 </file>
 
 <file path=customXml/itemProps1.xml><?xml version="1.0" encoding="utf-8"?>
-<ds:datastoreItem xmlns:ds="http://schemas.openxmlformats.org/officeDocument/2006/customXml" ds:itemID="{8F2A5CCA-47AE-4344-9CAB-39D275D3648E}">
+<ds:datastoreItem xmlns:ds="http://schemas.openxmlformats.org/officeDocument/2006/customXml" ds:itemID="{0E4F0B51-4621-4079-9737-338A528D3990}">
   <ds:schemaRefs>
     <ds:schemaRef ds:uri="http://schemas.openxmlformats.org/officeDocument/2006/bibliography"/>
   </ds:schemaRefs>

</xml_diff>

<commit_message>
I changed the structure
</commit_message>
<xml_diff>
--- a/Inf_Gen_Referat.docx
+++ b/Inf_Gen_Referat.docx
@@ -458,7 +458,7 @@
       <w:sdtContent>
         <w:p>
           <w:pPr>
-            <w:pStyle w:val="a4"/>
+            <w:pStyle w:val="a6"/>
             <w:jc w:val="center"/>
             <w:rPr>
               <w:rFonts w:ascii="Times New Roman" w:hAnsi="Times New Roman" w:cs="Times New Roman"/>
@@ -504,7 +504,7 @@
           <w:hyperlink w:anchor="_Toc69211844" w:history="1">
             <w:r>
               <w:rPr>
-                <w:rStyle w:val="a5"/>
+                <w:rStyle w:val="a7"/>
               </w:rPr>
               <w:t>ВВЕДЕНИЕ</w:t>
             </w:r>
@@ -563,7 +563,7 @@
           <w:hyperlink w:anchor="_Toc69211845" w:history="1">
             <w:r>
               <w:rPr>
-                <w:rStyle w:val="a5"/>
+                <w:rStyle w:val="a7"/>
                 <w:lang w:val="en-US"/>
               </w:rPr>
               <w:t>1.</w:t>
@@ -578,7 +578,7 @@
             </w:r>
             <w:r>
               <w:rPr>
-                <w:rStyle w:val="a5"/>
+                <w:rStyle w:val="a7"/>
               </w:rPr>
               <w:t>ПЛАТЕЖНЫЕ СИСТЕМЫ.</w:t>
             </w:r>
@@ -636,7 +636,7 @@
           <w:hyperlink w:anchor="_Toc69211846" w:history="1">
             <w:r>
               <w:rPr>
-                <w:rStyle w:val="a5"/>
+                <w:rStyle w:val="a7"/>
                 <w:b/>
                 <w:lang w:val="en-US"/>
               </w:rPr>
@@ -651,7 +651,7 @@
             </w:r>
             <w:r>
               <w:rPr>
-                <w:rStyle w:val="a5"/>
+                <w:rStyle w:val="a7"/>
                 <w:b/>
               </w:rPr>
               <w:t>Что такое «электронные деньги»?</w:t>
@@ -710,7 +710,7 @@
           <w:hyperlink w:anchor="_Toc69211847" w:history="1">
             <w:r>
               <w:rPr>
-                <w:rStyle w:val="a5"/>
+                <w:rStyle w:val="a7"/>
                 <w:b/>
                 <w:lang w:val="en-US"/>
               </w:rPr>
@@ -725,7 +725,7 @@
             </w:r>
             <w:r>
               <w:rPr>
-                <w:rStyle w:val="a5"/>
+                <w:rStyle w:val="a7"/>
                 <w:b/>
                 <w:lang w:val="en-US"/>
               </w:rPr>
@@ -785,7 +785,7 @@
           <w:hyperlink w:anchor="_Toc69211848" w:history="1">
             <w:r>
               <w:rPr>
-                <w:rStyle w:val="a5"/>
+                <w:rStyle w:val="a7"/>
                 <w:b/>
                 <w:lang w:val="en-US"/>
               </w:rPr>
@@ -800,7 +800,7 @@
             </w:r>
             <w:r>
               <w:rPr>
-                <w:rStyle w:val="a5"/>
+                <w:rStyle w:val="a7"/>
                 <w:b/>
                 <w:lang w:val="en-US"/>
               </w:rPr>
@@ -861,7 +861,7 @@
           <w:hyperlink w:anchor="_Toc69211849" w:history="1">
             <w:r>
               <w:rPr>
-                <w:rStyle w:val="a5"/>
+                <w:rStyle w:val="a7"/>
               </w:rPr>
               <w:t>2.</w:t>
             </w:r>
@@ -875,9 +875,21 @@
             </w:r>
             <w:r>
               <w:rPr>
-                <w:rStyle w:val="a5"/>
-              </w:rPr>
-              <w:t>ОСНОВНЫЕ ЭТАПЫ РАЗВИТИЯ ПЛАТЕЖНЫХ СИСТЕМ.</w:t>
+                <w:rStyle w:val="a7"/>
+              </w:rPr>
+              <w:t>ОС</w:t>
+            </w:r>
+            <w:r>
+              <w:rPr>
+                <w:rStyle w:val="a7"/>
+              </w:rPr>
+              <w:t>Н</w:t>
+            </w:r>
+            <w:r>
+              <w:rPr>
+                <w:rStyle w:val="a7"/>
+              </w:rPr>
+              <w:t>ОВНЫЕ ЭТАПЫ РАЗВИТИЯ ПЛАТЕЖНЫХ СИСТЕМ.</w:t>
             </w:r>
             <w:r>
               <w:rPr>
@@ -934,7 +946,7 @@
           <w:hyperlink w:anchor="_Toc69211850" w:history="1">
             <w:r>
               <w:rPr>
-                <w:rStyle w:val="a5"/>
+                <w:rStyle w:val="a7"/>
               </w:rPr>
               <w:t>3.</w:t>
             </w:r>
@@ -948,7 +960,7 @@
             </w:r>
             <w:r>
               <w:rPr>
-                <w:rStyle w:val="a5"/>
+                <w:rStyle w:val="a7"/>
               </w:rPr>
               <w:t>СИСТЕМЫ ЭЛЕКТРОННЫХ ПЛАТЕЖЕЙ.</w:t>
             </w:r>
@@ -1006,7 +1018,7 @@
           <w:hyperlink w:anchor="_Toc69211851" w:history="1">
             <w:r>
               <w:rPr>
-                <w:rStyle w:val="a5"/>
+                <w:rStyle w:val="a7"/>
                 <w:b/>
               </w:rPr>
               <w:t>3.1.</w:t>
@@ -1020,7 +1032,7 @@
             </w:r>
             <w:r>
               <w:rPr>
-                <w:rStyle w:val="a5"/>
+                <w:rStyle w:val="a7"/>
                 <w:b/>
               </w:rPr>
               <w:t>ОПРЕДЕЛЕНИЕ.</w:t>
@@ -1079,7 +1091,7 @@
           <w:hyperlink w:anchor="_Toc69211852" w:history="1">
             <w:r>
               <w:rPr>
-                <w:rStyle w:val="a5"/>
+                <w:rStyle w:val="a7"/>
                 <w:b/>
               </w:rPr>
               <w:t>3.2.</w:t>
@@ -1093,7 +1105,7 @@
             </w:r>
             <w:r>
               <w:rPr>
-                <w:rStyle w:val="a5"/>
+                <w:rStyle w:val="a7"/>
                 <w:b/>
               </w:rPr>
               <w:t>КЛАССИФИКАЦИЯ.</w:t>
@@ -1152,7 +1164,7 @@
           <w:hyperlink w:anchor="_Toc69211853" w:history="1">
             <w:r>
               <w:rPr>
-                <w:rStyle w:val="a5"/>
+                <w:rStyle w:val="a7"/>
                 <w:b/>
               </w:rPr>
               <w:t>3.3.</w:t>
@@ -1166,21 +1178,21 @@
             </w:r>
             <w:r>
               <w:rPr>
-                <w:rStyle w:val="a5"/>
+                <w:rStyle w:val="a7"/>
                 <w:b/>
               </w:rPr>
               <w:t xml:space="preserve">МЕХАНИЗМ ИЛИ ПРИНЦИП РАБОТЫ ЭЛЕКТРОННЫХ ПЛАТЕЖНЫХ </w:t>
             </w:r>
             <w:r>
               <w:rPr>
-                <w:rStyle w:val="a5"/>
+                <w:rStyle w:val="a7"/>
                 <w:b/>
               </w:rPr>
               <w:br/>
             </w:r>
             <w:r>
               <w:rPr>
-                <w:rStyle w:val="a5"/>
+                <w:rStyle w:val="a7"/>
                 <w:b/>
               </w:rPr>
               <w:t>СИСТЕМ.</w:t>
@@ -1239,7 +1251,7 @@
           <w:hyperlink w:anchor="_Toc69211854" w:history="1">
             <w:r>
               <w:rPr>
-                <w:rStyle w:val="a5"/>
+                <w:rStyle w:val="a7"/>
                 <w:b/>
               </w:rPr>
               <w:t>3.4.</w:t>
@@ -1253,7 +1265,7 @@
             </w:r>
             <w:r>
               <w:rPr>
-                <w:rStyle w:val="a5"/>
+                <w:rStyle w:val="a7"/>
                 <w:b/>
               </w:rPr>
               <w:t>ВОЗМОЖНОСТИ ИСПОЛЬЗОВАНИЯ СИСТЕМ ЭЛЕКТРОННЫХ ПЛАТЕЖЕЙ. ЭЛЕКТРОННАЯ КОММЕРЦИЯ.</w:t>
@@ -1313,7 +1325,7 @@
           <w:hyperlink w:anchor="_Toc69211855" w:history="1">
             <w:r>
               <w:rPr>
-                <w:rStyle w:val="a5"/>
+                <w:rStyle w:val="a7"/>
               </w:rPr>
               <w:t>4.</w:t>
             </w:r>
@@ -1327,7 +1339,7 @@
             </w:r>
             <w:r>
               <w:rPr>
-                <w:rStyle w:val="a5"/>
+                <w:rStyle w:val="a7"/>
               </w:rPr>
               <w:t>БЕЗОПАСНОСТЬ СИСТЕМ ЭЛЕКТРОННЫХ ПЛАТЕЖЕЙ.</w:t>
             </w:r>
@@ -1385,7 +1397,7 @@
           <w:hyperlink w:anchor="_Toc69211856" w:history="1">
             <w:r>
               <w:rPr>
-                <w:rStyle w:val="a5"/>
+                <w:rStyle w:val="a7"/>
                 <w:b/>
               </w:rPr>
               <w:t>4.1.</w:t>
@@ -1399,7 +1411,7 @@
             </w:r>
             <w:r>
               <w:rPr>
-                <w:rStyle w:val="a5"/>
+                <w:rStyle w:val="a7"/>
                 <w:b/>
               </w:rPr>
               <w:t>БЕЗОПАСНЫ ЛИ СИСТЕМЫ ЭЛЕКТРОННЫХ ПЛАТЕЖЕЙ?</w:t>
@@ -1458,7 +1470,7 @@
           <w:hyperlink w:anchor="_Toc69211857" w:history="1">
             <w:r>
               <w:rPr>
-                <w:rStyle w:val="a5"/>
+                <w:rStyle w:val="a7"/>
                 <w:b/>
               </w:rPr>
               <w:t>4.2.</w:t>
@@ -1472,7 +1484,7 @@
             </w:r>
             <w:r>
               <w:rPr>
-                <w:rStyle w:val="a5"/>
+                <w:rStyle w:val="a7"/>
                 <w:b/>
               </w:rPr>
               <w:t>КАК ОБЕСПЕЧИТЬ БЕЗОПАСНОСТЬ ЭЛЕКТРОННЫХ ПЛАТЕЖЕЙ?</w:t>
@@ -1532,7 +1544,7 @@
           <w:hyperlink w:anchor="_Toc69211858" w:history="1">
             <w:r>
               <w:rPr>
-                <w:rStyle w:val="a5"/>
+                <w:rStyle w:val="a7"/>
               </w:rPr>
               <w:t>ВЫВОД</w:t>
             </w:r>
@@ -1591,7 +1603,7 @@
           <w:hyperlink w:anchor="_Toc69211859" w:history="1">
             <w:r>
               <w:rPr>
-                <w:rStyle w:val="a5"/>
+                <w:rStyle w:val="a7"/>
               </w:rPr>
               <w:t>БИБЛИОГРАФИЯ</w:t>
             </w:r>
@@ -1767,13 +1779,558 @@
     </w:p>
     <w:p>
       <w:pPr>
-        <w:pStyle w:val="a3"/>
-        <w:numPr>
-          <w:ilvl w:val="0"/>
-          <w:numId w:val="15"/>
-        </w:numPr>
-        <w:ind w:left="357" w:hanging="357"/>
-        <w:outlineLvl w:val="0"/>
+        <w:pStyle w:val="a"/>
+        <w:rPr>
+          <w:lang w:val="en-US"/>
+        </w:rPr>
+      </w:pPr>
+      <w:bookmarkStart w:id="2" w:name="_Toc69211845"/>
+      <w:r>
+        <w:lastRenderedPageBreak/>
+        <w:t>ПЛАТЕЖНЫЕ СИСТЕМЫ</w:t>
+      </w:r>
+      <w:bookmarkEnd w:id="2"/>
+    </w:p>
+    <w:p>
+      <w:pPr>
+        <w:pStyle w:val="a0"/>
+        <w:rPr>
+          <w:b w:val="0"/>
+        </w:rPr>
+      </w:pPr>
+      <w:bookmarkStart w:id="3" w:name="_Toc69211846"/>
+      <w:r>
+        <w:t>Что такое «электронные деньги</w:t>
+      </w:r>
+      <w:r>
+        <w:t>»</w:t>
+      </w:r>
+      <w:r>
+        <w:t>?</w:t>
+      </w:r>
+      <w:bookmarkEnd w:id="3"/>
+    </w:p>
+    <w:p>
+      <w:pPr>
+        <w:pStyle w:val="ae"/>
+      </w:pPr>
+      <w:r>
+        <w:t xml:space="preserve">Честно говоря, нельзя однозначно сказать, что такое «электронные деньги». </w:t>
+      </w:r>
+      <w:r>
+        <w:t xml:space="preserve">Данному термину </w:t>
+      </w:r>
+      <w:r>
+        <w:t xml:space="preserve">можно дать </w:t>
+      </w:r>
+      <w:r>
+        <w:t xml:space="preserve">несколько определений. </w:t>
+      </w:r>
+    </w:p>
+    <w:p>
+      <w:pPr>
+        <w:pStyle w:val="ae"/>
+      </w:pPr>
+      <w:r>
+        <w:t xml:space="preserve">Электронные деньги представляют собой денежные средства, которые </w:t>
+      </w:r>
+      <w:r>
+        <w:t>хранятся в виртуальном (электронном) кошельке владельца.</w:t>
+      </w:r>
+    </w:p>
+    <w:p>
+      <w:pPr>
+        <w:pStyle w:val="ae"/>
+      </w:pPr>
+      <w:r>
+        <w:t>В свою очередь, электронный кошелек – это такой электронный носитель, который позволяет хранить электронные деньги и осуществлять электронные платежи. Кроме того, под электронным кошельком понимается устройство и программное обеспечение, которое позволяет производить операции пополнения, хранения и перечисления электронных денег.</w:t>
+      </w:r>
+    </w:p>
+    <w:p>
+      <w:pPr>
+        <w:pStyle w:val="ae"/>
+      </w:pPr>
+      <w:r>
+        <w:t xml:space="preserve">Под электронными деньгами также понимаются системы хранения </w:t>
+      </w:r>
+      <w:r>
+        <w:t>и передачи, как традиционных денег, так и негосударственных частных валют.</w:t>
+      </w:r>
+    </w:p>
+    <w:p>
+      <w:pPr>
+        <w:pStyle w:val="ae"/>
+      </w:pPr>
+      <w:r>
+        <w:t>Стоит отметить, что электронными деньгами называют также денежными обязательствами эмитента в электронном виде, находящиеся на электронном носителе в распоряжении пользователя.</w:t>
+      </w:r>
+    </w:p>
+    <w:p>
+      <w:pPr>
+        <w:pStyle w:val="ae"/>
+      </w:pPr>
+      <w:r>
+        <w:t xml:space="preserve">Всем известно, что электронные деньги обладают не меньшей ценностью, что и наличные (настоящие, бумажные) деньги. Как и обычные бумажные деньги, которые мы часто используем в повседневной жизни, </w:t>
+      </w:r>
+      <w:r>
+        <w:t xml:space="preserve">так и электронные деньги можно использовать с целью оплаты товаров и услуг. Однако сфера применения электронных денег – интернет. Хранятся электронные деньги в </w:t>
+      </w:r>
+      <w:proofErr w:type="spellStart"/>
+      <w:r>
+        <w:t>электронноых</w:t>
+      </w:r>
+      <w:proofErr w:type="spellEnd"/>
+      <w:r>
+        <w:t xml:space="preserve"> платежных системах, как обычные деньги - в банке.</w:t>
+      </w:r>
+    </w:p>
+    <w:p>
+      <w:pPr>
+        <w:pStyle w:val="ae"/>
+      </w:pPr>
+    </w:p>
+    <w:p>
+      <w:pPr>
+        <w:pStyle w:val="a0"/>
+        <w:rPr>
+          <w:lang w:val="en-US"/>
+        </w:rPr>
+      </w:pPr>
+      <w:bookmarkStart w:id="4" w:name="_Toc69211847"/>
+      <w:proofErr w:type="spellStart"/>
+      <w:r>
+        <w:rPr>
+          <w:lang w:val="en-US"/>
+        </w:rPr>
+        <w:t>Что</w:t>
+      </w:r>
+      <w:proofErr w:type="spellEnd"/>
+      <w:r>
+        <w:rPr>
+          <w:lang w:val="en-US"/>
+        </w:rPr>
+        <w:t xml:space="preserve"> </w:t>
+      </w:r>
+      <w:proofErr w:type="spellStart"/>
+      <w:r>
+        <w:rPr>
+          <w:lang w:val="en-US"/>
+        </w:rPr>
+        <w:t>такое</w:t>
+      </w:r>
+      <w:proofErr w:type="spellEnd"/>
+      <w:r>
+        <w:rPr>
+          <w:lang w:val="en-US"/>
+        </w:rPr>
+        <w:t xml:space="preserve"> </w:t>
+      </w:r>
+      <w:proofErr w:type="spellStart"/>
+      <w:r>
+        <w:rPr>
+          <w:lang w:val="en-US"/>
+        </w:rPr>
+        <w:t>платежные</w:t>
+      </w:r>
+      <w:proofErr w:type="spellEnd"/>
+      <w:r>
+        <w:rPr>
+          <w:lang w:val="en-US"/>
+        </w:rPr>
+        <w:t xml:space="preserve"> </w:t>
+      </w:r>
+      <w:proofErr w:type="spellStart"/>
+      <w:r>
+        <w:rPr>
+          <w:lang w:val="en-US"/>
+        </w:rPr>
+        <w:t>системы</w:t>
+      </w:r>
+      <w:proofErr w:type="spellEnd"/>
+      <w:r>
+        <w:rPr>
+          <w:lang w:val="en-US"/>
+        </w:rPr>
+        <w:t>?</w:t>
+      </w:r>
+      <w:bookmarkEnd w:id="4"/>
+    </w:p>
+    <w:p>
+      <w:pPr>
+        <w:pStyle w:val="ae"/>
+      </w:pPr>
+      <w:r>
+        <w:t>Под платежной системой понимается система или сервис, используемый для осуществления таких финансовых операций, как перевод денежных или иных средств, их заменяющих (чеки, сертификаты и т.д.), в электронной или физической форме.</w:t>
+      </w:r>
+      <w:r>
+        <w:t xml:space="preserve"> Иными словами, платежные системы – способ оплаты услуг, используя банковскую карту или электронные деньги.</w:t>
+      </w:r>
+    </w:p>
+    <w:p>
+      <w:pPr>
+        <w:pStyle w:val="ae"/>
+      </w:pPr>
+      <w:r>
+        <w:t xml:space="preserve">Более того, платежные системы заменяют расчеты наличными деньгами при осуществлении внутренних и международных платежей. Платежная система – один из базовых сервисов, </w:t>
+      </w:r>
+      <w:r>
+        <w:t>которые представляются банками и другими финансовыми институтами.</w:t>
+      </w:r>
+    </w:p>
+    <w:p>
+      <w:pPr>
+        <w:pStyle w:val="ae"/>
+      </w:pPr>
+      <w:r>
+        <w:t>Не менее важно, что с</w:t>
+      </w:r>
+      <w:r>
+        <w:t xml:space="preserve">овременные платежные системы используют денежные средства-заменители по сравнению с традиционными платежными системами. Это включает в себя дебетовые карты, кредитные карты, электронные переводы денежных </w:t>
+      </w:r>
+      <w:r>
+        <w:lastRenderedPageBreak/>
+        <w:t>средств, прямые кредиты, прямые дебеты, интернет-банкинг и платежные системы электронной коммерции.</w:t>
+      </w:r>
+    </w:p>
+    <w:p>
+      <w:pPr>
+        <w:pStyle w:val="ae"/>
+      </w:pPr>
+      <w:r>
+        <w:t xml:space="preserve">В настоящее время существует большое разнообразие платежных систем. Наиболее известны следующие платежные системы: </w:t>
+      </w:r>
+      <w:proofErr w:type="spellStart"/>
+      <w:r>
+        <w:rPr>
+          <w:lang w:val="en-US"/>
+        </w:rPr>
+        <w:t>Mastercard</w:t>
+      </w:r>
+      <w:proofErr w:type="spellEnd"/>
+      <w:r>
+        <w:t xml:space="preserve">, </w:t>
+      </w:r>
+      <w:r>
+        <w:rPr>
+          <w:lang w:val="en-US"/>
+        </w:rPr>
+        <w:t>VISA</w:t>
+      </w:r>
+      <w:r>
+        <w:t xml:space="preserve"> </w:t>
+      </w:r>
+      <w:r>
+        <w:t>и другие.</w:t>
+      </w:r>
+    </w:p>
+    <w:p>
+      <w:pPr>
+        <w:pStyle w:val="a5"/>
+        <w:ind w:left="788"/>
+        <w:outlineLvl w:val="1"/>
+        <w:rPr>
+          <w:rFonts w:ascii="Times New Roman" w:hAnsi="Times New Roman" w:cs="Times New Roman"/>
+          <w:sz w:val="24"/>
+          <w:szCs w:val="24"/>
+        </w:rPr>
+      </w:pPr>
+    </w:p>
+    <w:p>
+      <w:pPr>
+        <w:pStyle w:val="a0"/>
+      </w:pPr>
+      <w:bookmarkStart w:id="5" w:name="_Toc69211848"/>
+      <w:r>
+        <w:t>Типы платежных систем.</w:t>
+      </w:r>
+      <w:bookmarkEnd w:id="5"/>
+    </w:p>
+    <w:p>
+      <w:pPr>
+        <w:pStyle w:val="ae"/>
+      </w:pPr>
+      <w:r>
+        <w:t xml:space="preserve">Что касается типов платежных систем, существуют признаки, по которым можно разделить платежные системы. </w:t>
+      </w:r>
+    </w:p>
+    <w:p>
+      <w:pPr>
+        <w:pStyle w:val="ae"/>
+      </w:pPr>
+      <w:r>
+        <w:t>П</w:t>
+      </w:r>
+      <w:r>
+        <w:t>ервый тип ПС можно выделить по признаку финансовых инструментов:</w:t>
+      </w:r>
+    </w:p>
+    <w:p>
+      <w:pPr>
+        <w:pStyle w:val="ae"/>
+      </w:pPr>
+      <w:r>
+        <w:t xml:space="preserve"> - работают с </w:t>
+      </w:r>
+      <w:r>
+        <w:t xml:space="preserve">использованием </w:t>
+      </w:r>
+      <w:proofErr w:type="spellStart"/>
+      <w:r>
+        <w:t>smart</w:t>
+      </w:r>
+      <w:proofErr w:type="spellEnd"/>
+      <w:r>
+        <w:t>-карт</w:t>
+      </w:r>
+      <w:r>
+        <w:t>, для каждой из которых открывается отдельный счет, а у владельца карты есть возможность совершать различные операции, например, оплачивать покупки, дистанционно;</w:t>
+      </w:r>
+    </w:p>
+    <w:p>
+      <w:pPr>
+        <w:pStyle w:val="ae"/>
+      </w:pPr>
+      <w:r>
+        <w:t>- виртуальные ПС</w:t>
+      </w:r>
+      <w:r>
+        <w:t xml:space="preserve">. </w:t>
+      </w:r>
+      <w:r>
+        <w:t>В них обычные деньги заменяются электронными записями</w:t>
+      </w:r>
+      <w:r>
+        <w:t xml:space="preserve">. </w:t>
+      </w:r>
+      <w:r>
+        <w:t>Данная платежная система пользуется спросом у тех, кто работает в интернете;</w:t>
+      </w:r>
+    </w:p>
+    <w:p>
+      <w:pPr>
+        <w:pStyle w:val="ae"/>
+      </w:pPr>
+      <w:r>
+        <w:t>- ПС, работающие с использованием счетов национального или зарубежных банков</w:t>
+      </w:r>
+      <w:r>
+        <w:t>.</w:t>
+      </w:r>
+    </w:p>
+    <w:p>
+      <w:pPr>
+        <w:pStyle w:val="ae"/>
+      </w:pPr>
+    </w:p>
+    <w:p>
+      <w:pPr>
+        <w:pStyle w:val="ae"/>
+      </w:pPr>
+      <w:r>
+        <w:t>Кроме того, платежные системы делятся по признаку того, кто вступает в роли субъекта в финансовых операциях на следующие:</w:t>
+      </w:r>
+    </w:p>
+    <w:p>
+      <w:pPr>
+        <w:pStyle w:val="ae"/>
+      </w:pPr>
+      <w:r>
+        <w:t>- банковские платежные системы;</w:t>
+      </w:r>
+    </w:p>
+    <w:p>
+      <w:pPr>
+        <w:pStyle w:val="ae"/>
+      </w:pPr>
+      <w:r>
+        <w:t>- межхозяйственные.</w:t>
+      </w:r>
+    </w:p>
+    <w:p>
+      <w:pPr>
+        <w:pStyle w:val="ae"/>
+      </w:pPr>
+    </w:p>
+    <w:p>
+      <w:pPr>
+        <w:pStyle w:val="ae"/>
+      </w:pPr>
+      <w:r>
+        <w:t xml:space="preserve">Что касается платежных систем, используемых в пределах определенного государства и тех, которые могут использоваться по всему миру, различают такие платежные системы, как </w:t>
+      </w:r>
+      <w:r>
+        <w:rPr>
+          <w:b/>
+        </w:rPr>
+        <w:t>национальные</w:t>
+      </w:r>
+      <w:r>
+        <w:t xml:space="preserve"> и </w:t>
+      </w:r>
+      <w:r>
+        <w:rPr>
+          <w:b/>
+        </w:rPr>
+        <w:t>международные.</w:t>
+      </w:r>
+    </w:p>
+    <w:p>
+      <w:pPr>
+        <w:outlineLvl w:val="1"/>
+        <w:rPr>
+          <w:rFonts w:ascii="Times New Roman" w:hAnsi="Times New Roman" w:cs="Times New Roman"/>
+          <w:sz w:val="24"/>
+          <w:szCs w:val="24"/>
+        </w:rPr>
+      </w:pPr>
+    </w:p>
+    <w:p>
+      <w:pPr>
+        <w:spacing w:after="160" w:line="259" w:lineRule="auto"/>
+        <w:rPr>
+          <w:rFonts w:ascii="Times New Roman" w:hAnsi="Times New Roman" w:cs="Times New Roman"/>
+          <w:b/>
+          <w:sz w:val="24"/>
+          <w:szCs w:val="24"/>
+        </w:rPr>
+      </w:pPr>
+      <w:r>
+        <w:rPr>
+          <w:rFonts w:ascii="Times New Roman" w:hAnsi="Times New Roman" w:cs="Times New Roman"/>
+          <w:b/>
+          <w:sz w:val="24"/>
+          <w:szCs w:val="24"/>
+        </w:rPr>
+        <w:br w:type="page"/>
+      </w:r>
+    </w:p>
+    <w:p>
+      <w:pPr>
+        <w:pStyle w:val="a"/>
+      </w:pPr>
+      <w:bookmarkStart w:id="6" w:name="_Toc69211849"/>
+      <w:r>
+        <w:lastRenderedPageBreak/>
+        <w:t>ОСНОВНЫЕ ЭТАПЫ РАЗВИТИЯ ПЛАТЕЖНЫХ СИСТЕМ.</w:t>
+      </w:r>
+      <w:bookmarkEnd w:id="6"/>
+    </w:p>
+    <w:p>
+      <w:pPr>
+        <w:pStyle w:val="a"/>
+      </w:pPr>
+      <w:bookmarkStart w:id="7" w:name="_Toc69211850"/>
+      <w:r>
+        <w:t>СИСТЕМЫ ЭЛЕКТРОННЫХ ПЛАТЕЖЕЙ.</w:t>
+      </w:r>
+      <w:bookmarkEnd w:id="7"/>
+    </w:p>
+    <w:p>
+      <w:pPr>
+        <w:pStyle w:val="a"/>
+      </w:pPr>
+      <w:bookmarkStart w:id="8" w:name="_Toc69211851"/>
+      <w:bookmarkStart w:id="9" w:name="_GoBack"/>
+      <w:bookmarkEnd w:id="9"/>
+      <w:r>
+        <w:t>ОПРЕДЕЛЕНИЕ</w:t>
+      </w:r>
+      <w:r>
+        <w:t>.</w:t>
+      </w:r>
+      <w:bookmarkEnd w:id="8"/>
+    </w:p>
+    <w:p>
+      <w:pPr>
+        <w:pStyle w:val="a"/>
+      </w:pPr>
+      <w:bookmarkStart w:id="10" w:name="_Toc69211852"/>
+      <w:r>
+        <w:t>КЛАССИФИКАЦИЯ.</w:t>
+      </w:r>
+      <w:bookmarkEnd w:id="10"/>
+    </w:p>
+    <w:p>
+      <w:pPr>
+        <w:pStyle w:val="a"/>
+      </w:pPr>
+      <w:bookmarkStart w:id="11" w:name="_Toc69211364"/>
+      <w:bookmarkStart w:id="12" w:name="_Toc69211853"/>
+      <w:r>
+        <w:t>МЕХАНИЗМ ИЛИ ПРИНЦИП РАБОТЫ ЭЛЕКТРОННЫХ ПЛАТЕЖНЫХ СИСТЕМ.</w:t>
+      </w:r>
+      <w:bookmarkEnd w:id="11"/>
+      <w:bookmarkEnd w:id="12"/>
+    </w:p>
+    <w:p>
+      <w:pPr>
+        <w:pStyle w:val="a"/>
+      </w:pPr>
+      <w:bookmarkStart w:id="13" w:name="_Toc69211854"/>
+      <w:r>
+        <w:t>ВОЗМОЖНОСТИ ИСПОЛЬЗОВАНИЯ СИСТЕМ ЭЛ</w:t>
+      </w:r>
+      <w:r>
+        <w:t>ЕКТРОННЫХ ПЛАТЕЖЕЙ. ЭЛЕКТРОННАЯ КОММЕРЦИЯ</w:t>
+      </w:r>
+      <w:r>
+        <w:t>.</w:t>
+      </w:r>
+      <w:bookmarkEnd w:id="13"/>
+    </w:p>
+    <w:p>
+      <w:pPr>
+        <w:pStyle w:val="a"/>
+      </w:pPr>
+      <w:bookmarkStart w:id="14" w:name="_Toc69211855"/>
+      <w:r>
+        <w:t>БЕЗОПАСНОСТЬ СИСТЕМ ЭЛЕКТРОННЫХ ПЛАТЕЖЕЙ.</w:t>
+      </w:r>
+      <w:bookmarkEnd w:id="14"/>
+    </w:p>
+    <w:p>
+      <w:pPr>
+        <w:pStyle w:val="a"/>
+      </w:pPr>
+      <w:bookmarkStart w:id="15" w:name="_Toc69211856"/>
+      <w:r>
+        <w:t>БЕЗОПАСНЫ ЛИ СИСТЕМЫ ЭЛЕКТРОННЫХ ПЛАТЕЖЕЙ?</w:t>
+      </w:r>
+      <w:bookmarkEnd w:id="15"/>
+    </w:p>
+    <w:p>
+      <w:pPr>
+        <w:pStyle w:val="a"/>
+      </w:pPr>
+      <w:bookmarkStart w:id="16" w:name="_Toc69211857"/>
+      <w:r>
+        <w:t>КАК ОБЕСПЕЧИТЬ БЕЗОПАСНОСТЬ ЭЛЕКТРОННЫХ ПЛАТЕЖЕЙ?</w:t>
+      </w:r>
+      <w:bookmarkEnd w:id="16"/>
+    </w:p>
+    <w:p>
+      <w:pPr>
+        <w:pStyle w:val="a"/>
+      </w:pPr>
+      <w:bookmarkStart w:id="17" w:name="_Toc69211858"/>
+      <w:r>
+        <w:t>ВЫВОД</w:t>
+      </w:r>
+      <w:bookmarkEnd w:id="17"/>
+    </w:p>
+    <w:p>
+      <w:pPr>
+        <w:pStyle w:val="a"/>
+      </w:pPr>
+      <w:bookmarkStart w:id="18" w:name="_Toc69211859"/>
+      <w:r>
+        <w:t>БИБЛИОГРАФИЯ</w:t>
+      </w:r>
+      <w:bookmarkEnd w:id="18"/>
+    </w:p>
+    <w:p>
+      <w:pPr>
+        <w:outlineLvl w:val="1"/>
         <w:rPr>
           <w:rFonts w:ascii="Times New Roman" w:hAnsi="Times New Roman" w:cs="Times New Roman"/>
           <w:b/>
@@ -1782,1256 +2339,10 @@
           <w:lang w:val="en-US"/>
         </w:rPr>
       </w:pPr>
-      <w:bookmarkStart w:id="2" w:name="_Toc69211845"/>
-      <w:r>
-        <w:rPr>
-          <w:rFonts w:ascii="Times New Roman" w:hAnsi="Times New Roman" w:cs="Times New Roman"/>
-          <w:b/>
-          <w:sz w:val="24"/>
-          <w:szCs w:val="24"/>
-        </w:rPr>
-        <w:lastRenderedPageBreak/>
-        <w:t>ПЛАТЕЖНЫЕ СИСТЕМЫ</w:t>
-      </w:r>
-      <w:r>
-        <w:rPr>
-          <w:rFonts w:ascii="Times New Roman" w:hAnsi="Times New Roman" w:cs="Times New Roman"/>
-          <w:b/>
-          <w:sz w:val="24"/>
-          <w:szCs w:val="24"/>
-        </w:rPr>
-        <w:t>.</w:t>
-      </w:r>
-      <w:bookmarkStart w:id="3" w:name="_GoBack"/>
-      <w:bookmarkEnd w:id="2"/>
-      <w:bookmarkEnd w:id="3"/>
-    </w:p>
-    <w:p>
-      <w:pPr>
-        <w:pStyle w:val="a3"/>
-        <w:numPr>
-          <w:ilvl w:val="1"/>
-          <w:numId w:val="16"/>
-        </w:numPr>
-        <w:ind w:left="788" w:hanging="431"/>
-        <w:outlineLvl w:val="1"/>
-        <w:rPr>
-          <w:rFonts w:ascii="Times New Roman" w:hAnsi="Times New Roman" w:cs="Times New Roman"/>
-          <w:b/>
-          <w:sz w:val="24"/>
-          <w:szCs w:val="24"/>
-        </w:rPr>
-      </w:pPr>
-      <w:bookmarkStart w:id="4" w:name="_Toc69211846"/>
-      <w:r>
-        <w:rPr>
-          <w:rFonts w:ascii="Times New Roman" w:hAnsi="Times New Roman" w:cs="Times New Roman"/>
-          <w:b/>
-          <w:sz w:val="24"/>
-          <w:szCs w:val="24"/>
-        </w:rPr>
-        <w:t>Что такое «электронные деньги</w:t>
-      </w:r>
-      <w:r>
-        <w:rPr>
-          <w:rFonts w:ascii="Times New Roman" w:hAnsi="Times New Roman" w:cs="Times New Roman"/>
-          <w:b/>
-          <w:sz w:val="24"/>
-          <w:szCs w:val="24"/>
-        </w:rPr>
-        <w:t>»</w:t>
-      </w:r>
-      <w:r>
-        <w:rPr>
-          <w:rFonts w:ascii="Times New Roman" w:hAnsi="Times New Roman" w:cs="Times New Roman"/>
-          <w:b/>
-          <w:sz w:val="24"/>
-          <w:szCs w:val="24"/>
-        </w:rPr>
-        <w:t>?</w:t>
-      </w:r>
-      <w:bookmarkEnd w:id="4"/>
-    </w:p>
-    <w:p>
-      <w:pPr>
-        <w:pStyle w:val="a3"/>
-        <w:ind w:left="788"/>
-        <w:jc w:val="both"/>
-        <w:outlineLvl w:val="1"/>
-        <w:rPr>
-          <w:rFonts w:ascii="Times New Roman" w:hAnsi="Times New Roman" w:cs="Times New Roman"/>
-          <w:sz w:val="24"/>
-          <w:szCs w:val="24"/>
-        </w:rPr>
-      </w:pPr>
-      <w:r>
-        <w:rPr>
-          <w:rFonts w:ascii="Times New Roman" w:hAnsi="Times New Roman" w:cs="Times New Roman"/>
-          <w:sz w:val="24"/>
-          <w:szCs w:val="24"/>
-        </w:rPr>
-        <w:t xml:space="preserve">Честно говоря, нельзя однозначно сказать, что такое «электронные деньги». </w:t>
-      </w:r>
-      <w:r>
-        <w:rPr>
-          <w:rFonts w:ascii="Times New Roman" w:hAnsi="Times New Roman" w:cs="Times New Roman"/>
-          <w:sz w:val="24"/>
-          <w:szCs w:val="24"/>
-        </w:rPr>
-        <w:t xml:space="preserve">Данному термину </w:t>
-      </w:r>
-      <w:r>
-        <w:rPr>
-          <w:rFonts w:ascii="Times New Roman" w:hAnsi="Times New Roman" w:cs="Times New Roman"/>
-          <w:sz w:val="24"/>
-          <w:szCs w:val="24"/>
-        </w:rPr>
-        <w:t xml:space="preserve">можно дать </w:t>
-      </w:r>
-      <w:r>
-        <w:rPr>
-          <w:rFonts w:ascii="Times New Roman" w:hAnsi="Times New Roman" w:cs="Times New Roman"/>
-          <w:sz w:val="24"/>
-          <w:szCs w:val="24"/>
-        </w:rPr>
-        <w:t xml:space="preserve">несколько определений. </w:t>
-      </w:r>
-    </w:p>
-    <w:p>
-      <w:pPr>
-        <w:pStyle w:val="a3"/>
-        <w:ind w:left="788"/>
-        <w:jc w:val="both"/>
-        <w:outlineLvl w:val="1"/>
-        <w:rPr>
-          <w:rFonts w:ascii="Times New Roman" w:hAnsi="Times New Roman" w:cs="Times New Roman"/>
-          <w:sz w:val="24"/>
-          <w:szCs w:val="24"/>
-        </w:rPr>
-      </w:pPr>
-      <w:r>
-        <w:rPr>
-          <w:rFonts w:ascii="Times New Roman" w:hAnsi="Times New Roman" w:cs="Times New Roman"/>
-          <w:sz w:val="24"/>
-          <w:szCs w:val="24"/>
-        </w:rPr>
-        <w:t xml:space="preserve">Электронные деньги представляют собой денежные средства, которые </w:t>
-      </w:r>
-      <w:r>
-        <w:rPr>
-          <w:rFonts w:ascii="Times New Roman" w:hAnsi="Times New Roman" w:cs="Times New Roman"/>
-          <w:sz w:val="24"/>
-          <w:szCs w:val="24"/>
-        </w:rPr>
-        <w:t>хранятся в виртуальном (электронном) кошельке владельца.</w:t>
-      </w:r>
-    </w:p>
-    <w:p>
-      <w:pPr>
-        <w:pStyle w:val="a3"/>
-        <w:ind w:left="788"/>
-        <w:outlineLvl w:val="1"/>
-        <w:rPr>
-          <w:rFonts w:ascii="Times New Roman" w:hAnsi="Times New Roman" w:cs="Times New Roman"/>
-          <w:sz w:val="24"/>
-          <w:szCs w:val="24"/>
-        </w:rPr>
-      </w:pPr>
-      <w:r>
-        <w:rPr>
-          <w:rFonts w:ascii="Times New Roman" w:hAnsi="Times New Roman" w:cs="Times New Roman"/>
-          <w:sz w:val="24"/>
-          <w:szCs w:val="24"/>
-        </w:rPr>
-        <w:t>В свою очередь, электронный кошелек – это такой электронный носитель, который позволяет хранить электронные деньги и осуществлять электронные платежи. Кроме того, под электронным кошельком понимается устройство и программное обеспечение, которое позволяет производить операции пополнения, хранения и перечисления электронных денег.</w:t>
-      </w:r>
-    </w:p>
-    <w:p>
-      <w:pPr>
-        <w:pStyle w:val="a3"/>
-        <w:ind w:left="788"/>
-        <w:outlineLvl w:val="1"/>
-        <w:rPr>
-          <w:rFonts w:ascii="Times New Roman" w:hAnsi="Times New Roman" w:cs="Times New Roman"/>
-          <w:sz w:val="24"/>
-          <w:szCs w:val="24"/>
-        </w:rPr>
-      </w:pPr>
-      <w:r>
-        <w:rPr>
-          <w:rFonts w:ascii="Times New Roman" w:hAnsi="Times New Roman" w:cs="Times New Roman"/>
-          <w:sz w:val="24"/>
-          <w:szCs w:val="24"/>
-        </w:rPr>
-        <w:t xml:space="preserve">Под электронными деньгами также понимаются системы хранения </w:t>
-      </w:r>
-      <w:r>
-        <w:rPr>
-          <w:rFonts w:ascii="Times New Roman" w:hAnsi="Times New Roman" w:cs="Times New Roman"/>
-          <w:sz w:val="24"/>
-          <w:szCs w:val="24"/>
-        </w:rPr>
-        <w:t>и передачи, как традиционных денег, так и негосударственных частных валют.</w:t>
-      </w:r>
-    </w:p>
-    <w:p>
-      <w:pPr>
-        <w:pStyle w:val="a3"/>
-        <w:ind w:left="788"/>
-        <w:outlineLvl w:val="1"/>
-        <w:rPr>
-          <w:rFonts w:ascii="Times New Roman" w:hAnsi="Times New Roman" w:cs="Times New Roman"/>
-          <w:sz w:val="24"/>
-          <w:szCs w:val="24"/>
-        </w:rPr>
-      </w:pPr>
-      <w:r>
-        <w:rPr>
-          <w:rFonts w:ascii="Times New Roman" w:hAnsi="Times New Roman" w:cs="Times New Roman"/>
-          <w:sz w:val="24"/>
-          <w:szCs w:val="24"/>
-        </w:rPr>
-        <w:t>Стоит отметить, что электронными деньгами называют также денежными обязательствами эмитента в электронном виде, находящиеся на электронном носителе в распоряжении пользователя.</w:t>
-      </w:r>
-    </w:p>
-    <w:p>
-      <w:pPr>
-        <w:pStyle w:val="a3"/>
-        <w:ind w:left="788"/>
-        <w:outlineLvl w:val="1"/>
-        <w:rPr>
-          <w:rFonts w:ascii="Times New Roman" w:hAnsi="Times New Roman" w:cs="Times New Roman"/>
-          <w:sz w:val="24"/>
-          <w:szCs w:val="24"/>
-        </w:rPr>
-      </w:pPr>
-      <w:r>
-        <w:rPr>
-          <w:rFonts w:ascii="Times New Roman" w:hAnsi="Times New Roman" w:cs="Times New Roman"/>
-          <w:sz w:val="24"/>
-          <w:szCs w:val="24"/>
-        </w:rPr>
-        <w:t xml:space="preserve">Всем известно, что электронные деньги обладают не меньшей ценностью, что и наличные (настоящие, бумажные) деньги. Как и обычные бумажные деньги, которые мы часто используем в повседневной жизни, </w:t>
-      </w:r>
-      <w:r>
-        <w:rPr>
-          <w:rFonts w:ascii="Times New Roman" w:hAnsi="Times New Roman" w:cs="Times New Roman"/>
-          <w:sz w:val="24"/>
-          <w:szCs w:val="24"/>
-        </w:rPr>
-        <w:t xml:space="preserve">так и электронные деньги можно использовать с целью оплаты товаров и услуг. Однако сфера применения электронных денег – интернет. Хранятся электронные деньги в </w:t>
-      </w:r>
-      <w:proofErr w:type="spellStart"/>
-      <w:r>
-        <w:rPr>
-          <w:rFonts w:ascii="Times New Roman" w:hAnsi="Times New Roman" w:cs="Times New Roman"/>
-          <w:sz w:val="24"/>
-          <w:szCs w:val="24"/>
-        </w:rPr>
-        <w:t>электронноых</w:t>
-      </w:r>
-      <w:proofErr w:type="spellEnd"/>
-      <w:r>
-        <w:rPr>
-          <w:rFonts w:ascii="Times New Roman" w:hAnsi="Times New Roman" w:cs="Times New Roman"/>
-          <w:sz w:val="24"/>
-          <w:szCs w:val="24"/>
-        </w:rPr>
-        <w:t xml:space="preserve"> платежных системах, как обычные деньги - в банке.</w:t>
-      </w:r>
-    </w:p>
-    <w:p>
-      <w:pPr>
-        <w:pStyle w:val="a3"/>
-        <w:ind w:left="788"/>
-        <w:outlineLvl w:val="1"/>
-        <w:rPr>
-          <w:rFonts w:ascii="Times New Roman" w:hAnsi="Times New Roman" w:cs="Times New Roman"/>
-          <w:sz w:val="24"/>
-          <w:szCs w:val="24"/>
-        </w:rPr>
-      </w:pPr>
-    </w:p>
-    <w:p>
-      <w:pPr>
-        <w:pStyle w:val="a3"/>
-        <w:numPr>
-          <w:ilvl w:val="1"/>
-          <w:numId w:val="16"/>
-        </w:numPr>
-        <w:ind w:left="788" w:hanging="431"/>
-        <w:outlineLvl w:val="1"/>
-        <w:rPr>
-          <w:rFonts w:ascii="Times New Roman" w:hAnsi="Times New Roman" w:cs="Times New Roman"/>
-          <w:b/>
-          <w:sz w:val="24"/>
-          <w:szCs w:val="24"/>
-          <w:lang w:val="en-US"/>
-        </w:rPr>
-      </w:pPr>
-      <w:bookmarkStart w:id="5" w:name="_Toc69211847"/>
-      <w:proofErr w:type="spellStart"/>
-      <w:r>
-        <w:rPr>
-          <w:rFonts w:ascii="Times New Roman" w:hAnsi="Times New Roman" w:cs="Times New Roman"/>
-          <w:b/>
-          <w:sz w:val="24"/>
-          <w:szCs w:val="24"/>
-          <w:lang w:val="en-US"/>
-        </w:rPr>
-        <w:t>Что</w:t>
-      </w:r>
-      <w:proofErr w:type="spellEnd"/>
-      <w:r>
-        <w:rPr>
-          <w:rFonts w:ascii="Times New Roman" w:hAnsi="Times New Roman" w:cs="Times New Roman"/>
-          <w:b/>
-          <w:sz w:val="24"/>
-          <w:szCs w:val="24"/>
-          <w:lang w:val="en-US"/>
-        </w:rPr>
-        <w:t xml:space="preserve"> </w:t>
-      </w:r>
-      <w:proofErr w:type="spellStart"/>
-      <w:r>
-        <w:rPr>
-          <w:rFonts w:ascii="Times New Roman" w:hAnsi="Times New Roman" w:cs="Times New Roman"/>
-          <w:b/>
-          <w:sz w:val="24"/>
-          <w:szCs w:val="24"/>
-          <w:lang w:val="en-US"/>
-        </w:rPr>
-        <w:t>такое</w:t>
-      </w:r>
-      <w:proofErr w:type="spellEnd"/>
-      <w:r>
-        <w:rPr>
-          <w:rFonts w:ascii="Times New Roman" w:hAnsi="Times New Roman" w:cs="Times New Roman"/>
-          <w:b/>
-          <w:sz w:val="24"/>
-          <w:szCs w:val="24"/>
-          <w:lang w:val="en-US"/>
-        </w:rPr>
-        <w:t xml:space="preserve"> </w:t>
-      </w:r>
-      <w:proofErr w:type="spellStart"/>
-      <w:r>
-        <w:rPr>
-          <w:rFonts w:ascii="Times New Roman" w:hAnsi="Times New Roman" w:cs="Times New Roman"/>
-          <w:b/>
-          <w:sz w:val="24"/>
-          <w:szCs w:val="24"/>
-          <w:lang w:val="en-US"/>
-        </w:rPr>
-        <w:t>платежные</w:t>
-      </w:r>
-      <w:proofErr w:type="spellEnd"/>
-      <w:r>
-        <w:rPr>
-          <w:rFonts w:ascii="Times New Roman" w:hAnsi="Times New Roman" w:cs="Times New Roman"/>
-          <w:b/>
-          <w:sz w:val="24"/>
-          <w:szCs w:val="24"/>
-          <w:lang w:val="en-US"/>
-        </w:rPr>
-        <w:t xml:space="preserve"> </w:t>
-      </w:r>
-      <w:proofErr w:type="spellStart"/>
-      <w:r>
-        <w:rPr>
-          <w:rFonts w:ascii="Times New Roman" w:hAnsi="Times New Roman" w:cs="Times New Roman"/>
-          <w:b/>
-          <w:sz w:val="24"/>
-          <w:szCs w:val="24"/>
-          <w:lang w:val="en-US"/>
-        </w:rPr>
-        <w:t>системы</w:t>
-      </w:r>
-      <w:proofErr w:type="spellEnd"/>
-      <w:r>
-        <w:rPr>
-          <w:rFonts w:ascii="Times New Roman" w:hAnsi="Times New Roman" w:cs="Times New Roman"/>
-          <w:b/>
-          <w:sz w:val="24"/>
-          <w:szCs w:val="24"/>
-          <w:lang w:val="en-US"/>
-        </w:rPr>
-        <w:t>?</w:t>
-      </w:r>
-      <w:bookmarkEnd w:id="5"/>
-    </w:p>
-    <w:p>
-      <w:pPr>
-        <w:pStyle w:val="a3"/>
-        <w:ind w:left="788"/>
-        <w:outlineLvl w:val="1"/>
-        <w:rPr>
-          <w:rFonts w:ascii="Times New Roman" w:hAnsi="Times New Roman" w:cs="Times New Roman"/>
-          <w:sz w:val="24"/>
-          <w:szCs w:val="24"/>
-        </w:rPr>
-      </w:pPr>
-      <w:r>
-        <w:rPr>
-          <w:rFonts w:ascii="Times New Roman" w:hAnsi="Times New Roman" w:cs="Times New Roman"/>
-          <w:sz w:val="24"/>
-          <w:szCs w:val="24"/>
-        </w:rPr>
-        <w:t>Под платежной системой понимается система или сервис, используемый для осуществления таких финансовых операций, как перевод денежных или иных средств, их заменяющих (чеки, сертификаты и т.д.), в электронной или физической форме.</w:t>
-      </w:r>
-      <w:r>
-        <w:rPr>
-          <w:rFonts w:ascii="Times New Roman" w:hAnsi="Times New Roman" w:cs="Times New Roman"/>
-          <w:sz w:val="24"/>
-          <w:szCs w:val="24"/>
-        </w:rPr>
-        <w:t xml:space="preserve"> Иными словами, платежные системы – способ оплаты услуг, используя банковскую карту или электронные деньги.</w:t>
-      </w:r>
-    </w:p>
-    <w:p>
-      <w:pPr>
-        <w:pStyle w:val="a3"/>
-        <w:ind w:left="788"/>
-        <w:outlineLvl w:val="1"/>
-        <w:rPr>
-          <w:rFonts w:ascii="Times New Roman" w:hAnsi="Times New Roman" w:cs="Times New Roman"/>
-          <w:sz w:val="24"/>
-          <w:szCs w:val="24"/>
-        </w:rPr>
-      </w:pPr>
-      <w:r>
-        <w:rPr>
-          <w:rFonts w:ascii="Times New Roman" w:hAnsi="Times New Roman" w:cs="Times New Roman"/>
-          <w:sz w:val="24"/>
-          <w:szCs w:val="24"/>
-        </w:rPr>
-        <w:t xml:space="preserve">Более того, платежные системы заменяют расчеты наличными деньгами при осуществлении внутренних и международных платежей. Платежная система – один из базовых сервисов, </w:t>
-      </w:r>
-      <w:r>
-        <w:rPr>
-          <w:rFonts w:ascii="Times New Roman" w:hAnsi="Times New Roman" w:cs="Times New Roman"/>
-          <w:sz w:val="24"/>
-          <w:szCs w:val="24"/>
-        </w:rPr>
-        <w:t>которые представляются банками и другими финансовыми институтами.</w:t>
-      </w:r>
-    </w:p>
-    <w:p>
-      <w:pPr>
-        <w:pStyle w:val="a3"/>
-        <w:ind w:left="788"/>
-        <w:outlineLvl w:val="1"/>
-        <w:rPr>
-          <w:rFonts w:ascii="Times New Roman" w:hAnsi="Times New Roman" w:cs="Times New Roman"/>
-          <w:sz w:val="24"/>
-          <w:szCs w:val="24"/>
-        </w:rPr>
-      </w:pPr>
-      <w:r>
-        <w:rPr>
-          <w:rFonts w:ascii="Times New Roman" w:hAnsi="Times New Roman" w:cs="Times New Roman"/>
-          <w:sz w:val="24"/>
-          <w:szCs w:val="24"/>
-        </w:rPr>
-        <w:t>Не менее важно, что с</w:t>
-      </w:r>
-      <w:r>
-        <w:rPr>
-          <w:rFonts w:ascii="Times New Roman" w:hAnsi="Times New Roman" w:cs="Times New Roman"/>
-          <w:sz w:val="24"/>
-          <w:szCs w:val="24"/>
-        </w:rPr>
-        <w:t>овременные платежные системы используют денежные средства-заменители по сравнению с традиционными платежными системами. Это включает в себя дебетовые карты, кредитные карты, электронные переводы денежных средств, прямые кредиты, прямые дебеты, интернет-банкинг и платежные системы электронной коммерции.</w:t>
-      </w:r>
-    </w:p>
-    <w:p>
-      <w:pPr>
-        <w:pStyle w:val="a3"/>
-        <w:ind w:left="788"/>
-        <w:outlineLvl w:val="1"/>
-        <w:rPr>
-          <w:rFonts w:ascii="Times New Roman" w:hAnsi="Times New Roman" w:cs="Times New Roman"/>
-          <w:sz w:val="24"/>
-          <w:szCs w:val="24"/>
-        </w:rPr>
-      </w:pPr>
-      <w:r>
-        <w:rPr>
-          <w:rFonts w:ascii="Times New Roman" w:hAnsi="Times New Roman" w:cs="Times New Roman"/>
-          <w:sz w:val="24"/>
-          <w:szCs w:val="24"/>
-        </w:rPr>
-        <w:t xml:space="preserve">В настоящее время существует большое разнообразие платежных систем. Наиболее известны следующие платежные системы: </w:t>
-      </w:r>
-      <w:proofErr w:type="spellStart"/>
-      <w:r>
-        <w:rPr>
-          <w:rFonts w:ascii="Times New Roman" w:hAnsi="Times New Roman" w:cs="Times New Roman"/>
-          <w:sz w:val="24"/>
-          <w:szCs w:val="24"/>
-          <w:lang w:val="en-US"/>
-        </w:rPr>
-        <w:t>Mastercard</w:t>
-      </w:r>
-      <w:proofErr w:type="spellEnd"/>
-      <w:r>
-        <w:rPr>
-          <w:rFonts w:ascii="Times New Roman" w:hAnsi="Times New Roman" w:cs="Times New Roman"/>
-          <w:sz w:val="24"/>
-          <w:szCs w:val="24"/>
-        </w:rPr>
-        <w:t xml:space="preserve">, </w:t>
-      </w:r>
-      <w:r>
-        <w:rPr>
-          <w:rFonts w:ascii="Times New Roman" w:hAnsi="Times New Roman" w:cs="Times New Roman"/>
-          <w:sz w:val="24"/>
-          <w:szCs w:val="24"/>
-          <w:lang w:val="en-US"/>
-        </w:rPr>
-        <w:t>VISA</w:t>
-      </w:r>
-      <w:r>
-        <w:rPr>
-          <w:rFonts w:ascii="Times New Roman" w:hAnsi="Times New Roman" w:cs="Times New Roman"/>
-          <w:sz w:val="24"/>
-          <w:szCs w:val="24"/>
-        </w:rPr>
-        <w:t xml:space="preserve"> </w:t>
-      </w:r>
-      <w:r>
-        <w:rPr>
-          <w:rFonts w:ascii="Times New Roman" w:hAnsi="Times New Roman" w:cs="Times New Roman"/>
-          <w:sz w:val="24"/>
-          <w:szCs w:val="24"/>
-        </w:rPr>
-        <w:t>и другие.</w:t>
-      </w:r>
-    </w:p>
-    <w:p>
-      <w:pPr>
-        <w:pStyle w:val="a3"/>
-        <w:ind w:left="788"/>
-        <w:outlineLvl w:val="1"/>
-        <w:rPr>
-          <w:rFonts w:ascii="Times New Roman" w:hAnsi="Times New Roman" w:cs="Times New Roman"/>
-          <w:sz w:val="24"/>
-          <w:szCs w:val="24"/>
-        </w:rPr>
-      </w:pPr>
-    </w:p>
-    <w:p>
-      <w:pPr>
-        <w:pStyle w:val="a3"/>
-        <w:numPr>
-          <w:ilvl w:val="1"/>
-          <w:numId w:val="16"/>
-        </w:numPr>
-        <w:ind w:left="788" w:hanging="431"/>
-        <w:outlineLvl w:val="1"/>
-        <w:rPr>
-          <w:rFonts w:ascii="Times New Roman" w:hAnsi="Times New Roman" w:cs="Times New Roman"/>
-          <w:b/>
-          <w:sz w:val="24"/>
-          <w:szCs w:val="24"/>
-        </w:rPr>
-      </w:pPr>
-      <w:bookmarkStart w:id="6" w:name="_Toc69211848"/>
-      <w:r>
-        <w:rPr>
-          <w:rFonts w:ascii="Times New Roman" w:hAnsi="Times New Roman" w:cs="Times New Roman"/>
-          <w:b/>
-          <w:sz w:val="24"/>
-          <w:szCs w:val="24"/>
-        </w:rPr>
-        <w:t>Типы платежных систем.</w:t>
-      </w:r>
-      <w:bookmarkEnd w:id="6"/>
-    </w:p>
-    <w:p>
-      <w:pPr>
-        <w:pStyle w:val="a3"/>
-        <w:ind w:left="788"/>
-        <w:outlineLvl w:val="1"/>
-        <w:rPr>
-          <w:rFonts w:ascii="Times New Roman" w:hAnsi="Times New Roman" w:cs="Times New Roman"/>
-          <w:sz w:val="24"/>
-          <w:szCs w:val="24"/>
-        </w:rPr>
-      </w:pPr>
-      <w:r>
-        <w:rPr>
-          <w:rFonts w:ascii="Times New Roman" w:hAnsi="Times New Roman" w:cs="Times New Roman"/>
-          <w:sz w:val="24"/>
-          <w:szCs w:val="24"/>
-        </w:rPr>
-        <w:t xml:space="preserve">Что касается типов платежных систем, существуют признаки, по которым можно разделить платежные системы. </w:t>
-      </w:r>
-    </w:p>
-    <w:p>
-      <w:pPr>
-        <w:pStyle w:val="a3"/>
-        <w:ind w:left="788"/>
-        <w:outlineLvl w:val="1"/>
-        <w:rPr>
-          <w:rFonts w:ascii="Times New Roman" w:hAnsi="Times New Roman" w:cs="Times New Roman"/>
-          <w:sz w:val="24"/>
-          <w:szCs w:val="24"/>
-        </w:rPr>
-      </w:pPr>
-      <w:r>
-        <w:rPr>
-          <w:rFonts w:ascii="Times New Roman" w:hAnsi="Times New Roman" w:cs="Times New Roman"/>
-          <w:sz w:val="24"/>
-          <w:szCs w:val="24"/>
-        </w:rPr>
-        <w:t>П</w:t>
-      </w:r>
-      <w:r>
-        <w:rPr>
-          <w:rFonts w:ascii="Times New Roman" w:hAnsi="Times New Roman" w:cs="Times New Roman"/>
-          <w:sz w:val="24"/>
-          <w:szCs w:val="24"/>
-        </w:rPr>
-        <w:t>ервый тип ПС можно выделить по признаку финансовых инструментов:</w:t>
-      </w:r>
-    </w:p>
-    <w:p>
-      <w:pPr>
-        <w:pStyle w:val="a3"/>
-        <w:ind w:left="788"/>
-        <w:outlineLvl w:val="1"/>
-        <w:rPr>
-          <w:rFonts w:ascii="Times New Roman" w:hAnsi="Times New Roman" w:cs="Times New Roman"/>
-          <w:sz w:val="24"/>
-          <w:szCs w:val="24"/>
-        </w:rPr>
-      </w:pPr>
-      <w:r>
-        <w:rPr>
-          <w:rFonts w:ascii="Times New Roman" w:hAnsi="Times New Roman" w:cs="Times New Roman"/>
-          <w:sz w:val="24"/>
-          <w:szCs w:val="24"/>
-        </w:rPr>
-        <w:t xml:space="preserve"> - работают с </w:t>
-      </w:r>
-      <w:r>
-        <w:rPr>
-          <w:rFonts w:ascii="Times New Roman" w:hAnsi="Times New Roman" w:cs="Times New Roman"/>
-          <w:sz w:val="24"/>
-          <w:szCs w:val="24"/>
-        </w:rPr>
-        <w:t xml:space="preserve">использованием </w:t>
-      </w:r>
-      <w:proofErr w:type="spellStart"/>
-      <w:r>
-        <w:rPr>
-          <w:rFonts w:ascii="Times New Roman" w:hAnsi="Times New Roman" w:cs="Times New Roman"/>
-          <w:sz w:val="24"/>
-          <w:szCs w:val="24"/>
-        </w:rPr>
-        <w:t>smart</w:t>
-      </w:r>
-      <w:proofErr w:type="spellEnd"/>
-      <w:r>
-        <w:rPr>
-          <w:rFonts w:ascii="Times New Roman" w:hAnsi="Times New Roman" w:cs="Times New Roman"/>
-          <w:sz w:val="24"/>
-          <w:szCs w:val="24"/>
-        </w:rPr>
-        <w:t>-карт</w:t>
-      </w:r>
-      <w:r>
-        <w:rPr>
-          <w:rFonts w:ascii="Times New Roman" w:hAnsi="Times New Roman" w:cs="Times New Roman"/>
-          <w:sz w:val="24"/>
-          <w:szCs w:val="24"/>
-        </w:rPr>
-        <w:t>, для каждой из которых открывается отдельный счет, а у владельца карты есть возможность совершать различные операции, например, оплачивать покупки, дистанционно;</w:t>
-      </w:r>
-    </w:p>
-    <w:p>
-      <w:pPr>
-        <w:pStyle w:val="a3"/>
-        <w:ind w:left="788"/>
-        <w:outlineLvl w:val="1"/>
-        <w:rPr>
-          <w:rFonts w:ascii="Times New Roman" w:hAnsi="Times New Roman" w:cs="Times New Roman"/>
-          <w:sz w:val="24"/>
-          <w:szCs w:val="24"/>
-        </w:rPr>
-      </w:pPr>
-      <w:r>
-        <w:rPr>
-          <w:rFonts w:ascii="Times New Roman" w:hAnsi="Times New Roman" w:cs="Times New Roman"/>
-          <w:sz w:val="24"/>
-          <w:szCs w:val="24"/>
-        </w:rPr>
-        <w:t>- виртуальные ПС</w:t>
-      </w:r>
-      <w:r>
-        <w:rPr>
-          <w:rFonts w:ascii="Times New Roman" w:hAnsi="Times New Roman" w:cs="Times New Roman"/>
-          <w:sz w:val="24"/>
-          <w:szCs w:val="24"/>
-        </w:rPr>
-        <w:t xml:space="preserve">. </w:t>
-      </w:r>
-      <w:r>
-        <w:rPr>
-          <w:rFonts w:ascii="Times New Roman" w:hAnsi="Times New Roman" w:cs="Times New Roman"/>
-          <w:sz w:val="24"/>
-          <w:szCs w:val="24"/>
-        </w:rPr>
-        <w:t>В них обычные деньги заменяются электронными записями</w:t>
-      </w:r>
-      <w:r>
-        <w:rPr>
-          <w:rFonts w:ascii="Times New Roman" w:hAnsi="Times New Roman" w:cs="Times New Roman"/>
-          <w:sz w:val="24"/>
-          <w:szCs w:val="24"/>
-        </w:rPr>
-        <w:t xml:space="preserve">. </w:t>
-      </w:r>
-      <w:r>
-        <w:rPr>
-          <w:rFonts w:ascii="Times New Roman" w:hAnsi="Times New Roman" w:cs="Times New Roman"/>
-          <w:sz w:val="24"/>
-          <w:szCs w:val="24"/>
-        </w:rPr>
-        <w:t>Данная платежная система пользуется спросом у тех, кто работает в интернете;</w:t>
-      </w:r>
-    </w:p>
-    <w:p>
-      <w:pPr>
-        <w:pStyle w:val="a3"/>
-        <w:ind w:left="788"/>
-        <w:outlineLvl w:val="1"/>
-        <w:rPr>
-          <w:rFonts w:ascii="Times New Roman" w:hAnsi="Times New Roman" w:cs="Times New Roman"/>
-          <w:sz w:val="24"/>
-          <w:szCs w:val="24"/>
-        </w:rPr>
-      </w:pPr>
-      <w:r>
-        <w:rPr>
-          <w:rFonts w:ascii="Times New Roman" w:hAnsi="Times New Roman" w:cs="Times New Roman"/>
-          <w:sz w:val="24"/>
-          <w:szCs w:val="24"/>
-        </w:rPr>
-        <w:lastRenderedPageBreak/>
-        <w:t>- ПС, работающие с использованием счетов национального или зарубежных банков</w:t>
-      </w:r>
-      <w:r>
-        <w:rPr>
-          <w:rFonts w:ascii="Times New Roman" w:hAnsi="Times New Roman" w:cs="Times New Roman"/>
-          <w:sz w:val="24"/>
-          <w:szCs w:val="24"/>
-        </w:rPr>
-        <w:t>.</w:t>
-      </w:r>
-    </w:p>
-    <w:p>
-      <w:pPr>
-        <w:pStyle w:val="a3"/>
-        <w:ind w:left="788"/>
-        <w:outlineLvl w:val="1"/>
-        <w:rPr>
-          <w:rFonts w:ascii="Times New Roman" w:hAnsi="Times New Roman" w:cs="Times New Roman"/>
-          <w:sz w:val="24"/>
-          <w:szCs w:val="24"/>
-        </w:rPr>
-      </w:pPr>
-    </w:p>
-    <w:p>
-      <w:pPr>
-        <w:pStyle w:val="a3"/>
-        <w:ind w:left="788"/>
-        <w:outlineLvl w:val="1"/>
-        <w:rPr>
-          <w:rFonts w:ascii="Times New Roman" w:hAnsi="Times New Roman" w:cs="Times New Roman"/>
-          <w:sz w:val="24"/>
-          <w:szCs w:val="24"/>
-        </w:rPr>
-      </w:pPr>
-      <w:r>
-        <w:rPr>
-          <w:rFonts w:ascii="Times New Roman" w:hAnsi="Times New Roman" w:cs="Times New Roman"/>
-          <w:sz w:val="24"/>
-          <w:szCs w:val="24"/>
-        </w:rPr>
-        <w:t>Кроме того, платежные системы делятся по признаку того, кто вступает в роли субъекта в финансовых операциях на следующие:</w:t>
-      </w:r>
-    </w:p>
-    <w:p>
-      <w:pPr>
-        <w:pStyle w:val="a3"/>
-        <w:ind w:left="788"/>
-        <w:outlineLvl w:val="1"/>
-        <w:rPr>
-          <w:rFonts w:ascii="Times New Roman" w:hAnsi="Times New Roman" w:cs="Times New Roman"/>
-          <w:sz w:val="24"/>
-          <w:szCs w:val="24"/>
-        </w:rPr>
-      </w:pPr>
-      <w:r>
-        <w:rPr>
-          <w:rFonts w:ascii="Times New Roman" w:hAnsi="Times New Roman" w:cs="Times New Roman"/>
-          <w:sz w:val="24"/>
-          <w:szCs w:val="24"/>
-        </w:rPr>
-        <w:t>- банковские платежные системы;</w:t>
-      </w:r>
-    </w:p>
-    <w:p>
-      <w:pPr>
-        <w:pStyle w:val="a3"/>
-        <w:ind w:left="788"/>
-        <w:outlineLvl w:val="1"/>
-        <w:rPr>
-          <w:rFonts w:ascii="Times New Roman" w:hAnsi="Times New Roman" w:cs="Times New Roman"/>
-          <w:sz w:val="24"/>
-          <w:szCs w:val="24"/>
-        </w:rPr>
-      </w:pPr>
-      <w:r>
-        <w:rPr>
-          <w:rFonts w:ascii="Times New Roman" w:hAnsi="Times New Roman" w:cs="Times New Roman"/>
-          <w:sz w:val="24"/>
-          <w:szCs w:val="24"/>
-        </w:rPr>
-        <w:t>- межхозяйственные.</w:t>
-      </w:r>
-    </w:p>
-    <w:p>
-      <w:pPr>
-        <w:pStyle w:val="a3"/>
-        <w:ind w:left="788"/>
-        <w:outlineLvl w:val="1"/>
-        <w:rPr>
-          <w:rFonts w:ascii="Times New Roman" w:hAnsi="Times New Roman" w:cs="Times New Roman"/>
-          <w:sz w:val="24"/>
-          <w:szCs w:val="24"/>
-        </w:rPr>
-      </w:pPr>
-    </w:p>
-    <w:p>
-      <w:pPr>
-        <w:pStyle w:val="a3"/>
-        <w:ind w:left="788"/>
-        <w:outlineLvl w:val="1"/>
-        <w:rPr>
-          <w:rFonts w:ascii="Times New Roman" w:hAnsi="Times New Roman" w:cs="Times New Roman"/>
-          <w:sz w:val="24"/>
-          <w:szCs w:val="24"/>
-        </w:rPr>
-      </w:pPr>
-      <w:r>
-        <w:rPr>
-          <w:rFonts w:ascii="Times New Roman" w:hAnsi="Times New Roman" w:cs="Times New Roman"/>
-          <w:sz w:val="24"/>
-          <w:szCs w:val="24"/>
-        </w:rPr>
-        <w:t xml:space="preserve">Что касается платежных систем, используемых в пределах определенного государства и тех, которые могут использоваться по всему миру, различают такие платежные системы, как </w:t>
-      </w:r>
-      <w:r>
-        <w:rPr>
-          <w:rFonts w:ascii="Times New Roman" w:hAnsi="Times New Roman" w:cs="Times New Roman"/>
-          <w:b/>
-          <w:sz w:val="24"/>
-          <w:szCs w:val="24"/>
-        </w:rPr>
-        <w:t>национальные</w:t>
-      </w:r>
-      <w:r>
-        <w:rPr>
-          <w:rFonts w:ascii="Times New Roman" w:hAnsi="Times New Roman" w:cs="Times New Roman"/>
-          <w:sz w:val="24"/>
-          <w:szCs w:val="24"/>
-        </w:rPr>
-        <w:t xml:space="preserve"> и </w:t>
-      </w:r>
-      <w:r>
-        <w:rPr>
-          <w:rFonts w:ascii="Times New Roman" w:hAnsi="Times New Roman" w:cs="Times New Roman"/>
-          <w:b/>
-          <w:sz w:val="24"/>
-          <w:szCs w:val="24"/>
-        </w:rPr>
-        <w:t>международные.</w:t>
-      </w:r>
-    </w:p>
-    <w:p>
-      <w:pPr>
-        <w:outlineLvl w:val="1"/>
-        <w:rPr>
-          <w:rFonts w:ascii="Times New Roman" w:hAnsi="Times New Roman" w:cs="Times New Roman"/>
-          <w:sz w:val="24"/>
-          <w:szCs w:val="24"/>
-        </w:rPr>
-      </w:pPr>
-    </w:p>
-    <w:p>
-      <w:pPr>
-        <w:spacing w:after="160" w:line="259" w:lineRule="auto"/>
-        <w:rPr>
-          <w:rFonts w:ascii="Times New Roman" w:hAnsi="Times New Roman" w:cs="Times New Roman"/>
-          <w:b/>
-          <w:sz w:val="24"/>
-          <w:szCs w:val="24"/>
-        </w:rPr>
-      </w:pPr>
-      <w:r>
-        <w:rPr>
-          <w:rFonts w:ascii="Times New Roman" w:hAnsi="Times New Roman" w:cs="Times New Roman"/>
-          <w:b/>
-          <w:sz w:val="24"/>
-          <w:szCs w:val="24"/>
-        </w:rPr>
-        <w:br w:type="page"/>
-      </w:r>
-    </w:p>
-    <w:p>
-      <w:pPr>
-        <w:pStyle w:val="a3"/>
-        <w:numPr>
-          <w:ilvl w:val="0"/>
-          <w:numId w:val="15"/>
-        </w:numPr>
-        <w:ind w:left="357" w:hanging="357"/>
-        <w:outlineLvl w:val="0"/>
-        <w:rPr>
-          <w:rFonts w:ascii="Times New Roman" w:hAnsi="Times New Roman" w:cs="Times New Roman"/>
-          <w:b/>
-          <w:sz w:val="24"/>
-          <w:szCs w:val="24"/>
-        </w:rPr>
-      </w:pPr>
-      <w:bookmarkStart w:id="7" w:name="_Toc69211849"/>
-      <w:r>
-        <w:rPr>
-          <w:rFonts w:ascii="Times New Roman" w:hAnsi="Times New Roman" w:cs="Times New Roman"/>
-          <w:b/>
-          <w:sz w:val="24"/>
-          <w:szCs w:val="24"/>
-        </w:rPr>
-        <w:lastRenderedPageBreak/>
-        <w:t>ОСНОВНЫЕ ЭТАПЫ РАЗВИТИЯ ПЛАТЕЖНЫХ СИСТЕМ.</w:t>
-      </w:r>
-      <w:bookmarkEnd w:id="7"/>
-    </w:p>
-    <w:p>
-      <w:pPr>
-        <w:pStyle w:val="a3"/>
-        <w:numPr>
-          <w:ilvl w:val="0"/>
-          <w:numId w:val="15"/>
-        </w:numPr>
-        <w:ind w:left="357" w:hanging="357"/>
-        <w:outlineLvl w:val="0"/>
-        <w:rPr>
-          <w:rFonts w:ascii="Times New Roman" w:hAnsi="Times New Roman" w:cs="Times New Roman"/>
-          <w:b/>
-          <w:sz w:val="24"/>
-          <w:szCs w:val="24"/>
-        </w:rPr>
-      </w:pPr>
-      <w:bookmarkStart w:id="8" w:name="_Toc69211850"/>
-      <w:r>
-        <w:rPr>
-          <w:rFonts w:ascii="Times New Roman" w:hAnsi="Times New Roman" w:cs="Times New Roman"/>
-          <w:b/>
-          <w:sz w:val="24"/>
-          <w:szCs w:val="24"/>
-        </w:rPr>
-        <w:t>СИСТЕМЫ ЭЛЕКТРОННЫХ ПЛАТЕЖЕЙ.</w:t>
-      </w:r>
-      <w:bookmarkEnd w:id="8"/>
-    </w:p>
-    <w:p>
-      <w:pPr>
-        <w:pStyle w:val="a3"/>
-        <w:numPr>
-          <w:ilvl w:val="1"/>
-          <w:numId w:val="15"/>
-        </w:numPr>
-        <w:ind w:left="788" w:hanging="431"/>
-        <w:outlineLvl w:val="1"/>
-        <w:rPr>
-          <w:rFonts w:ascii="Times New Roman" w:hAnsi="Times New Roman" w:cs="Times New Roman"/>
-          <w:b/>
-          <w:sz w:val="24"/>
-          <w:szCs w:val="24"/>
-        </w:rPr>
-      </w:pPr>
-      <w:bookmarkStart w:id="9" w:name="_Toc69211851"/>
-      <w:r>
-        <w:rPr>
-          <w:rFonts w:ascii="Times New Roman" w:hAnsi="Times New Roman" w:cs="Times New Roman"/>
-          <w:b/>
-          <w:sz w:val="24"/>
-          <w:szCs w:val="24"/>
-        </w:rPr>
-        <w:t>ОПРЕДЕЛЕНИЕ</w:t>
-      </w:r>
-      <w:r>
-        <w:rPr>
-          <w:rFonts w:ascii="Times New Roman" w:hAnsi="Times New Roman" w:cs="Times New Roman"/>
-          <w:b/>
-          <w:sz w:val="24"/>
-          <w:szCs w:val="24"/>
-        </w:rPr>
-        <w:t>.</w:t>
-      </w:r>
-      <w:bookmarkEnd w:id="9"/>
-    </w:p>
-    <w:p>
-      <w:pPr>
-        <w:pStyle w:val="a3"/>
-        <w:numPr>
-          <w:ilvl w:val="1"/>
-          <w:numId w:val="15"/>
-        </w:numPr>
-        <w:ind w:left="788" w:hanging="431"/>
-        <w:outlineLvl w:val="1"/>
-        <w:rPr>
-          <w:rFonts w:ascii="Times New Roman" w:hAnsi="Times New Roman" w:cs="Times New Roman"/>
-          <w:b/>
-          <w:sz w:val="24"/>
-          <w:szCs w:val="24"/>
-        </w:rPr>
-      </w:pPr>
-      <w:bookmarkStart w:id="10" w:name="_Toc69211852"/>
-      <w:r>
-        <w:rPr>
-          <w:rFonts w:ascii="Times New Roman" w:hAnsi="Times New Roman" w:cs="Times New Roman"/>
-          <w:b/>
-          <w:sz w:val="24"/>
-          <w:szCs w:val="24"/>
-        </w:rPr>
-        <w:t>КЛАССИФИКАЦИЯ.</w:t>
-      </w:r>
-      <w:bookmarkEnd w:id="10"/>
-    </w:p>
-    <w:p>
-      <w:pPr>
-        <w:pStyle w:val="a3"/>
-        <w:numPr>
-          <w:ilvl w:val="1"/>
-          <w:numId w:val="15"/>
-        </w:numPr>
-        <w:ind w:left="788" w:hanging="431"/>
-        <w:outlineLvl w:val="1"/>
-        <w:rPr>
-          <w:rFonts w:ascii="Times New Roman" w:hAnsi="Times New Roman" w:cs="Times New Roman"/>
-          <w:b/>
-          <w:sz w:val="24"/>
-          <w:szCs w:val="24"/>
-        </w:rPr>
-      </w:pPr>
-      <w:bookmarkStart w:id="11" w:name="_Toc69211364"/>
-      <w:bookmarkStart w:id="12" w:name="_Toc69211853"/>
-      <w:r>
-        <w:rPr>
-          <w:rFonts w:ascii="Times New Roman" w:hAnsi="Times New Roman" w:cs="Times New Roman"/>
-          <w:b/>
-          <w:sz w:val="24"/>
-          <w:szCs w:val="24"/>
-        </w:rPr>
-        <w:t>МЕХАНИЗМ ИЛИ ПРИНЦИП РАБОТЫ ЭЛЕКТРОННЫХ ПЛАТЕЖНЫХ СИСТЕМ.</w:t>
-      </w:r>
-      <w:bookmarkEnd w:id="11"/>
-      <w:bookmarkEnd w:id="12"/>
-    </w:p>
-    <w:p>
-      <w:pPr>
-        <w:pStyle w:val="a3"/>
-        <w:numPr>
-          <w:ilvl w:val="1"/>
-          <w:numId w:val="15"/>
-        </w:numPr>
-        <w:ind w:left="788" w:hanging="431"/>
-        <w:outlineLvl w:val="1"/>
-        <w:rPr>
-          <w:rFonts w:ascii="Times New Roman" w:hAnsi="Times New Roman" w:cs="Times New Roman"/>
-          <w:b/>
-          <w:sz w:val="24"/>
-          <w:szCs w:val="24"/>
-        </w:rPr>
-      </w:pPr>
-      <w:bookmarkStart w:id="13" w:name="_Toc69211854"/>
-      <w:r>
-        <w:rPr>
-          <w:rFonts w:ascii="Times New Roman" w:hAnsi="Times New Roman" w:cs="Times New Roman"/>
-          <w:b/>
-          <w:sz w:val="24"/>
-          <w:szCs w:val="24"/>
-        </w:rPr>
-        <w:t>ВОЗМОЖНОСТИ ИСПОЛЬЗОВАНИЯ СИСТЕМ ЭЛ</w:t>
-      </w:r>
-      <w:r>
-        <w:rPr>
-          <w:rFonts w:ascii="Times New Roman" w:hAnsi="Times New Roman" w:cs="Times New Roman"/>
-          <w:b/>
-          <w:sz w:val="24"/>
-          <w:szCs w:val="24"/>
-        </w:rPr>
-        <w:t>ЕКТРОННЫХ ПЛАТЕЖЕЙ. ЭЛЕКТРОННАЯ КОММЕРЦИЯ</w:t>
-      </w:r>
-      <w:r>
-        <w:rPr>
-          <w:rFonts w:ascii="Times New Roman" w:hAnsi="Times New Roman" w:cs="Times New Roman"/>
-          <w:b/>
-          <w:sz w:val="24"/>
-          <w:szCs w:val="24"/>
-        </w:rPr>
-        <w:t>.</w:t>
-      </w:r>
-      <w:bookmarkEnd w:id="13"/>
-    </w:p>
-    <w:p>
-      <w:pPr>
-        <w:pStyle w:val="a3"/>
-        <w:numPr>
-          <w:ilvl w:val="0"/>
-          <w:numId w:val="15"/>
-        </w:numPr>
-        <w:ind w:left="357" w:hanging="357"/>
-        <w:outlineLvl w:val="0"/>
-        <w:rPr>
-          <w:rFonts w:ascii="Times New Roman" w:hAnsi="Times New Roman" w:cs="Times New Roman"/>
-          <w:b/>
-          <w:sz w:val="24"/>
-          <w:szCs w:val="24"/>
-        </w:rPr>
-      </w:pPr>
-      <w:bookmarkStart w:id="14" w:name="_Toc69211855"/>
-      <w:r>
-        <w:rPr>
-          <w:rFonts w:ascii="Times New Roman" w:hAnsi="Times New Roman" w:cs="Times New Roman"/>
-          <w:b/>
-          <w:sz w:val="24"/>
-          <w:szCs w:val="24"/>
-        </w:rPr>
-        <w:t>БЕЗОПАСНОСТЬ СИСТЕМ ЭЛЕКТРОННЫХ ПЛАТЕЖЕЙ.</w:t>
-      </w:r>
-      <w:bookmarkEnd w:id="14"/>
-    </w:p>
-    <w:p>
-      <w:pPr>
-        <w:pStyle w:val="a3"/>
-        <w:numPr>
-          <w:ilvl w:val="1"/>
-          <w:numId w:val="15"/>
-        </w:numPr>
-        <w:ind w:left="788" w:hanging="431"/>
-        <w:outlineLvl w:val="1"/>
-        <w:rPr>
-          <w:rFonts w:ascii="Times New Roman" w:hAnsi="Times New Roman" w:cs="Times New Roman"/>
-          <w:b/>
-          <w:sz w:val="24"/>
-          <w:szCs w:val="24"/>
-        </w:rPr>
-      </w:pPr>
-      <w:bookmarkStart w:id="15" w:name="_Toc69211856"/>
-      <w:r>
-        <w:rPr>
-          <w:rFonts w:ascii="Times New Roman" w:hAnsi="Times New Roman" w:cs="Times New Roman"/>
-          <w:b/>
-          <w:sz w:val="24"/>
-          <w:szCs w:val="24"/>
-        </w:rPr>
-        <w:t>БЕЗОПАСНЫ ЛИ СИСТЕМЫ ЭЛЕКТРОННЫХ ПЛАТЕЖЕЙ?</w:t>
-      </w:r>
-      <w:bookmarkEnd w:id="15"/>
-    </w:p>
-    <w:p>
-      <w:pPr>
-        <w:pStyle w:val="a3"/>
-        <w:numPr>
-          <w:ilvl w:val="1"/>
-          <w:numId w:val="15"/>
-        </w:numPr>
-        <w:ind w:left="788" w:hanging="431"/>
-        <w:outlineLvl w:val="1"/>
-        <w:rPr>
-          <w:rFonts w:ascii="Times New Roman" w:hAnsi="Times New Roman" w:cs="Times New Roman"/>
-          <w:b/>
-          <w:sz w:val="24"/>
-          <w:szCs w:val="24"/>
-        </w:rPr>
-      </w:pPr>
-      <w:bookmarkStart w:id="16" w:name="_Toc69211857"/>
-      <w:r>
-        <w:rPr>
-          <w:rFonts w:ascii="Times New Roman" w:hAnsi="Times New Roman" w:cs="Times New Roman"/>
-          <w:b/>
-          <w:sz w:val="24"/>
-          <w:szCs w:val="24"/>
-        </w:rPr>
-        <w:t>КАК ОБЕСПЕЧИТЬ БЕЗОПАСНОСТЬ ЭЛЕКТРОННЫХ ПЛАТЕЖЕЙ?</w:t>
-      </w:r>
-      <w:bookmarkEnd w:id="16"/>
-    </w:p>
-    <w:p>
-      <w:pPr>
-        <w:outlineLvl w:val="0"/>
-        <w:rPr>
-          <w:rFonts w:ascii="Times New Roman" w:hAnsi="Times New Roman" w:cs="Times New Roman"/>
-          <w:b/>
-          <w:sz w:val="24"/>
-          <w:szCs w:val="24"/>
-        </w:rPr>
-      </w:pPr>
-      <w:bookmarkStart w:id="17" w:name="_Toc69211858"/>
-      <w:r>
-        <w:rPr>
-          <w:rFonts w:ascii="Times New Roman" w:hAnsi="Times New Roman" w:cs="Times New Roman"/>
-          <w:b/>
-          <w:sz w:val="24"/>
-          <w:szCs w:val="24"/>
-        </w:rPr>
-        <w:t>ВЫВОД</w:t>
-      </w:r>
-      <w:bookmarkEnd w:id="17"/>
-    </w:p>
-    <w:p>
-      <w:pPr>
-        <w:outlineLvl w:val="0"/>
-        <w:rPr>
-          <w:rFonts w:ascii="Times New Roman" w:hAnsi="Times New Roman" w:cs="Times New Roman"/>
-          <w:b/>
-          <w:sz w:val="24"/>
-          <w:szCs w:val="24"/>
-        </w:rPr>
-      </w:pPr>
-      <w:bookmarkStart w:id="18" w:name="_Toc69211859"/>
-      <w:r>
-        <w:rPr>
-          <w:rFonts w:ascii="Times New Roman" w:hAnsi="Times New Roman" w:cs="Times New Roman"/>
-          <w:b/>
-          <w:sz w:val="24"/>
-          <w:szCs w:val="24"/>
-        </w:rPr>
-        <w:t>БИБЛИОГРАФИЯ</w:t>
-      </w:r>
-      <w:bookmarkEnd w:id="18"/>
-    </w:p>
-    <w:p>
-      <w:pPr>
-        <w:outlineLvl w:val="1"/>
-        <w:rPr>
-          <w:rFonts w:ascii="Times New Roman" w:hAnsi="Times New Roman" w:cs="Times New Roman"/>
-          <w:b/>
-          <w:sz w:val="24"/>
-          <w:szCs w:val="24"/>
-          <w:lang w:val="en-US"/>
-        </w:rPr>
-      </w:pPr>
-    </w:p>
-    <w:p>
-      <w:pPr>
-        <w:pStyle w:val="a3"/>
+    </w:p>
+    <w:p>
+      <w:pPr>
+        <w:pStyle w:val="a5"/>
         <w:numPr>
           <w:ilvl w:val="0"/>
           <w:numId w:val="9"/>
@@ -3055,7 +2366,7 @@
     </w:p>
     <w:p>
       <w:pPr>
-        <w:pStyle w:val="a3"/>
+        <w:pStyle w:val="a5"/>
         <w:ind w:left="1508"/>
         <w:outlineLvl w:val="1"/>
         <w:rPr>
@@ -3116,7 +2427,7 @@
     <w:sdtContent>
       <w:p>
         <w:pPr>
-          <w:pStyle w:val="a8"/>
+          <w:pStyle w:val="aa"/>
           <w:jc w:val="right"/>
         </w:pPr>
         <w:r>
@@ -3142,7 +2453,7 @@
   </w:sdt>
   <w:p>
     <w:pPr>
-      <w:pStyle w:val="a8"/>
+      <w:pStyle w:val="aa"/>
     </w:pPr>
   </w:p>
 </w:ftr>
@@ -3520,6 +2831,93 @@
     </w:lvl>
   </w:abstractNum>
   <w:abstractNum w:abstractNumId="4" w15:restartNumberingAfterBreak="0">
+    <w:nsid w:val="20713573"/>
+    <w:multiLevelType w:val="hybridMultilevel"/>
+    <w:tmpl w:val="76786644"/>
+    <w:lvl w:ilvl="0" w:tplc="F478482C">
+      <w:start w:val="1"/>
+      <w:numFmt w:val="decimal"/>
+      <w:pStyle w:val="a"/>
+      <w:lvlText w:val="%1."/>
+      <w:lvlJc w:val="left"/>
+      <w:pPr>
+        <w:ind w:left="1077" w:hanging="360"/>
+      </w:pPr>
+    </w:lvl>
+    <w:lvl w:ilvl="1" w:tplc="04190019" w:tentative="1">
+      <w:start w:val="1"/>
+      <w:numFmt w:val="lowerLetter"/>
+      <w:lvlText w:val="%2."/>
+      <w:lvlJc w:val="left"/>
+      <w:pPr>
+        <w:ind w:left="1797" w:hanging="360"/>
+      </w:pPr>
+    </w:lvl>
+    <w:lvl w:ilvl="2" w:tplc="0419001B" w:tentative="1">
+      <w:start w:val="1"/>
+      <w:numFmt w:val="lowerRoman"/>
+      <w:lvlText w:val="%3."/>
+      <w:lvlJc w:val="right"/>
+      <w:pPr>
+        <w:ind w:left="2517" w:hanging="180"/>
+      </w:pPr>
+    </w:lvl>
+    <w:lvl w:ilvl="3" w:tplc="0419000F" w:tentative="1">
+      <w:start w:val="1"/>
+      <w:numFmt w:val="decimal"/>
+      <w:lvlText w:val="%4."/>
+      <w:lvlJc w:val="left"/>
+      <w:pPr>
+        <w:ind w:left="3237" w:hanging="360"/>
+      </w:pPr>
+    </w:lvl>
+    <w:lvl w:ilvl="4" w:tplc="04190019" w:tentative="1">
+      <w:start w:val="1"/>
+      <w:numFmt w:val="lowerLetter"/>
+      <w:lvlText w:val="%5."/>
+      <w:lvlJc w:val="left"/>
+      <w:pPr>
+        <w:ind w:left="3957" w:hanging="360"/>
+      </w:pPr>
+    </w:lvl>
+    <w:lvl w:ilvl="5" w:tplc="0419001B" w:tentative="1">
+      <w:start w:val="1"/>
+      <w:numFmt w:val="lowerRoman"/>
+      <w:lvlText w:val="%6."/>
+      <w:lvlJc w:val="right"/>
+      <w:pPr>
+        <w:ind w:left="4677" w:hanging="180"/>
+      </w:pPr>
+    </w:lvl>
+    <w:lvl w:ilvl="6" w:tplc="0419000F" w:tentative="1">
+      <w:start w:val="1"/>
+      <w:numFmt w:val="decimal"/>
+      <w:lvlText w:val="%7."/>
+      <w:lvlJc w:val="left"/>
+      <w:pPr>
+        <w:ind w:left="5397" w:hanging="360"/>
+      </w:pPr>
+    </w:lvl>
+    <w:lvl w:ilvl="7" w:tplc="04190019" w:tentative="1">
+      <w:start w:val="1"/>
+      <w:numFmt w:val="lowerLetter"/>
+      <w:lvlText w:val="%8."/>
+      <w:lvlJc w:val="left"/>
+      <w:pPr>
+        <w:ind w:left="6117" w:hanging="360"/>
+      </w:pPr>
+    </w:lvl>
+    <w:lvl w:ilvl="8" w:tplc="0419001B" w:tentative="1">
+      <w:start w:val="1"/>
+      <w:numFmt w:val="lowerRoman"/>
+      <w:lvlText w:val="%9."/>
+      <w:lvlJc w:val="right"/>
+      <w:pPr>
+        <w:ind w:left="6837" w:hanging="180"/>
+      </w:pPr>
+    </w:lvl>
+  </w:abstractNum>
+  <w:abstractNum w:abstractNumId="5" w15:restartNumberingAfterBreak="0">
     <w:nsid w:val="21E62DB5"/>
     <w:multiLevelType w:val="multilevel"/>
     <w:tmpl w:val="830013EC"/>
@@ -3605,7 +3003,7 @@
       </w:pPr>
     </w:lvl>
   </w:abstractNum>
-  <w:abstractNum w:abstractNumId="5" w15:restartNumberingAfterBreak="0">
+  <w:abstractNum w:abstractNumId="6" w15:restartNumberingAfterBreak="0">
     <w:nsid w:val="2F00611D"/>
     <w:multiLevelType w:val="multilevel"/>
     <w:tmpl w:val="0419001F"/>
@@ -3691,7 +3089,7 @@
       </w:pPr>
     </w:lvl>
   </w:abstractNum>
-  <w:abstractNum w:abstractNumId="6" w15:restartNumberingAfterBreak="0">
+  <w:abstractNum w:abstractNumId="7" w15:restartNumberingAfterBreak="0">
     <w:nsid w:val="306C6AA6"/>
     <w:multiLevelType w:val="multilevel"/>
     <w:tmpl w:val="0419001F"/>
@@ -3777,7 +3175,7 @@
       </w:pPr>
     </w:lvl>
   </w:abstractNum>
-  <w:abstractNum w:abstractNumId="7" w15:restartNumberingAfterBreak="0">
+  <w:abstractNum w:abstractNumId="8" w15:restartNumberingAfterBreak="0">
     <w:nsid w:val="328B363F"/>
     <w:multiLevelType w:val="multilevel"/>
     <w:tmpl w:val="830013EC"/>
@@ -3863,7 +3261,7 @@
       </w:pPr>
     </w:lvl>
   </w:abstractNum>
-  <w:abstractNum w:abstractNumId="8" w15:restartNumberingAfterBreak="0">
+  <w:abstractNum w:abstractNumId="9" w15:restartNumberingAfterBreak="0">
     <w:nsid w:val="35BE6DEE"/>
     <w:multiLevelType w:val="multilevel"/>
     <w:tmpl w:val="0419001F"/>
@@ -3949,7 +3347,97 @@
       </w:pPr>
     </w:lvl>
   </w:abstractNum>
-  <w:abstractNum w:abstractNumId="9" w15:restartNumberingAfterBreak="0">
+  <w:abstractNum w:abstractNumId="10" w15:restartNumberingAfterBreak="0">
+    <w:nsid w:val="3B102623"/>
+    <w:multiLevelType w:val="hybridMultilevel"/>
+    <w:tmpl w:val="9458609C"/>
+    <w:lvl w:ilvl="0" w:tplc="6D5A726E">
+      <w:start w:val="1"/>
+      <w:numFmt w:val="decimal"/>
+      <w:pStyle w:val="a0"/>
+      <w:lvlText w:val="%1.1"/>
+      <w:lvlJc w:val="left"/>
+      <w:pPr>
+        <w:ind w:left="1508" w:hanging="360"/>
+      </w:pPr>
+      <w:rPr>
+        <w:rFonts w:hint="default"/>
+      </w:rPr>
+    </w:lvl>
+    <w:lvl w:ilvl="1" w:tplc="04190019" w:tentative="1">
+      <w:start w:val="1"/>
+      <w:numFmt w:val="lowerLetter"/>
+      <w:lvlText w:val="%2."/>
+      <w:lvlJc w:val="left"/>
+      <w:pPr>
+        <w:ind w:left="2228" w:hanging="360"/>
+      </w:pPr>
+    </w:lvl>
+    <w:lvl w:ilvl="2" w:tplc="0419001B" w:tentative="1">
+      <w:start w:val="1"/>
+      <w:numFmt w:val="lowerRoman"/>
+      <w:lvlText w:val="%3."/>
+      <w:lvlJc w:val="right"/>
+      <w:pPr>
+        <w:ind w:left="2948" w:hanging="180"/>
+      </w:pPr>
+    </w:lvl>
+    <w:lvl w:ilvl="3" w:tplc="0419000F" w:tentative="1">
+      <w:start w:val="1"/>
+      <w:numFmt w:val="decimal"/>
+      <w:lvlText w:val="%4."/>
+      <w:lvlJc w:val="left"/>
+      <w:pPr>
+        <w:ind w:left="3668" w:hanging="360"/>
+      </w:pPr>
+    </w:lvl>
+    <w:lvl w:ilvl="4" w:tplc="04190019" w:tentative="1">
+      <w:start w:val="1"/>
+      <w:numFmt w:val="lowerLetter"/>
+      <w:lvlText w:val="%5."/>
+      <w:lvlJc w:val="left"/>
+      <w:pPr>
+        <w:ind w:left="4388" w:hanging="360"/>
+      </w:pPr>
+    </w:lvl>
+    <w:lvl w:ilvl="5" w:tplc="0419001B" w:tentative="1">
+      <w:start w:val="1"/>
+      <w:numFmt w:val="lowerRoman"/>
+      <w:lvlText w:val="%6."/>
+      <w:lvlJc w:val="right"/>
+      <w:pPr>
+        <w:ind w:left="5108" w:hanging="180"/>
+      </w:pPr>
+    </w:lvl>
+    <w:lvl w:ilvl="6" w:tplc="0419000F" w:tentative="1">
+      <w:start w:val="1"/>
+      <w:numFmt w:val="decimal"/>
+      <w:lvlText w:val="%7."/>
+      <w:lvlJc w:val="left"/>
+      <w:pPr>
+        <w:ind w:left="5828" w:hanging="360"/>
+      </w:pPr>
+    </w:lvl>
+    <w:lvl w:ilvl="7" w:tplc="04190019" w:tentative="1">
+      <w:start w:val="1"/>
+      <w:numFmt w:val="lowerLetter"/>
+      <w:lvlText w:val="%8."/>
+      <w:lvlJc w:val="left"/>
+      <w:pPr>
+        <w:ind w:left="6548" w:hanging="360"/>
+      </w:pPr>
+    </w:lvl>
+    <w:lvl w:ilvl="8" w:tplc="0419001B" w:tentative="1">
+      <w:start w:val="1"/>
+      <w:numFmt w:val="lowerRoman"/>
+      <w:lvlText w:val="%9."/>
+      <w:lvlJc w:val="right"/>
+      <w:pPr>
+        <w:ind w:left="7268" w:hanging="180"/>
+      </w:pPr>
+    </w:lvl>
+  </w:abstractNum>
+  <w:abstractNum w:abstractNumId="11" w15:restartNumberingAfterBreak="0">
     <w:nsid w:val="3F3F0BCF"/>
     <w:multiLevelType w:val="hybridMultilevel"/>
     <w:tmpl w:val="873ED048"/>
@@ -4035,7 +3523,7 @@
       </w:pPr>
     </w:lvl>
   </w:abstractNum>
-  <w:abstractNum w:abstractNumId="10" w15:restartNumberingAfterBreak="0">
+  <w:abstractNum w:abstractNumId="12" w15:restartNumberingAfterBreak="0">
     <w:nsid w:val="429B093B"/>
     <w:multiLevelType w:val="hybridMultilevel"/>
     <w:tmpl w:val="7BA4AEEC"/>
@@ -4121,7 +3609,7 @@
       </w:pPr>
     </w:lvl>
   </w:abstractNum>
-  <w:abstractNum w:abstractNumId="11" w15:restartNumberingAfterBreak="0">
+  <w:abstractNum w:abstractNumId="13" w15:restartNumberingAfterBreak="0">
     <w:nsid w:val="4B2637D6"/>
     <w:multiLevelType w:val="hybridMultilevel"/>
     <w:tmpl w:val="B64E4D00"/>
@@ -4207,7 +3695,7 @@
       </w:pPr>
     </w:lvl>
   </w:abstractNum>
-  <w:abstractNum w:abstractNumId="12" w15:restartNumberingAfterBreak="0">
+  <w:abstractNum w:abstractNumId="14" w15:restartNumberingAfterBreak="0">
     <w:nsid w:val="543413B8"/>
     <w:multiLevelType w:val="hybridMultilevel"/>
     <w:tmpl w:val="75E8E54A"/>
@@ -4293,7 +3781,7 @@
       </w:pPr>
     </w:lvl>
   </w:abstractNum>
-  <w:abstractNum w:abstractNumId="13" w15:restartNumberingAfterBreak="0">
+  <w:abstractNum w:abstractNumId="15" w15:restartNumberingAfterBreak="0">
     <w:nsid w:val="54DE194D"/>
     <w:multiLevelType w:val="hybridMultilevel"/>
     <w:tmpl w:val="47D88606"/>
@@ -4379,7 +3867,7 @@
       </w:pPr>
     </w:lvl>
   </w:abstractNum>
-  <w:abstractNum w:abstractNumId="14" w15:restartNumberingAfterBreak="0">
+  <w:abstractNum w:abstractNumId="16" w15:restartNumberingAfterBreak="0">
     <w:nsid w:val="67F749BD"/>
     <w:multiLevelType w:val="hybridMultilevel"/>
     <w:tmpl w:val="13E23C22"/>
@@ -4465,7 +3953,7 @@
       </w:pPr>
     </w:lvl>
   </w:abstractNum>
-  <w:abstractNum w:abstractNumId="15" w15:restartNumberingAfterBreak="0">
+  <w:abstractNum w:abstractNumId="17" w15:restartNumberingAfterBreak="0">
     <w:nsid w:val="6A2B342A"/>
     <w:multiLevelType w:val="multilevel"/>
     <w:tmpl w:val="0419001F"/>
@@ -4552,28 +4040,28 @@
     </w:lvl>
   </w:abstractNum>
   <w:num w:numId="1">
+    <w:abstractNumId w:val="15"/>
+  </w:num>
+  <w:num w:numId="2">
     <w:abstractNumId w:val="13"/>
   </w:num>
-  <w:num w:numId="2">
+  <w:num w:numId="3">
+    <w:abstractNumId w:val="16"/>
+  </w:num>
+  <w:num w:numId="4">
     <w:abstractNumId w:val="11"/>
   </w:num>
-  <w:num w:numId="3">
+  <w:num w:numId="5">
+    <w:abstractNumId w:val="5"/>
+  </w:num>
+  <w:num w:numId="6">
     <w:abstractNumId w:val="14"/>
   </w:num>
-  <w:num w:numId="4">
-    <w:abstractNumId w:val="9"/>
-  </w:num>
-  <w:num w:numId="5">
-    <w:abstractNumId w:val="4"/>
-  </w:num>
-  <w:num w:numId="6">
-    <w:abstractNumId w:val="12"/>
-  </w:num>
   <w:num w:numId="7">
-    <w:abstractNumId w:val="7"/>
+    <w:abstractNumId w:val="8"/>
   </w:num>
   <w:num w:numId="8">
-    <w:abstractNumId w:val="10"/>
+    <w:abstractNumId w:val="12"/>
   </w:num>
   <w:num w:numId="9">
     <w:abstractNumId w:val="3"/>
@@ -4588,16 +4076,22 @@
     <w:abstractNumId w:val="1"/>
   </w:num>
   <w:num w:numId="13">
-    <w:abstractNumId w:val="8"/>
+    <w:abstractNumId w:val="9"/>
   </w:num>
   <w:num w:numId="14">
-    <w:abstractNumId w:val="15"/>
+    <w:abstractNumId w:val="17"/>
   </w:num>
   <w:num w:numId="15">
+    <w:abstractNumId w:val="7"/>
+  </w:num>
+  <w:num w:numId="16">
     <w:abstractNumId w:val="6"/>
   </w:num>
-  <w:num w:numId="16">
-    <w:abstractNumId w:val="5"/>
+  <w:num w:numId="17">
+    <w:abstractNumId w:val="4"/>
+  </w:num>
+  <w:num w:numId="18">
+    <w:abstractNumId w:val="10"/>
   </w:num>
 </w:numbering>
 </file>
@@ -4992,7 +4486,7 @@
     <w:lsdException w:name="List Table 6 Colorful Accent 6" w:uiPriority="51"/>
     <w:lsdException w:name="List Table 7 Colorful Accent 6" w:uiPriority="52"/>
   </w:latentStyles>
-  <w:style w:type="paragraph" w:default="1" w:styleId="a">
+  <w:style w:type="paragraph" w:default="1" w:styleId="a1">
     <w:name w:val="Normal"/>
     <w:qFormat/>
     <w:rsid w:val="00AA3A3B"/>
@@ -5002,8 +4496,8 @@
   </w:style>
   <w:style w:type="paragraph" w:styleId="1">
     <w:name w:val="heading 1"/>
-    <w:basedOn w:val="a"/>
-    <w:next w:val="a"/>
+    <w:basedOn w:val="a1"/>
+    <w:next w:val="a1"/>
     <w:link w:val="10"/>
     <w:uiPriority w:val="9"/>
     <w:qFormat/>
@@ -5021,13 +4515,13 @@
       <w:szCs w:val="32"/>
     </w:rPr>
   </w:style>
-  <w:style w:type="character" w:default="1" w:styleId="a0">
+  <w:style w:type="character" w:default="1" w:styleId="a2">
     <w:name w:val="Default Paragraph Font"/>
     <w:uiPriority w:val="1"/>
     <w:semiHidden/>
     <w:unhideWhenUsed/>
   </w:style>
-  <w:style w:type="table" w:default="1" w:styleId="a1">
+  <w:style w:type="table" w:default="1" w:styleId="a3">
     <w:name w:val="Normal Table"/>
     <w:uiPriority w:val="99"/>
     <w:semiHidden/>
@@ -5042,15 +4536,15 @@
       </w:tblCellMar>
     </w:tblPr>
   </w:style>
-  <w:style w:type="numbering" w:default="1" w:styleId="a2">
+  <w:style w:type="numbering" w:default="1" w:styleId="a4">
     <w:name w:val="No List"/>
     <w:uiPriority w:val="99"/>
     <w:semiHidden/>
     <w:unhideWhenUsed/>
   </w:style>
-  <w:style w:type="paragraph" w:styleId="a3">
+  <w:style w:type="paragraph" w:styleId="a5">
     <w:name w:val="List Paragraph"/>
-    <w:basedOn w:val="a"/>
+    <w:basedOn w:val="a1"/>
     <w:uiPriority w:val="34"/>
     <w:qFormat/>
     <w:rsid w:val="00CE13AA"/>
@@ -5062,7 +4556,7 @@
   </w:style>
   <w:style w:type="character" w:customStyle="1" w:styleId="10">
     <w:name w:val="Заголовок 1 Знак"/>
-    <w:basedOn w:val="a0"/>
+    <w:basedOn w:val="a2"/>
     <w:link w:val="1"/>
     <w:uiPriority w:val="9"/>
     <w:rsid w:val="00CE13AA"/>
@@ -5073,10 +4567,10 @@
       <w:szCs w:val="32"/>
     </w:rPr>
   </w:style>
-  <w:style w:type="paragraph" w:styleId="a4">
+  <w:style w:type="paragraph" w:styleId="a6">
     <w:name w:val="TOC Heading"/>
     <w:basedOn w:val="1"/>
-    <w:next w:val="a"/>
+    <w:next w:val="a1"/>
     <w:uiPriority w:val="39"/>
     <w:unhideWhenUsed/>
     <w:qFormat/>
@@ -5091,8 +4585,8 @@
   </w:style>
   <w:style w:type="paragraph" w:styleId="11">
     <w:name w:val="toc 1"/>
-    <w:basedOn w:val="a"/>
-    <w:next w:val="a"/>
+    <w:basedOn w:val="a1"/>
+    <w:next w:val="a1"/>
     <w:autoRedefine/>
     <w:uiPriority w:val="39"/>
     <w:unhideWhenUsed/>
@@ -5112,8 +4606,8 @@
   </w:style>
   <w:style w:type="paragraph" w:styleId="2">
     <w:name w:val="toc 2"/>
-    <w:basedOn w:val="a"/>
-    <w:next w:val="a"/>
+    <w:basedOn w:val="a1"/>
+    <w:next w:val="a1"/>
     <w:autoRedefine/>
     <w:uiPriority w:val="39"/>
     <w:unhideWhenUsed/>
@@ -5131,9 +4625,9 @@
       <w:noProof/>
     </w:rPr>
   </w:style>
-  <w:style w:type="character" w:styleId="a5">
+  <w:style w:type="character" w:styleId="a7">
     <w:name w:val="Hyperlink"/>
-    <w:basedOn w:val="a0"/>
+    <w:basedOn w:val="a2"/>
     <w:uiPriority w:val="99"/>
     <w:unhideWhenUsed/>
     <w:rsid w:val="00CE13AA"/>
@@ -5142,31 +4636,9 @@
       <w:u w:val="single"/>
     </w:rPr>
   </w:style>
-  <w:style w:type="paragraph" w:styleId="a6">
+  <w:style w:type="paragraph" w:styleId="a8">
     <w:name w:val="header"/>
-    <w:basedOn w:val="a"/>
-    <w:link w:val="a7"/>
-    <w:uiPriority w:val="99"/>
-    <w:unhideWhenUsed/>
-    <w:rsid w:val="006618D4"/>
-    <w:pPr>
-      <w:tabs>
-        <w:tab w:val="center" w:pos="4677"/>
-        <w:tab w:val="right" w:pos="9355"/>
-      </w:tabs>
-      <w:spacing w:after="0" w:line="240" w:lineRule="auto"/>
-    </w:pPr>
-  </w:style>
-  <w:style w:type="character" w:customStyle="1" w:styleId="a7">
-    <w:name w:val="Верхний колонтитул Знак"/>
-    <w:basedOn w:val="a0"/>
-    <w:link w:val="a6"/>
-    <w:uiPriority w:val="99"/>
-    <w:rsid w:val="006618D4"/>
-  </w:style>
-  <w:style w:type="paragraph" w:styleId="a8">
-    <w:name w:val="footer"/>
-    <w:basedOn w:val="a"/>
+    <w:basedOn w:val="a1"/>
     <w:link w:val="a9"/>
     <w:uiPriority w:val="99"/>
     <w:unhideWhenUsed/>
@@ -5180,15 +4652,37 @@
     </w:pPr>
   </w:style>
   <w:style w:type="character" w:customStyle="1" w:styleId="a9">
-    <w:name w:val="Нижний колонтитул Знак"/>
-    <w:basedOn w:val="a0"/>
+    <w:name w:val="Верхний колонтитул Знак"/>
+    <w:basedOn w:val="a2"/>
     <w:link w:val="a8"/>
     <w:uiPriority w:val="99"/>
     <w:rsid w:val="006618D4"/>
   </w:style>
-  <w:style w:type="character" w:styleId="aa">
+  <w:style w:type="paragraph" w:styleId="aa">
+    <w:name w:val="footer"/>
+    <w:basedOn w:val="a1"/>
+    <w:link w:val="ab"/>
+    <w:uiPriority w:val="99"/>
+    <w:unhideWhenUsed/>
+    <w:rsid w:val="006618D4"/>
+    <w:pPr>
+      <w:tabs>
+        <w:tab w:val="center" w:pos="4677"/>
+        <w:tab w:val="right" w:pos="9355"/>
+      </w:tabs>
+      <w:spacing w:after="0" w:line="240" w:lineRule="auto"/>
+    </w:pPr>
+  </w:style>
+  <w:style w:type="character" w:customStyle="1" w:styleId="ab">
+    <w:name w:val="Нижний колонтитул Знак"/>
+    <w:basedOn w:val="a2"/>
+    <w:link w:val="aa"/>
+    <w:uiPriority w:val="99"/>
+    <w:rsid w:val="006618D4"/>
+  </w:style>
+  <w:style w:type="character" w:styleId="ac">
     <w:name w:val="FollowedHyperlink"/>
-    <w:basedOn w:val="a0"/>
+    <w:basedOn w:val="a2"/>
     <w:uiPriority w:val="99"/>
     <w:semiHidden/>
     <w:unhideWhenUsed/>
@@ -5198,9 +4692,9 @@
       <w:u w:val="single"/>
     </w:rPr>
   </w:style>
-  <w:style w:type="paragraph" w:styleId="ab">
+  <w:style w:type="paragraph" w:styleId="ad">
     <w:name w:val="Normal (Web)"/>
-    <w:basedOn w:val="a"/>
+    <w:basedOn w:val="a1"/>
     <w:uiPriority w:val="99"/>
     <w:semiHidden/>
     <w:unhideWhenUsed/>
@@ -5213,6 +4707,63 @@
       <w:sz w:val="24"/>
       <w:szCs w:val="24"/>
       <w:lang w:eastAsia="ru-RU"/>
+    </w:rPr>
+  </w:style>
+  <w:style w:type="paragraph" w:customStyle="1" w:styleId="a">
+    <w:name w:val="Глава"/>
+    <w:basedOn w:val="a1"/>
+    <w:qFormat/>
+    <w:rsid w:val="00DD71CE"/>
+    <w:pPr>
+      <w:numPr>
+        <w:numId w:val="17"/>
+      </w:numPr>
+      <w:spacing w:line="240" w:lineRule="auto"/>
+      <w:jc w:val="center"/>
+      <w:outlineLvl w:val="1"/>
+    </w:pPr>
+    <w:rPr>
+      <w:rFonts w:ascii="Times New Roman" w:hAnsi="Times New Roman" w:cs="Times New Roman"/>
+      <w:b/>
+      <w:caps/>
+      <w:sz w:val="24"/>
+      <w:szCs w:val="24"/>
+    </w:rPr>
+  </w:style>
+  <w:style w:type="paragraph" w:customStyle="1" w:styleId="a0">
+    <w:name w:val="Подглава"/>
+    <w:basedOn w:val="a5"/>
+    <w:qFormat/>
+    <w:rsid w:val="00DD71CE"/>
+    <w:pPr>
+      <w:numPr>
+        <w:numId w:val="18"/>
+      </w:numPr>
+      <w:outlineLvl w:val="1"/>
+    </w:pPr>
+    <w:rPr>
+      <w:rFonts w:ascii="Times New Roman" w:hAnsi="Times New Roman" w:cs="Times New Roman"/>
+      <w:b/>
+      <w:sz w:val="24"/>
+      <w:szCs w:val="24"/>
+    </w:rPr>
+  </w:style>
+  <w:style w:type="paragraph" w:customStyle="1" w:styleId="ae">
+    <w:name w:val="Обычный Текст"/>
+    <w:basedOn w:val="a0"/>
+    <w:qFormat/>
+    <w:rsid w:val="00DD71CE"/>
+    <w:pPr>
+      <w:numPr>
+        <w:numId w:val="0"/>
+      </w:numPr>
+      <w:spacing w:line="360" w:lineRule="auto"/>
+      <w:ind w:firstLine="709"/>
+      <w:jc w:val="both"/>
+      <w:outlineLvl w:val="9"/>
+    </w:pPr>
+    <w:rPr>
+      <w:b w:val="0"/>
     </w:rPr>
   </w:style>
 </w:styles>
@@ -5484,7 +5035,7 @@
 </file>
 
 <file path=customXml/itemProps1.xml><?xml version="1.0" encoding="utf-8"?>
-<ds:datastoreItem xmlns:ds="http://schemas.openxmlformats.org/officeDocument/2006/customXml" ds:itemID="{0E4F0B51-4621-4079-9737-338A528D3990}">
+<ds:datastoreItem xmlns:ds="http://schemas.openxmlformats.org/officeDocument/2006/customXml" ds:itemID="{5DF16E6A-D2BC-4857-8FFA-B10FE4723A24}">
   <ds:schemaRefs>
     <ds:schemaRef ds:uri="http://schemas.openxmlformats.org/officeDocument/2006/bibliography"/>
   </ds:schemaRefs>

</xml_diff>

<commit_message>
Types of e-payment systems
</commit_message>
<xml_diff>
--- a/Inf_Gen_Referat.docx
+++ b/Inf_Gen_Referat.docx
@@ -1874,11 +1874,6 @@
     </w:p>
     <w:p>
       <w:pPr>
-        <w:pStyle w:val="ae"/>
-      </w:pPr>
-    </w:p>
-    <w:p>
-      <w:pPr>
         <w:pStyle w:val="a0"/>
         <w:rPr>
           <w:lang w:val="en-US"/>
@@ -1973,72 +1968,110 @@
         <w:t>Не менее важно, что с</w:t>
       </w:r>
       <w:r>
-        <w:t xml:space="preserve">овременные платежные системы используют денежные средства-заменители по сравнению с традиционными платежными системами. Это включает в себя дебетовые карты, кредитные карты, электронные переводы денежных </w:t>
-      </w:r>
+        <w:t>овременные платежные системы используют денежные средства-заменители по сравнению с традиционными платежными системами. Это включает в себя дебетовые карты, кредитные карты, электронные переводы денежных средств, прямые кредиты, прямые дебеты, интернет-банкинг и платежные системы электронной коммерции.</w:t>
+      </w:r>
+    </w:p>
+    <w:p>
+      <w:pPr>
+        <w:pStyle w:val="ae"/>
+      </w:pPr>
       <w:r>
         <w:lastRenderedPageBreak/>
-        <w:t>средств, прямые кредиты, прямые дебеты, интернет-банкинг и платежные системы электронной коммерции.</w:t>
-      </w:r>
+        <w:t xml:space="preserve">В настоящее время существует большое разнообразие платежных систем. Наиболее известны следующие платежные системы: </w:t>
+      </w:r>
+      <w:proofErr w:type="spellStart"/>
+      <w:r>
+        <w:rPr>
+          <w:lang w:val="en-US"/>
+        </w:rPr>
+        <w:t>Mastercard</w:t>
+      </w:r>
+      <w:proofErr w:type="spellEnd"/>
+      <w:r>
+        <w:t xml:space="preserve">, </w:t>
+      </w:r>
+      <w:r>
+        <w:rPr>
+          <w:lang w:val="en-US"/>
+        </w:rPr>
+        <w:t>VISA</w:t>
+      </w:r>
+      <w:r>
+        <w:t xml:space="preserve"> </w:t>
+      </w:r>
+      <w:r>
+        <w:t>и другие.</w:t>
+      </w:r>
+    </w:p>
+    <w:p>
+      <w:pPr>
+        <w:pStyle w:val="a0"/>
+      </w:pPr>
+      <w:bookmarkStart w:id="5" w:name="_Toc69211848"/>
+      <w:r>
+        <w:t>Типы платежных систем.</w:t>
+      </w:r>
+      <w:bookmarkEnd w:id="5"/>
     </w:p>
     <w:p>
       <w:pPr>
         <w:pStyle w:val="ae"/>
       </w:pPr>
       <w:r>
-        <w:t xml:space="preserve">В настоящее время существует большое разнообразие платежных систем. Наиболее известны следующие платежные системы: </w:t>
+        <w:t xml:space="preserve">Что касается типов платежных систем, существуют признаки, по которым можно разделить платежные системы. </w:t>
+      </w:r>
+    </w:p>
+    <w:p>
+      <w:pPr>
+        <w:pStyle w:val="ae"/>
+      </w:pPr>
+      <w:r>
+        <w:t>П</w:t>
+      </w:r>
+      <w:r>
+        <w:t>ервый тип ПС можно выделить по признаку финансовых инструментов:</w:t>
+      </w:r>
+    </w:p>
+    <w:p>
+      <w:pPr>
+        <w:pStyle w:val="ae"/>
+      </w:pPr>
+      <w:r>
+        <w:t xml:space="preserve"> - работают с </w:t>
+      </w:r>
+      <w:r>
+        <w:t xml:space="preserve">использованием </w:t>
       </w:r>
       <w:proofErr w:type="spellStart"/>
       <w:r>
-        <w:rPr>
-          <w:lang w:val="en-US"/>
-        </w:rPr>
-        <w:t>Mastercard</w:t>
+        <w:t>smart</w:t>
       </w:r>
       <w:proofErr w:type="spellEnd"/>
       <w:r>
-        <w:t xml:space="preserve">, </w:t>
-      </w:r>
-      <w:r>
-        <w:rPr>
-          <w:lang w:val="en-US"/>
-        </w:rPr>
-        <w:t>VISA</w:t>
-      </w:r>
-      <w:r>
-        <w:t xml:space="preserve"> </w:t>
-      </w:r>
-      <w:r>
-        <w:t>и другие.</w:t>
-      </w:r>
-    </w:p>
-    <w:p>
-      <w:pPr>
-        <w:pStyle w:val="a5"/>
-        <w:ind w:left="788"/>
-        <w:outlineLvl w:val="1"/>
-        <w:rPr>
-          <w:rFonts w:ascii="Times New Roman" w:hAnsi="Times New Roman" w:cs="Times New Roman"/>
-          <w:sz w:val="24"/>
-          <w:szCs w:val="24"/>
-        </w:rPr>
-      </w:pPr>
-    </w:p>
-    <w:p>
-      <w:pPr>
-        <w:pStyle w:val="a0"/>
-      </w:pPr>
-      <w:bookmarkStart w:id="5" w:name="_Toc69211848"/>
-      <w:r>
-        <w:t>Типы платежных систем.</w:t>
-      </w:r>
-      <w:bookmarkEnd w:id="5"/>
+        <w:t>-карт</w:t>
+      </w:r>
+      <w:r>
+        <w:t>, для каждой из которых открывается отдельный счет, а у владельца карты есть возможность совершать различные операции, например, оплачивать покупки, дистанционно;</w:t>
+      </w:r>
     </w:p>
     <w:p>
       <w:pPr>
         <w:pStyle w:val="ae"/>
       </w:pPr>
       <w:r>
-        <w:t xml:space="preserve">Что касается типов платежных систем, существуют признаки, по которым можно разделить платежные системы. </w:t>
+        <w:t>- виртуальные ПС</w:t>
+      </w:r>
+      <w:r>
+        <w:t xml:space="preserve">. </w:t>
+      </w:r>
+      <w:r>
+        <w:t>В них обычные деньги заменяются электронными записями</w:t>
+      </w:r>
+      <w:r>
+        <w:t xml:space="preserve">. </w:t>
+      </w:r>
+      <w:r>
+        <w:t>Данная платежная система пользуется спросом у тех, кто работает в интернете;</w:t>
       </w:r>
     </w:p>
     <w:p>
@@ -2046,10 +2079,10 @@
         <w:pStyle w:val="ae"/>
       </w:pPr>
       <w:r>
-        <w:t>П</w:t>
-      </w:r>
-      <w:r>
-        <w:t>ервый тип ПС можно выделить по признаку финансовых инструментов:</w:t>
+        <w:t>- ПС, работающие с использованием счетов национального или зарубежных банков</w:t>
+      </w:r>
+      <w:r>
+        <w:t>.</w:t>
       </w:r>
     </w:p>
     <w:p>
@@ -2057,21 +2090,7 @@
         <w:pStyle w:val="ae"/>
       </w:pPr>
       <w:r>
-        <w:t xml:space="preserve"> - работают с </w:t>
-      </w:r>
-      <w:r>
-        <w:t xml:space="preserve">использованием </w:t>
-      </w:r>
-      <w:proofErr w:type="spellStart"/>
-      <w:r>
-        <w:t>smart</w:t>
-      </w:r>
-      <w:proofErr w:type="spellEnd"/>
-      <w:r>
-        <w:t>-карт</w:t>
-      </w:r>
-      <w:r>
-        <w:t>, для каждой из которых открывается отдельный счет, а у владельца карты есть возможность совершать различные операции, например, оплачивать покупки, дистанционно;</w:t>
+        <w:t>Кроме того, платежные системы делятся по признаку того, кто вступает в роли субъекта в финансовых операциях на следующие:</w:t>
       </w:r>
     </w:p>
     <w:p>
@@ -2079,19 +2098,7 @@
         <w:pStyle w:val="ae"/>
       </w:pPr>
       <w:r>
-        <w:t>- виртуальные ПС</w:t>
-      </w:r>
-      <w:r>
-        <w:t xml:space="preserve">. </w:t>
-      </w:r>
-      <w:r>
-        <w:t>В них обычные деньги заменяются электронными записями</w:t>
-      </w:r>
-      <w:r>
-        <w:t xml:space="preserve">. </w:t>
-      </w:r>
-      <w:r>
-        <w:t>Данная платежная система пользуется спросом у тех, кто работает в интернете;</w:t>
+        <w:t>- банковские платежные системы;</w:t>
       </w:r>
     </w:p>
     <w:p>
@@ -2099,45 +2106,8 @@
         <w:pStyle w:val="ae"/>
       </w:pPr>
       <w:r>
-        <w:t>- ПС, работающие с использованием счетов национального или зарубежных банков</w:t>
-      </w:r>
-      <w:r>
-        <w:t>.</w:t>
-      </w:r>
-    </w:p>
-    <w:p>
-      <w:pPr>
-        <w:pStyle w:val="ae"/>
-      </w:pPr>
-    </w:p>
-    <w:p>
-      <w:pPr>
-        <w:pStyle w:val="ae"/>
-      </w:pPr>
-      <w:r>
-        <w:t>Кроме того, платежные системы делятся по признаку того, кто вступает в роли субъекта в финансовых операциях на следующие:</w:t>
-      </w:r>
-    </w:p>
-    <w:p>
-      <w:pPr>
-        <w:pStyle w:val="ae"/>
-      </w:pPr>
-      <w:r>
-        <w:t>- банковские платежные системы;</w:t>
-      </w:r>
-    </w:p>
-    <w:p>
-      <w:pPr>
-        <w:pStyle w:val="ae"/>
-      </w:pPr>
-      <w:r>
         <w:t>- межхозяйственные.</w:t>
       </w:r>
-    </w:p>
-    <w:p>
-      <w:pPr>
-        <w:pStyle w:val="ae"/>
-      </w:pPr>
     </w:p>
     <w:p>
       <w:pPr>
@@ -2232,9 +2202,6 @@
     <w:p>
       <w:pPr>
         <w:pStyle w:val="ae"/>
-        <w:rPr>
-          <w:lang w:val="en-US"/>
-        </w:rPr>
       </w:pPr>
       <w:r>
         <w:t>За последние десятилетия электронная платежная система все больше развивалась в связи с растущим распространением интернет-банкинга и шопинга. По мере того как мир все больше продвигается вперед с развитием технологий, мы можем наблюдать рост электронных платежных систем и устройств обработки платежей. По мере того как они увеличиваются, улучшаются и обеспечивают все более безопасные операции онлайн-платежей, процент чековых и наличных операций будет уменьшаться.</w:t>
@@ -2289,15 +2256,244 @@
     <w:p>
       <w:pPr>
         <w:pStyle w:val="ae"/>
-        <w:rPr>
-          <w:lang w:val="en-US"/>
-        </w:rPr>
-      </w:pPr>
-      <w:r>
-        <w:t xml:space="preserve">Кредитная карта - </w:t>
+      </w:pPr>
+      <w:r>
+        <w:t xml:space="preserve">Одной из самых популярных форм оплаты в Интернете являются кредитные и дебетовые карты. Помимо них, существуют также альтернативные способы оплаты, такие как банковские переводы, электронные кошельки, смарт-карты или </w:t>
+      </w:r>
+      <w:proofErr w:type="spellStart"/>
+      <w:r>
+        <w:t>биткоин</w:t>
+      </w:r>
+      <w:proofErr w:type="spellEnd"/>
+      <w:r>
+        <w:t>-кошелек (</w:t>
+      </w:r>
+      <w:proofErr w:type="spellStart"/>
+      <w:r>
+        <w:t>биткоин</w:t>
+      </w:r>
+      <w:proofErr w:type="spellEnd"/>
+      <w:r>
+        <w:t xml:space="preserve"> </w:t>
+      </w:r>
+      <w:r>
+        <w:t>-</w:t>
+      </w:r>
+      <w:r>
+        <w:t xml:space="preserve"> самая популярная </w:t>
+      </w:r>
+      <w:proofErr w:type="spellStart"/>
+      <w:r>
+        <w:t>криптовалюта</w:t>
+      </w:r>
+      <w:proofErr w:type="spellEnd"/>
+      <w:r>
+        <w:t>).</w:t>
+      </w:r>
+    </w:p>
+    <w:p>
+      <w:pPr>
+        <w:pStyle w:val="ae"/>
+      </w:pPr>
+      <w:r>
+        <w:t>Методы электронных платежей можно разделить на две области: кредитные платежные системы и системы наличных платежей.</w:t>
+      </w:r>
+    </w:p>
+    <w:p>
+      <w:pPr>
+        <w:pStyle w:val="ae"/>
+        <w:numPr>
+          <w:ilvl w:val="0"/>
+          <w:numId w:val="22"/>
+        </w:numPr>
+      </w:pPr>
+      <w:r>
+        <w:t>Кредитные платежные системы.</w:t>
+      </w:r>
+    </w:p>
+    <w:p>
+      <w:pPr>
+        <w:pStyle w:val="ae"/>
+        <w:numPr>
+          <w:ilvl w:val="0"/>
+          <w:numId w:val="23"/>
+        </w:numPr>
+      </w:pPr>
+      <w:r>
+        <w:t>Кредитная карта -</w:t>
+      </w:r>
+      <w:r>
+        <w:t xml:space="preserve"> форма электронной платежной системы, которая требует использования карты, выданной финансовым институтом владельцу карты, для осуществления платежей онлайн или через электронное устройство, без использования наличных денег.</w:t>
+      </w:r>
+    </w:p>
+    <w:p>
+      <w:pPr>
+        <w:pStyle w:val="ae"/>
+        <w:numPr>
+          <w:ilvl w:val="0"/>
+          <w:numId w:val="23"/>
+        </w:numPr>
+      </w:pPr>
+      <w:r>
+        <w:t>Электронный кошелек</w:t>
+      </w:r>
+      <w:r>
+        <w:t xml:space="preserve"> - </w:t>
+      </w:r>
+      <w:r>
+        <w:t>форма предоплаченного счета, в котором хранятся финансовые данные пользователя, такие как информация о дебетовой и кредитной к</w:t>
+      </w:r>
+      <w:r>
+        <w:t xml:space="preserve">артах, чтобы упростить онлайн - </w:t>
+      </w:r>
+      <w:r>
+        <w:t>транзакцию.</w:t>
+      </w:r>
+    </w:p>
+    <w:p>
+      <w:pPr>
+        <w:pStyle w:val="ae"/>
+        <w:numPr>
+          <w:ilvl w:val="0"/>
+          <w:numId w:val="23"/>
+        </w:numPr>
+      </w:pPr>
+      <w:r>
+        <w:t>Смарт — карта-пластиковая карта с микропроцессором, которая может быть загружена средствами для совершения транзакций; также известная как чиповая карта.</w:t>
+      </w:r>
+    </w:p>
+    <w:p>
+      <w:pPr>
+        <w:pStyle w:val="ae"/>
+        <w:numPr>
+          <w:ilvl w:val="0"/>
+          <w:numId w:val="22"/>
+        </w:numPr>
+      </w:pPr>
+      <w:r>
+        <w:t>Система Наличных Платежей</w:t>
+      </w:r>
+      <w:r>
+        <w:t>.</w:t>
+      </w:r>
+    </w:p>
+    <w:p>
+      <w:pPr>
+        <w:pStyle w:val="ae"/>
+        <w:numPr>
+          <w:ilvl w:val="0"/>
+          <w:numId w:val="24"/>
+        </w:numPr>
+      </w:pPr>
+      <w:r>
+        <w:t xml:space="preserve">Прямое </w:t>
+      </w:r>
+      <w:proofErr w:type="spellStart"/>
+      <w:r>
+        <w:t>дебетование</w:t>
+      </w:r>
+      <w:proofErr w:type="spellEnd"/>
+      <w:r>
+        <w:t xml:space="preserve"> — финансовая операция, при которой владелец счета поручает банку собрать определенную сумму денег со своего счета в электронном виде для оплаты товаров или услуг.</w:t>
+      </w:r>
+    </w:p>
+    <w:p>
+      <w:pPr>
+        <w:pStyle w:val="ae"/>
+        <w:numPr>
+          <w:ilvl w:val="0"/>
+          <w:numId w:val="24"/>
+        </w:numPr>
+      </w:pPr>
+      <w:r>
+        <w:lastRenderedPageBreak/>
+        <w:t>Электронный чек</w:t>
+      </w:r>
+      <w:r>
+        <w:t xml:space="preserve"> </w:t>
+      </w:r>
+      <w:r>
+        <w:t>-</w:t>
+      </w:r>
+      <w:r>
+        <w:t xml:space="preserve"> </w:t>
+      </w:r>
+      <w:r>
+        <w:t>цифровая версия старого бумажного чека. Это электронный перевод денег с банковского счета, обычно расчетного счета, без использования бумажного чека.</w:t>
+      </w:r>
+    </w:p>
+    <w:p>
+      <w:pPr>
+        <w:pStyle w:val="ae"/>
+        <w:numPr>
+          <w:ilvl w:val="0"/>
+          <w:numId w:val="24"/>
+        </w:numPr>
+      </w:pPr>
+      <w:r>
+        <w:t>Электронная наличность</w:t>
+      </w:r>
+      <w:r>
+        <w:t xml:space="preserve"> </w:t>
+      </w:r>
+      <w:r>
+        <w:t>-</w:t>
+      </w:r>
+      <w:r>
+        <w:t xml:space="preserve"> </w:t>
+      </w:r>
+      <w:r>
+        <w:t>это форма электронной платежной системы, в которой определенная сумма денег хранится на устройстве клиента и доступна для онлайн-транзакций.</w:t>
+      </w:r>
+    </w:p>
+    <w:p>
+      <w:pPr>
+        <w:pStyle w:val="ae"/>
+        <w:numPr>
+          <w:ilvl w:val="0"/>
+          <w:numId w:val="24"/>
+        </w:numPr>
+      </w:pPr>
+      <w:r>
+        <w:t>Карта с сохраненной стоимостью</w:t>
+      </w:r>
+      <w:r>
+        <w:t xml:space="preserve"> </w:t>
+      </w:r>
+      <w:r>
+        <w:t>-</w:t>
+      </w:r>
+      <w:r>
+        <w:t xml:space="preserve"> </w:t>
+      </w:r>
+      <w:r>
+        <w:t>карта с определенной суммой денег, которая может быть использована для совершения транзакции в магазине эмитента. Типичным примером карт с сохраненной стоимостью являются подарочные карты.</w:t>
+      </w:r>
+    </w:p>
+    <w:p>
+      <w:pPr>
+        <w:pStyle w:val="ae"/>
+      </w:pPr>
+      <w:r>
+        <w:t>Нельзя не подчеркнуть, что в</w:t>
+      </w:r>
+      <w:r>
+        <w:t xml:space="preserve"> последние десятилетия электронная платежная система все больше развивается в связи с растущим распространением интернет-банкинга и покупок. По мере того, как мир все больше развивается с развитием технологий, мы можем наблюдать рост электронных платежных систем и устройств обработки платежей. </w:t>
+      </w:r>
+      <w:r>
+        <w:t>Можно предположить, что п</w:t>
+      </w:r>
+      <w:r>
+        <w:t>о мере их</w:t>
+      </w:r>
+      <w:r>
+        <w:t xml:space="preserve"> (ЭПС)</w:t>
       </w:r>
       <w:bookmarkStart w:id="10" w:name="_GoBack"/>
       <w:bookmarkEnd w:id="10"/>
+      <w:r>
+        <w:t xml:space="preserve"> увеличения, улучшения и обеспечения все более безопасных транзакций онлайн-платежей процент операций с чеками и наличными будет уменьшаться.</w:t>
+      </w:r>
     </w:p>
     <w:p>
       <w:pPr>
@@ -2492,7 +2688,7 @@
           <w:rPr>
             <w:noProof/>
           </w:rPr>
-          <w:t>7</w:t>
+          <w:t>9</w:t>
         </w:r>
         <w:r>
           <w:fldChar w:fldCharType="end"/>
@@ -3225,6 +3421,181 @@
     </w:lvl>
   </w:abstractNum>
   <w:abstractNum w:abstractNumId="8" w15:restartNumberingAfterBreak="0">
+    <w:nsid w:val="315E2259"/>
+    <w:multiLevelType w:val="hybridMultilevel"/>
+    <w:tmpl w:val="DC541D4A"/>
+    <w:lvl w:ilvl="0" w:tplc="C01A5A16">
+      <w:start w:val="1"/>
+      <w:numFmt w:val="decimal"/>
+      <w:lvlText w:val="%1.1"/>
+      <w:lvlJc w:val="left"/>
+      <w:pPr>
+        <w:ind w:left="2149" w:hanging="360"/>
+      </w:pPr>
+      <w:rPr>
+        <w:rFonts w:hint="default"/>
+      </w:rPr>
+    </w:lvl>
+    <w:lvl w:ilvl="1" w:tplc="04190019" w:tentative="1">
+      <w:start w:val="1"/>
+      <w:numFmt w:val="lowerLetter"/>
+      <w:lvlText w:val="%2."/>
+      <w:lvlJc w:val="left"/>
+      <w:pPr>
+        <w:ind w:left="2869" w:hanging="360"/>
+      </w:pPr>
+    </w:lvl>
+    <w:lvl w:ilvl="2" w:tplc="0419001B" w:tentative="1">
+      <w:start w:val="1"/>
+      <w:numFmt w:val="lowerRoman"/>
+      <w:lvlText w:val="%3."/>
+      <w:lvlJc w:val="right"/>
+      <w:pPr>
+        <w:ind w:left="3589" w:hanging="180"/>
+      </w:pPr>
+    </w:lvl>
+    <w:lvl w:ilvl="3" w:tplc="0419000F" w:tentative="1">
+      <w:start w:val="1"/>
+      <w:numFmt w:val="decimal"/>
+      <w:lvlText w:val="%4."/>
+      <w:lvlJc w:val="left"/>
+      <w:pPr>
+        <w:ind w:left="4309" w:hanging="360"/>
+      </w:pPr>
+    </w:lvl>
+    <w:lvl w:ilvl="4" w:tplc="04190019" w:tentative="1">
+      <w:start w:val="1"/>
+      <w:numFmt w:val="lowerLetter"/>
+      <w:lvlText w:val="%5."/>
+      <w:lvlJc w:val="left"/>
+      <w:pPr>
+        <w:ind w:left="5029" w:hanging="360"/>
+      </w:pPr>
+    </w:lvl>
+    <w:lvl w:ilvl="5" w:tplc="0419001B" w:tentative="1">
+      <w:start w:val="1"/>
+      <w:numFmt w:val="lowerRoman"/>
+      <w:lvlText w:val="%6."/>
+      <w:lvlJc w:val="right"/>
+      <w:pPr>
+        <w:ind w:left="5749" w:hanging="180"/>
+      </w:pPr>
+    </w:lvl>
+    <w:lvl w:ilvl="6" w:tplc="0419000F" w:tentative="1">
+      <w:start w:val="1"/>
+      <w:numFmt w:val="decimal"/>
+      <w:lvlText w:val="%7."/>
+      <w:lvlJc w:val="left"/>
+      <w:pPr>
+        <w:ind w:left="6469" w:hanging="360"/>
+      </w:pPr>
+    </w:lvl>
+    <w:lvl w:ilvl="7" w:tplc="04190019" w:tentative="1">
+      <w:start w:val="1"/>
+      <w:numFmt w:val="lowerLetter"/>
+      <w:lvlText w:val="%8."/>
+      <w:lvlJc w:val="left"/>
+      <w:pPr>
+        <w:ind w:left="7189" w:hanging="360"/>
+      </w:pPr>
+    </w:lvl>
+    <w:lvl w:ilvl="8" w:tplc="0419001B" w:tentative="1">
+      <w:start w:val="1"/>
+      <w:numFmt w:val="lowerRoman"/>
+      <w:lvlText w:val="%9."/>
+      <w:lvlJc w:val="right"/>
+      <w:pPr>
+        <w:ind w:left="7909" w:hanging="180"/>
+      </w:pPr>
+    </w:lvl>
+  </w:abstractNum>
+  <w:abstractNum w:abstractNumId="9" w15:restartNumberingAfterBreak="0">
+    <w:nsid w:val="31AC608B"/>
+    <w:multiLevelType w:val="hybridMultilevel"/>
+    <w:tmpl w:val="ACE2EBBC"/>
+    <w:lvl w:ilvl="0" w:tplc="04190011">
+      <w:start w:val="1"/>
+      <w:numFmt w:val="decimal"/>
+      <w:lvlText w:val="%1)"/>
+      <w:lvlJc w:val="left"/>
+      <w:pPr>
+        <w:ind w:left="1429" w:hanging="360"/>
+      </w:pPr>
+    </w:lvl>
+    <w:lvl w:ilvl="1" w:tplc="04190019" w:tentative="1">
+      <w:start w:val="1"/>
+      <w:numFmt w:val="lowerLetter"/>
+      <w:lvlText w:val="%2."/>
+      <w:lvlJc w:val="left"/>
+      <w:pPr>
+        <w:ind w:left="2149" w:hanging="360"/>
+      </w:pPr>
+    </w:lvl>
+    <w:lvl w:ilvl="2" w:tplc="0419001B" w:tentative="1">
+      <w:start w:val="1"/>
+      <w:numFmt w:val="lowerRoman"/>
+      <w:lvlText w:val="%3."/>
+      <w:lvlJc w:val="right"/>
+      <w:pPr>
+        <w:ind w:left="2869" w:hanging="180"/>
+      </w:pPr>
+    </w:lvl>
+    <w:lvl w:ilvl="3" w:tplc="0419000F" w:tentative="1">
+      <w:start w:val="1"/>
+      <w:numFmt w:val="decimal"/>
+      <w:lvlText w:val="%4."/>
+      <w:lvlJc w:val="left"/>
+      <w:pPr>
+        <w:ind w:left="3589" w:hanging="360"/>
+      </w:pPr>
+    </w:lvl>
+    <w:lvl w:ilvl="4" w:tplc="04190019" w:tentative="1">
+      <w:start w:val="1"/>
+      <w:numFmt w:val="lowerLetter"/>
+      <w:lvlText w:val="%5."/>
+      <w:lvlJc w:val="left"/>
+      <w:pPr>
+        <w:ind w:left="4309" w:hanging="360"/>
+      </w:pPr>
+    </w:lvl>
+    <w:lvl w:ilvl="5" w:tplc="0419001B" w:tentative="1">
+      <w:start w:val="1"/>
+      <w:numFmt w:val="lowerRoman"/>
+      <w:lvlText w:val="%6."/>
+      <w:lvlJc w:val="right"/>
+      <w:pPr>
+        <w:ind w:left="5029" w:hanging="180"/>
+      </w:pPr>
+    </w:lvl>
+    <w:lvl w:ilvl="6" w:tplc="0419000F" w:tentative="1">
+      <w:start w:val="1"/>
+      <w:numFmt w:val="decimal"/>
+      <w:lvlText w:val="%7."/>
+      <w:lvlJc w:val="left"/>
+      <w:pPr>
+        <w:ind w:left="5749" w:hanging="360"/>
+      </w:pPr>
+    </w:lvl>
+    <w:lvl w:ilvl="7" w:tplc="04190019" w:tentative="1">
+      <w:start w:val="1"/>
+      <w:numFmt w:val="lowerLetter"/>
+      <w:lvlText w:val="%8."/>
+      <w:lvlJc w:val="left"/>
+      <w:pPr>
+        <w:ind w:left="6469" w:hanging="360"/>
+      </w:pPr>
+    </w:lvl>
+    <w:lvl w:ilvl="8" w:tplc="0419001B" w:tentative="1">
+      <w:start w:val="1"/>
+      <w:numFmt w:val="lowerRoman"/>
+      <w:lvlText w:val="%9."/>
+      <w:lvlJc w:val="right"/>
+      <w:pPr>
+        <w:ind w:left="7189" w:hanging="180"/>
+      </w:pPr>
+    </w:lvl>
+  </w:abstractNum>
+  <w:abstractNum w:abstractNumId="10" w15:restartNumberingAfterBreak="0">
     <w:nsid w:val="328B363F"/>
     <w:multiLevelType w:val="multilevel"/>
     <w:tmpl w:val="830013EC"/>
@@ -3310,7 +3681,96 @@
       </w:pPr>
     </w:lvl>
   </w:abstractNum>
-  <w:abstractNum w:abstractNumId="9" w15:restartNumberingAfterBreak="0">
+  <w:abstractNum w:abstractNumId="11" w15:restartNumberingAfterBreak="0">
+    <w:nsid w:val="33DE0BE5"/>
+    <w:multiLevelType w:val="hybridMultilevel"/>
+    <w:tmpl w:val="0826D686"/>
+    <w:lvl w:ilvl="0" w:tplc="C01A5A16">
+      <w:start w:val="1"/>
+      <w:numFmt w:val="decimal"/>
+      <w:lvlText w:val="%1.1"/>
+      <w:lvlJc w:val="left"/>
+      <w:pPr>
+        <w:ind w:left="2149" w:hanging="360"/>
+      </w:pPr>
+      <w:rPr>
+        <w:rFonts w:hint="default"/>
+      </w:rPr>
+    </w:lvl>
+    <w:lvl w:ilvl="1" w:tplc="04190019" w:tentative="1">
+      <w:start w:val="1"/>
+      <w:numFmt w:val="lowerLetter"/>
+      <w:lvlText w:val="%2."/>
+      <w:lvlJc w:val="left"/>
+      <w:pPr>
+        <w:ind w:left="2869" w:hanging="360"/>
+      </w:pPr>
+    </w:lvl>
+    <w:lvl w:ilvl="2" w:tplc="0419001B" w:tentative="1">
+      <w:start w:val="1"/>
+      <w:numFmt w:val="lowerRoman"/>
+      <w:lvlText w:val="%3."/>
+      <w:lvlJc w:val="right"/>
+      <w:pPr>
+        <w:ind w:left="3589" w:hanging="180"/>
+      </w:pPr>
+    </w:lvl>
+    <w:lvl w:ilvl="3" w:tplc="0419000F" w:tentative="1">
+      <w:start w:val="1"/>
+      <w:numFmt w:val="decimal"/>
+      <w:lvlText w:val="%4."/>
+      <w:lvlJc w:val="left"/>
+      <w:pPr>
+        <w:ind w:left="4309" w:hanging="360"/>
+      </w:pPr>
+    </w:lvl>
+    <w:lvl w:ilvl="4" w:tplc="04190019" w:tentative="1">
+      <w:start w:val="1"/>
+      <w:numFmt w:val="lowerLetter"/>
+      <w:lvlText w:val="%5."/>
+      <w:lvlJc w:val="left"/>
+      <w:pPr>
+        <w:ind w:left="5029" w:hanging="360"/>
+      </w:pPr>
+    </w:lvl>
+    <w:lvl w:ilvl="5" w:tplc="0419001B" w:tentative="1">
+      <w:start w:val="1"/>
+      <w:numFmt w:val="lowerRoman"/>
+      <w:lvlText w:val="%6."/>
+      <w:lvlJc w:val="right"/>
+      <w:pPr>
+        <w:ind w:left="5749" w:hanging="180"/>
+      </w:pPr>
+    </w:lvl>
+    <w:lvl w:ilvl="6" w:tplc="0419000F" w:tentative="1">
+      <w:start w:val="1"/>
+      <w:numFmt w:val="decimal"/>
+      <w:lvlText w:val="%7."/>
+      <w:lvlJc w:val="left"/>
+      <w:pPr>
+        <w:ind w:left="6469" w:hanging="360"/>
+      </w:pPr>
+    </w:lvl>
+    <w:lvl w:ilvl="7" w:tplc="04190019" w:tentative="1">
+      <w:start w:val="1"/>
+      <w:numFmt w:val="lowerLetter"/>
+      <w:lvlText w:val="%8."/>
+      <w:lvlJc w:val="left"/>
+      <w:pPr>
+        <w:ind w:left="7189" w:hanging="360"/>
+      </w:pPr>
+    </w:lvl>
+    <w:lvl w:ilvl="8" w:tplc="0419001B" w:tentative="1">
+      <w:start w:val="1"/>
+      <w:numFmt w:val="lowerRoman"/>
+      <w:lvlText w:val="%9."/>
+      <w:lvlJc w:val="right"/>
+      <w:pPr>
+        <w:ind w:left="7909" w:hanging="180"/>
+      </w:pPr>
+    </w:lvl>
+  </w:abstractNum>
+  <w:abstractNum w:abstractNumId="12" w15:restartNumberingAfterBreak="0">
     <w:nsid w:val="35BE6DEE"/>
     <w:multiLevelType w:val="multilevel"/>
     <w:tmpl w:val="0419001F"/>
@@ -3396,7 +3856,7 @@
       </w:pPr>
     </w:lvl>
   </w:abstractNum>
-  <w:abstractNum w:abstractNumId="10" w15:restartNumberingAfterBreak="0">
+  <w:abstractNum w:abstractNumId="13" w15:restartNumberingAfterBreak="0">
     <w:nsid w:val="3B102623"/>
     <w:multiLevelType w:val="hybridMultilevel"/>
     <w:tmpl w:val="9458609C"/>
@@ -3486,7 +3946,7 @@
       </w:pPr>
     </w:lvl>
   </w:abstractNum>
-  <w:abstractNum w:abstractNumId="11" w15:restartNumberingAfterBreak="0">
+  <w:abstractNum w:abstractNumId="14" w15:restartNumberingAfterBreak="0">
     <w:nsid w:val="3F3F0BCF"/>
     <w:multiLevelType w:val="hybridMultilevel"/>
     <w:tmpl w:val="873ED048"/>
@@ -3572,7 +4032,7 @@
       </w:pPr>
     </w:lvl>
   </w:abstractNum>
-  <w:abstractNum w:abstractNumId="12" w15:restartNumberingAfterBreak="0">
+  <w:abstractNum w:abstractNumId="15" w15:restartNumberingAfterBreak="0">
     <w:nsid w:val="429B093B"/>
     <w:multiLevelType w:val="hybridMultilevel"/>
     <w:tmpl w:val="7BA4AEEC"/>
@@ -3658,7 +4118,7 @@
       </w:pPr>
     </w:lvl>
   </w:abstractNum>
-  <w:abstractNum w:abstractNumId="13" w15:restartNumberingAfterBreak="0">
+  <w:abstractNum w:abstractNumId="16" w15:restartNumberingAfterBreak="0">
     <w:nsid w:val="4B2637D6"/>
     <w:multiLevelType w:val="hybridMultilevel"/>
     <w:tmpl w:val="B64E4D00"/>
@@ -3744,7 +4204,93 @@
       </w:pPr>
     </w:lvl>
   </w:abstractNum>
-  <w:abstractNum w:abstractNumId="14" w15:restartNumberingAfterBreak="0">
+  <w:abstractNum w:abstractNumId="17" w15:restartNumberingAfterBreak="0">
+    <w:nsid w:val="51F56ED0"/>
+    <w:multiLevelType w:val="hybridMultilevel"/>
+    <w:tmpl w:val="EFB8F65A"/>
+    <w:lvl w:ilvl="0" w:tplc="04190011">
+      <w:start w:val="1"/>
+      <w:numFmt w:val="decimal"/>
+      <w:lvlText w:val="%1)"/>
+      <w:lvlJc w:val="left"/>
+      <w:pPr>
+        <w:ind w:left="1429" w:hanging="360"/>
+      </w:pPr>
+    </w:lvl>
+    <w:lvl w:ilvl="1" w:tplc="04190019" w:tentative="1">
+      <w:start w:val="1"/>
+      <w:numFmt w:val="lowerLetter"/>
+      <w:lvlText w:val="%2."/>
+      <w:lvlJc w:val="left"/>
+      <w:pPr>
+        <w:ind w:left="2149" w:hanging="360"/>
+      </w:pPr>
+    </w:lvl>
+    <w:lvl w:ilvl="2" w:tplc="0419001B" w:tentative="1">
+      <w:start w:val="1"/>
+      <w:numFmt w:val="lowerRoman"/>
+      <w:lvlText w:val="%3."/>
+      <w:lvlJc w:val="right"/>
+      <w:pPr>
+        <w:ind w:left="2869" w:hanging="180"/>
+      </w:pPr>
+    </w:lvl>
+    <w:lvl w:ilvl="3" w:tplc="0419000F" w:tentative="1">
+      <w:start w:val="1"/>
+      <w:numFmt w:val="decimal"/>
+      <w:lvlText w:val="%4."/>
+      <w:lvlJc w:val="left"/>
+      <w:pPr>
+        <w:ind w:left="3589" w:hanging="360"/>
+      </w:pPr>
+    </w:lvl>
+    <w:lvl w:ilvl="4" w:tplc="04190019" w:tentative="1">
+      <w:start w:val="1"/>
+      <w:numFmt w:val="lowerLetter"/>
+      <w:lvlText w:val="%5."/>
+      <w:lvlJc w:val="left"/>
+      <w:pPr>
+        <w:ind w:left="4309" w:hanging="360"/>
+      </w:pPr>
+    </w:lvl>
+    <w:lvl w:ilvl="5" w:tplc="0419001B" w:tentative="1">
+      <w:start w:val="1"/>
+      <w:numFmt w:val="lowerRoman"/>
+      <w:lvlText w:val="%6."/>
+      <w:lvlJc w:val="right"/>
+      <w:pPr>
+        <w:ind w:left="5029" w:hanging="180"/>
+      </w:pPr>
+    </w:lvl>
+    <w:lvl w:ilvl="6" w:tplc="0419000F" w:tentative="1">
+      <w:start w:val="1"/>
+      <w:numFmt w:val="decimal"/>
+      <w:lvlText w:val="%7."/>
+      <w:lvlJc w:val="left"/>
+      <w:pPr>
+        <w:ind w:left="5749" w:hanging="360"/>
+      </w:pPr>
+    </w:lvl>
+    <w:lvl w:ilvl="7" w:tplc="04190019" w:tentative="1">
+      <w:start w:val="1"/>
+      <w:numFmt w:val="lowerLetter"/>
+      <w:lvlText w:val="%8."/>
+      <w:lvlJc w:val="left"/>
+      <w:pPr>
+        <w:ind w:left="6469" w:hanging="360"/>
+      </w:pPr>
+    </w:lvl>
+    <w:lvl w:ilvl="8" w:tplc="0419001B" w:tentative="1">
+      <w:start w:val="1"/>
+      <w:numFmt w:val="lowerRoman"/>
+      <w:lvlText w:val="%9."/>
+      <w:lvlJc w:val="right"/>
+      <w:pPr>
+        <w:ind w:left="7189" w:hanging="180"/>
+      </w:pPr>
+    </w:lvl>
+  </w:abstractNum>
+  <w:abstractNum w:abstractNumId="18" w15:restartNumberingAfterBreak="0">
     <w:nsid w:val="543413B8"/>
     <w:multiLevelType w:val="hybridMultilevel"/>
     <w:tmpl w:val="75E8E54A"/>
@@ -3830,7 +4376,7 @@
       </w:pPr>
     </w:lvl>
   </w:abstractNum>
-  <w:abstractNum w:abstractNumId="15" w15:restartNumberingAfterBreak="0">
+  <w:abstractNum w:abstractNumId="19" w15:restartNumberingAfterBreak="0">
     <w:nsid w:val="54DE194D"/>
     <w:multiLevelType w:val="hybridMultilevel"/>
     <w:tmpl w:val="47D88606"/>
@@ -3916,7 +4462,7 @@
       </w:pPr>
     </w:lvl>
   </w:abstractNum>
-  <w:abstractNum w:abstractNumId="16" w15:restartNumberingAfterBreak="0">
+  <w:abstractNum w:abstractNumId="20" w15:restartNumberingAfterBreak="0">
     <w:nsid w:val="67F749BD"/>
     <w:multiLevelType w:val="hybridMultilevel"/>
     <w:tmpl w:val="13E23C22"/>
@@ -4002,7 +4548,7 @@
       </w:pPr>
     </w:lvl>
   </w:abstractNum>
-  <w:abstractNum w:abstractNumId="17" w15:restartNumberingAfterBreak="0">
+  <w:abstractNum w:abstractNumId="21" w15:restartNumberingAfterBreak="0">
     <w:nsid w:val="6A2B342A"/>
     <w:multiLevelType w:val="multilevel"/>
     <w:tmpl w:val="0419001F"/>
@@ -4088,29 +4634,201 @@
       </w:pPr>
     </w:lvl>
   </w:abstractNum>
+  <w:abstractNum w:abstractNumId="22" w15:restartNumberingAfterBreak="0">
+    <w:nsid w:val="708A2019"/>
+    <w:multiLevelType w:val="hybridMultilevel"/>
+    <w:tmpl w:val="45182FC0"/>
+    <w:lvl w:ilvl="0" w:tplc="0419000F">
+      <w:start w:val="1"/>
+      <w:numFmt w:val="decimal"/>
+      <w:lvlText w:val="%1."/>
+      <w:lvlJc w:val="left"/>
+      <w:pPr>
+        <w:ind w:left="1429" w:hanging="360"/>
+      </w:pPr>
+    </w:lvl>
+    <w:lvl w:ilvl="1" w:tplc="04190019" w:tentative="1">
+      <w:start w:val="1"/>
+      <w:numFmt w:val="lowerLetter"/>
+      <w:lvlText w:val="%2."/>
+      <w:lvlJc w:val="left"/>
+      <w:pPr>
+        <w:ind w:left="2149" w:hanging="360"/>
+      </w:pPr>
+    </w:lvl>
+    <w:lvl w:ilvl="2" w:tplc="0419001B" w:tentative="1">
+      <w:start w:val="1"/>
+      <w:numFmt w:val="lowerRoman"/>
+      <w:lvlText w:val="%3."/>
+      <w:lvlJc w:val="right"/>
+      <w:pPr>
+        <w:ind w:left="2869" w:hanging="180"/>
+      </w:pPr>
+    </w:lvl>
+    <w:lvl w:ilvl="3" w:tplc="0419000F" w:tentative="1">
+      <w:start w:val="1"/>
+      <w:numFmt w:val="decimal"/>
+      <w:lvlText w:val="%4."/>
+      <w:lvlJc w:val="left"/>
+      <w:pPr>
+        <w:ind w:left="3589" w:hanging="360"/>
+      </w:pPr>
+    </w:lvl>
+    <w:lvl w:ilvl="4" w:tplc="04190019" w:tentative="1">
+      <w:start w:val="1"/>
+      <w:numFmt w:val="lowerLetter"/>
+      <w:lvlText w:val="%5."/>
+      <w:lvlJc w:val="left"/>
+      <w:pPr>
+        <w:ind w:left="4309" w:hanging="360"/>
+      </w:pPr>
+    </w:lvl>
+    <w:lvl w:ilvl="5" w:tplc="0419001B" w:tentative="1">
+      <w:start w:val="1"/>
+      <w:numFmt w:val="lowerRoman"/>
+      <w:lvlText w:val="%6."/>
+      <w:lvlJc w:val="right"/>
+      <w:pPr>
+        <w:ind w:left="5029" w:hanging="180"/>
+      </w:pPr>
+    </w:lvl>
+    <w:lvl w:ilvl="6" w:tplc="0419000F" w:tentative="1">
+      <w:start w:val="1"/>
+      <w:numFmt w:val="decimal"/>
+      <w:lvlText w:val="%7."/>
+      <w:lvlJc w:val="left"/>
+      <w:pPr>
+        <w:ind w:left="5749" w:hanging="360"/>
+      </w:pPr>
+    </w:lvl>
+    <w:lvl w:ilvl="7" w:tplc="04190019" w:tentative="1">
+      <w:start w:val="1"/>
+      <w:numFmt w:val="lowerLetter"/>
+      <w:lvlText w:val="%8."/>
+      <w:lvlJc w:val="left"/>
+      <w:pPr>
+        <w:ind w:left="6469" w:hanging="360"/>
+      </w:pPr>
+    </w:lvl>
+    <w:lvl w:ilvl="8" w:tplc="0419001B" w:tentative="1">
+      <w:start w:val="1"/>
+      <w:numFmt w:val="lowerRoman"/>
+      <w:lvlText w:val="%9."/>
+      <w:lvlJc w:val="right"/>
+      <w:pPr>
+        <w:ind w:left="7189" w:hanging="180"/>
+      </w:pPr>
+    </w:lvl>
+  </w:abstractNum>
+  <w:abstractNum w:abstractNumId="23" w15:restartNumberingAfterBreak="0">
+    <w:nsid w:val="79271EDF"/>
+    <w:multiLevelType w:val="hybridMultilevel"/>
+    <w:tmpl w:val="32F683FC"/>
+    <w:lvl w:ilvl="0" w:tplc="04190011">
+      <w:start w:val="1"/>
+      <w:numFmt w:val="decimal"/>
+      <w:lvlText w:val="%1)"/>
+      <w:lvlJc w:val="left"/>
+      <w:pPr>
+        <w:ind w:left="1429" w:hanging="360"/>
+      </w:pPr>
+    </w:lvl>
+    <w:lvl w:ilvl="1" w:tplc="04190019" w:tentative="1">
+      <w:start w:val="1"/>
+      <w:numFmt w:val="lowerLetter"/>
+      <w:lvlText w:val="%2."/>
+      <w:lvlJc w:val="left"/>
+      <w:pPr>
+        <w:ind w:left="2149" w:hanging="360"/>
+      </w:pPr>
+    </w:lvl>
+    <w:lvl w:ilvl="2" w:tplc="0419001B" w:tentative="1">
+      <w:start w:val="1"/>
+      <w:numFmt w:val="lowerRoman"/>
+      <w:lvlText w:val="%3."/>
+      <w:lvlJc w:val="right"/>
+      <w:pPr>
+        <w:ind w:left="2869" w:hanging="180"/>
+      </w:pPr>
+    </w:lvl>
+    <w:lvl w:ilvl="3" w:tplc="0419000F" w:tentative="1">
+      <w:start w:val="1"/>
+      <w:numFmt w:val="decimal"/>
+      <w:lvlText w:val="%4."/>
+      <w:lvlJc w:val="left"/>
+      <w:pPr>
+        <w:ind w:left="3589" w:hanging="360"/>
+      </w:pPr>
+    </w:lvl>
+    <w:lvl w:ilvl="4" w:tplc="04190019" w:tentative="1">
+      <w:start w:val="1"/>
+      <w:numFmt w:val="lowerLetter"/>
+      <w:lvlText w:val="%5."/>
+      <w:lvlJc w:val="left"/>
+      <w:pPr>
+        <w:ind w:left="4309" w:hanging="360"/>
+      </w:pPr>
+    </w:lvl>
+    <w:lvl w:ilvl="5" w:tplc="0419001B" w:tentative="1">
+      <w:start w:val="1"/>
+      <w:numFmt w:val="lowerRoman"/>
+      <w:lvlText w:val="%6."/>
+      <w:lvlJc w:val="right"/>
+      <w:pPr>
+        <w:ind w:left="5029" w:hanging="180"/>
+      </w:pPr>
+    </w:lvl>
+    <w:lvl w:ilvl="6" w:tplc="0419000F" w:tentative="1">
+      <w:start w:val="1"/>
+      <w:numFmt w:val="decimal"/>
+      <w:lvlText w:val="%7."/>
+      <w:lvlJc w:val="left"/>
+      <w:pPr>
+        <w:ind w:left="5749" w:hanging="360"/>
+      </w:pPr>
+    </w:lvl>
+    <w:lvl w:ilvl="7" w:tplc="04190019" w:tentative="1">
+      <w:start w:val="1"/>
+      <w:numFmt w:val="lowerLetter"/>
+      <w:lvlText w:val="%8."/>
+      <w:lvlJc w:val="left"/>
+      <w:pPr>
+        <w:ind w:left="6469" w:hanging="360"/>
+      </w:pPr>
+    </w:lvl>
+    <w:lvl w:ilvl="8" w:tplc="0419001B" w:tentative="1">
+      <w:start w:val="1"/>
+      <w:numFmt w:val="lowerRoman"/>
+      <w:lvlText w:val="%9."/>
+      <w:lvlJc w:val="right"/>
+      <w:pPr>
+        <w:ind w:left="7189" w:hanging="180"/>
+      </w:pPr>
+    </w:lvl>
+  </w:abstractNum>
   <w:num w:numId="1">
-    <w:abstractNumId w:val="15"/>
+    <w:abstractNumId w:val="19"/>
   </w:num>
   <w:num w:numId="2">
-    <w:abstractNumId w:val="13"/>
+    <w:abstractNumId w:val="16"/>
   </w:num>
   <w:num w:numId="3">
-    <w:abstractNumId w:val="16"/>
+    <w:abstractNumId w:val="20"/>
   </w:num>
   <w:num w:numId="4">
-    <w:abstractNumId w:val="11"/>
+    <w:abstractNumId w:val="14"/>
   </w:num>
   <w:num w:numId="5">
     <w:abstractNumId w:val="5"/>
   </w:num>
   <w:num w:numId="6">
-    <w:abstractNumId w:val="14"/>
+    <w:abstractNumId w:val="18"/>
   </w:num>
   <w:num w:numId="7">
-    <w:abstractNumId w:val="8"/>
+    <w:abstractNumId w:val="10"/>
   </w:num>
   <w:num w:numId="8">
-    <w:abstractNumId w:val="12"/>
+    <w:abstractNumId w:val="15"/>
   </w:num>
   <w:num w:numId="9">
     <w:abstractNumId w:val="3"/>
@@ -4125,10 +4843,10 @@
     <w:abstractNumId w:val="1"/>
   </w:num>
   <w:num w:numId="13">
-    <w:abstractNumId w:val="9"/>
+    <w:abstractNumId w:val="12"/>
   </w:num>
   <w:num w:numId="14">
-    <w:abstractNumId w:val="17"/>
+    <w:abstractNumId w:val="21"/>
   </w:num>
   <w:num w:numId="15">
     <w:abstractNumId w:val="7"/>
@@ -4140,7 +4858,25 @@
     <w:abstractNumId w:val="4"/>
   </w:num>
   <w:num w:numId="18">
-    <w:abstractNumId w:val="10"/>
+    <w:abstractNumId w:val="13"/>
+  </w:num>
+  <w:num w:numId="19">
+    <w:abstractNumId w:val="23"/>
+  </w:num>
+  <w:num w:numId="20">
+    <w:abstractNumId w:val="17"/>
+  </w:num>
+  <w:num w:numId="21">
+    <w:abstractNumId w:val="9"/>
+  </w:num>
+  <w:num w:numId="22">
+    <w:abstractNumId w:val="22"/>
+  </w:num>
+  <w:num w:numId="23">
+    <w:abstractNumId w:val="11"/>
+  </w:num>
+  <w:num w:numId="24">
+    <w:abstractNumId w:val="8"/>
   </w:num>
 </w:numbering>
 </file>
@@ -4564,10 +5300,32 @@
       <w:szCs w:val="32"/>
     </w:rPr>
   </w:style>
+  <w:style w:type="paragraph" w:styleId="3">
+    <w:name w:val="heading 3"/>
+    <w:basedOn w:val="a1"/>
+    <w:next w:val="a1"/>
+    <w:link w:val="30"/>
+    <w:uiPriority w:val="9"/>
+    <w:semiHidden/>
+    <w:unhideWhenUsed/>
+    <w:qFormat/>
+    <w:rsid w:val="00945289"/>
+    <w:pPr>
+      <w:keepNext/>
+      <w:keepLines/>
+      <w:spacing w:before="40" w:after="0"/>
+      <w:outlineLvl w:val="2"/>
+    </w:pPr>
+    <w:rPr>
+      <w:rFonts w:asciiTheme="majorHAnsi" w:eastAsiaTheme="majorEastAsia" w:hAnsiTheme="majorHAnsi" w:cstheme="majorBidi"/>
+      <w:color w:val="1F4D78" w:themeColor="accent1" w:themeShade="7F"/>
+      <w:sz w:val="24"/>
+      <w:szCs w:val="24"/>
+    </w:rPr>
+  </w:style>
   <w:style w:type="character" w:default="1" w:styleId="a2">
     <w:name w:val="Default Paragraph Font"/>
     <w:uiPriority w:val="1"/>
-    <w:semiHidden/>
     <w:unhideWhenUsed/>
   </w:style>
   <w:style w:type="table" w:default="1" w:styleId="a3">
@@ -4813,6 +5571,20 @@
     </w:pPr>
     <w:rPr>
       <w:b w:val="0"/>
+    </w:rPr>
+  </w:style>
+  <w:style w:type="character" w:customStyle="1" w:styleId="30">
+    <w:name w:val="Заголовок 3 Знак"/>
+    <w:basedOn w:val="a2"/>
+    <w:link w:val="3"/>
+    <w:uiPriority w:val="9"/>
+    <w:semiHidden/>
+    <w:rsid w:val="00945289"/>
+    <w:rPr>
+      <w:rFonts w:asciiTheme="majorHAnsi" w:eastAsiaTheme="majorEastAsia" w:hAnsiTheme="majorHAnsi" w:cstheme="majorBidi"/>
+      <w:color w:val="1F4D78" w:themeColor="accent1" w:themeShade="7F"/>
+      <w:sz w:val="24"/>
+      <w:szCs w:val="24"/>
     </w:rPr>
   </w:style>
 </w:styles>
@@ -5084,7 +5856,7 @@
 </file>
 
 <file path=customXml/itemProps1.xml><?xml version="1.0" encoding="utf-8"?>
-<ds:datastoreItem xmlns:ds="http://schemas.openxmlformats.org/officeDocument/2006/customXml" ds:itemID="{45B1F53D-568E-48A3-B85B-C14630C93910}">
+<ds:datastoreItem xmlns:ds="http://schemas.openxmlformats.org/officeDocument/2006/customXml" ds:itemID="{DC2A1BA5-939B-486E-BB2F-BB18FD82734A}">
   <ds:schemaRefs>
     <ds:schemaRef ds:uri="http://schemas.openxmlformats.org/officeDocument/2006/bibliography"/>
   </ds:schemaRefs>

</xml_diff>

<commit_message>
The principle of work of e-payment system
</commit_message>
<xml_diff>
--- a/Inf_Gen_Referat.docx
+++ b/Inf_Gen_Referat.docx
@@ -1023,7 +1023,21 @@
                 <w:rStyle w:val="a7"/>
                 <w:b/>
               </w:rPr>
-              <w:t>ОПРЕДЕЛЕНИЕ.</w:t>
+              <w:t>Опред</w:t>
+            </w:r>
+            <w:r>
+              <w:rPr>
+                <w:rStyle w:val="a7"/>
+                <w:b/>
+              </w:rPr>
+              <w:t>е</w:t>
+            </w:r>
+            <w:r>
+              <w:rPr>
+                <w:rStyle w:val="a7"/>
+                <w:b/>
+              </w:rPr>
+              <w:t>ление.</w:t>
             </w:r>
             <w:r>
               <w:rPr>
@@ -1096,7 +1110,21 @@
                 <w:rStyle w:val="a7"/>
                 <w:b/>
               </w:rPr>
-              <w:t>КЛАССИФИКАЦИЯ.</w:t>
+              <w:t>Класс</w:t>
+            </w:r>
+            <w:r>
+              <w:rPr>
+                <w:rStyle w:val="a7"/>
+                <w:b/>
+              </w:rPr>
+              <w:t>и</w:t>
+            </w:r>
+            <w:r>
+              <w:rPr>
+                <w:rStyle w:val="a7"/>
+                <w:b/>
+              </w:rPr>
+              <w:t>фикация.</w:t>
             </w:r>
             <w:r>
               <w:rPr>
@@ -1169,21 +1197,84 @@
                 <w:rStyle w:val="a7"/>
                 <w:b/>
               </w:rPr>
-              <w:t xml:space="preserve">МЕХАНИЗМ ИЛИ ПРИНЦИП РАБОТЫ ЭЛЕКТРОННЫХ ПЛАТЕЖНЫХ </w:t>
+              <w:t>Механи</w:t>
             </w:r>
             <w:r>
               <w:rPr>
                 <w:rStyle w:val="a7"/>
                 <w:b/>
               </w:rPr>
-              <w:br/>
+              <w:t>з</w:t>
             </w:r>
             <w:r>
               <w:rPr>
                 <w:rStyle w:val="a7"/>
                 <w:b/>
               </w:rPr>
-              <w:t>СИСТЕМ.</w:t>
+              <w:t>м</w:t>
+            </w:r>
+            <w:r>
+              <w:rPr>
+                <w:rStyle w:val="a7"/>
+                <w:b/>
+              </w:rPr>
+              <w:t xml:space="preserve"> или </w:t>
+            </w:r>
+            <w:r>
+              <w:rPr>
+                <w:rStyle w:val="a7"/>
+                <w:b/>
+              </w:rPr>
+              <w:t>п</w:t>
+            </w:r>
+            <w:r>
+              <w:rPr>
+                <w:rStyle w:val="a7"/>
+                <w:b/>
+              </w:rPr>
+              <w:t>ри</w:t>
+            </w:r>
+            <w:r>
+              <w:rPr>
+                <w:rStyle w:val="a7"/>
+                <w:b/>
+              </w:rPr>
+              <w:t>н</w:t>
+            </w:r>
+            <w:r>
+              <w:rPr>
+                <w:rStyle w:val="a7"/>
+                <w:b/>
+              </w:rPr>
+              <w:t>ци</w:t>
+            </w:r>
+            <w:r>
+              <w:rPr>
+                <w:rStyle w:val="a7"/>
+                <w:b/>
+              </w:rPr>
+              <w:t>п</w:t>
+            </w:r>
+            <w:r>
+              <w:rPr>
+                <w:rStyle w:val="a7"/>
+                <w:b/>
+              </w:rPr>
+              <w:t xml:space="preserve"> работы электронных платежных </w:t>
+            </w:r>
+            <w:r>
+              <w:rPr>
+                <w:rStyle w:val="a7"/>
+                <w:b/>
+              </w:rPr>
+              <w:br/>
+            </w:r>
+            <w:r>
+              <w:rPr>
+                <w:rStyle w:val="a7"/>
+                <w:b/>
+              </w:rPr>
+              <w:t>систем.</w:t>
             </w:r>
             <w:r>
               <w:rPr>
@@ -1256,7 +1347,35 @@
                 <w:rStyle w:val="a7"/>
                 <w:b/>
               </w:rPr>
-              <w:t>ВОЗМОЖНОСТИ ИСПОЛЬЗОВАНИЯ СИСТЕМ ЭЛЕКТРОННЫХ ПЛАТЕЖЕЙ. ЭЛЕКТРОННАЯ КОММЕРЦИЯ.</w:t>
+              <w:t>Возм</w:t>
+            </w:r>
+            <w:r>
+              <w:rPr>
+                <w:rStyle w:val="a7"/>
+                <w:b/>
+              </w:rPr>
+              <w:t>о</w:t>
+            </w:r>
+            <w:r>
+              <w:rPr>
+                <w:rStyle w:val="a7"/>
+                <w:b/>
+              </w:rPr>
+              <w:t>жности испо</w:t>
+            </w:r>
+            <w:r>
+              <w:rPr>
+                <w:rStyle w:val="a7"/>
+                <w:b/>
+              </w:rPr>
+              <w:t>л</w:t>
+            </w:r>
+            <w:r>
+              <w:rPr>
+                <w:rStyle w:val="a7"/>
+                <w:b/>
+              </w:rPr>
+              <w:t>ьзования систем электронных платежей. Электронная коммерция.</w:t>
             </w:r>
             <w:r>
               <w:rPr>
@@ -1402,7 +1521,7 @@
                 <w:rStyle w:val="a7"/>
                 <w:b/>
               </w:rPr>
-              <w:t>БЕЗОПАСНЫ ЛИ СИСТЕМЫ ЭЛЕКТРОННЫХ ПЛАТЕЖЕЙ?</w:t>
+              <w:t>Безопасны ли системы электронных платежей?</w:t>
             </w:r>
             <w:r>
               <w:rPr>
@@ -1475,7 +1594,7 @@
                 <w:rStyle w:val="a7"/>
                 <w:b/>
               </w:rPr>
-              <w:t>КАК ОБЕСПЕЧИТЬ БЕЗОПАСНОСТЬ ЭЛЕКТРОННЫХ ПЛАТЕЖЕЙ?</w:t>
+              <w:t>Как обеспечить безопасность электронных платежей?</w:t>
             </w:r>
             <w:r>
               <w:rPr>
@@ -2245,6 +2364,32 @@
     </w:p>
     <w:p>
       <w:pPr>
+        <w:pStyle w:val="ae"/>
+      </w:pPr>
+      <w:r>
+        <w:t xml:space="preserve">Электронные деньги - </w:t>
+      </w:r>
+      <w:r>
+        <w:t>в широком смысле определяются как электронное хранилище денежной стоимости на техническом устройстве</w:t>
+      </w:r>
+      <w:r>
+        <w:t xml:space="preserve"> </w:t>
+      </w:r>
+      <w:r>
+        <w:t xml:space="preserve">или </w:t>
+      </w:r>
+      <w:r>
+        <w:t>цифровая альтернатива наличным деньгам. Он позволяет пользователям совершать безналичные платежи с помощью денег, хранящихся на карте или телефоне, или через Интернет</w:t>
+      </w:r>
+      <w:r>
+        <w:t>.</w:t>
+      </w:r>
+      <w:r>
+        <w:t xml:space="preserve"> </w:t>
+      </w:r>
+    </w:p>
+    <w:p>
+      <w:pPr>
         <w:pStyle w:val="a0"/>
       </w:pPr>
       <w:bookmarkStart w:id="9" w:name="_Toc69211852"/>
@@ -2386,6 +2531,7 @@
         </w:numPr>
       </w:pPr>
       <w:r>
+        <w:lastRenderedPageBreak/>
         <w:t xml:space="preserve">Прямое </w:t>
       </w:r>
       <w:proofErr w:type="spellStart"/>
@@ -2406,7 +2552,6 @@
         </w:numPr>
       </w:pPr>
       <w:r>
-        <w:lastRenderedPageBreak/>
         <w:t>Электронный чек</w:t>
       </w:r>
       <w:r>
@@ -2489,86 +2634,464 @@
       <w:r>
         <w:t xml:space="preserve"> (ЭПС)</w:t>
       </w:r>
-      <w:bookmarkStart w:id="10" w:name="_GoBack"/>
+      <w:r>
+        <w:t xml:space="preserve"> увеличения, улучшения и обеспечения все более безопасных транзакций онлайн-платежей процент операций с чеками и наличными будет уменьшаться.</w:t>
+      </w:r>
+      <w:bookmarkStart w:id="10" w:name="_Toc69211364"/>
+      <w:bookmarkStart w:id="11" w:name="_Toc69211853"/>
+    </w:p>
+    <w:p>
+      <w:pPr>
+        <w:spacing w:after="160" w:line="259" w:lineRule="auto"/>
+        <w:rPr>
+          <w:rFonts w:ascii="Times New Roman" w:hAnsi="Times New Roman" w:cs="Times New Roman"/>
+          <w:b/>
+          <w:sz w:val="24"/>
+          <w:szCs w:val="24"/>
+        </w:rPr>
+      </w:pPr>
+      <w:r>
+        <w:br w:type="page"/>
+      </w:r>
+    </w:p>
+    <w:p>
+      <w:pPr>
+        <w:pStyle w:val="a0"/>
+        <w:rPr>
+          <w:caps/>
+        </w:rPr>
+      </w:pPr>
+      <w:r>
+        <w:lastRenderedPageBreak/>
+        <w:t>Механизм или принцип работы электронных платежных систем.</w:t>
+      </w:r>
       <w:bookmarkEnd w:id="10"/>
-      <w:r>
-        <w:t xml:space="preserve"> увеличения, улучшения и обеспечения все более безопасных транзакций онлайн-платежей процент операций с чеками и наличными будет уменьшаться.</w:t>
+      <w:bookmarkEnd w:id="11"/>
+    </w:p>
+    <w:p>
+      <w:pPr>
+        <w:pStyle w:val="ae"/>
+        <w:rPr>
+          <w:lang w:eastAsia="ru-RU"/>
+        </w:rPr>
+      </w:pPr>
+      <w:r>
+        <w:rPr>
+          <w:lang w:eastAsia="ru-RU"/>
+        </w:rPr>
+        <w:t>Ни для кого не секрет, что п</w:t>
+      </w:r>
+      <w:r>
+        <w:rPr>
+          <w:lang w:eastAsia="ru-RU"/>
+        </w:rPr>
+        <w:t>ри расчетах</w:t>
+      </w:r>
+      <w:r>
+        <w:rPr>
+          <w:lang w:eastAsia="ru-RU"/>
+        </w:rPr>
+        <w:t xml:space="preserve"> в электронных платежных системах</w:t>
+      </w:r>
+      <w:r>
+        <w:rPr>
+          <w:lang w:eastAsia="ru-RU"/>
+        </w:rPr>
+        <w:t xml:space="preserve"> используются исключительно электронные деньги:</w:t>
+      </w:r>
+    </w:p>
+    <w:p>
+      <w:pPr>
+        <w:pStyle w:val="ae"/>
+        <w:numPr>
+          <w:ilvl w:val="0"/>
+          <w:numId w:val="29"/>
+        </w:numPr>
+        <w:rPr>
+          <w:lang w:eastAsia="ru-RU"/>
+        </w:rPr>
+      </w:pPr>
+      <w:r>
+        <w:rPr>
+          <w:lang w:eastAsia="ru-RU"/>
+        </w:rPr>
+        <w:t>Электронные деньги обеспечены реальными средствами, а также не выпускаются «физически»;</w:t>
+      </w:r>
+    </w:p>
+    <w:p>
+      <w:pPr>
+        <w:pStyle w:val="ae"/>
+        <w:numPr>
+          <w:ilvl w:val="0"/>
+          <w:numId w:val="29"/>
+        </w:numPr>
+        <w:rPr>
+          <w:lang w:eastAsia="ru-RU"/>
+        </w:rPr>
+      </w:pPr>
+      <w:r>
+        <w:rPr>
+          <w:lang w:eastAsia="ru-RU"/>
+        </w:rPr>
+        <w:t>у электронных денег есть гарантия и они защищены</w:t>
+      </w:r>
+      <w:r>
+        <w:rPr>
+          <w:lang w:eastAsia="ru-RU"/>
+        </w:rPr>
+        <w:t>;</w:t>
+      </w:r>
+    </w:p>
+    <w:p>
+      <w:pPr>
+        <w:pStyle w:val="ae"/>
+        <w:numPr>
+          <w:ilvl w:val="0"/>
+          <w:numId w:val="29"/>
+        </w:numPr>
+        <w:rPr>
+          <w:lang w:eastAsia="ru-RU"/>
+        </w:rPr>
+      </w:pPr>
+      <w:r>
+        <w:rPr>
+          <w:lang w:eastAsia="ru-RU"/>
+        </w:rPr>
+        <w:t>на специальных электронных носителях, на которых они хранятся, электронные деньги находятся в зашифрованном виде;</w:t>
+      </w:r>
+    </w:p>
+    <w:p>
+      <w:pPr>
+        <w:pStyle w:val="ae"/>
+        <w:numPr>
+          <w:ilvl w:val="0"/>
+          <w:numId w:val="29"/>
+        </w:numPr>
+        <w:rPr>
+          <w:lang w:eastAsia="ru-RU"/>
+        </w:rPr>
+      </w:pPr>
+      <w:r>
+        <w:rPr>
+          <w:lang w:eastAsia="ru-RU"/>
+        </w:rPr>
+        <w:t xml:space="preserve">существует возможность использования электронных денег и за пределами </w:t>
+      </w:r>
+      <w:r>
+        <w:rPr>
+          <w:lang w:eastAsia="ru-RU"/>
+        </w:rPr>
+        <w:t>самой системы.</w:t>
+      </w:r>
+    </w:p>
+    <w:p>
+      <w:pPr>
+        <w:pStyle w:val="ae"/>
+        <w:rPr>
+          <w:lang w:eastAsia="ru-RU"/>
+        </w:rPr>
+      </w:pPr>
+      <w:r>
+        <w:rPr>
+          <w:lang w:eastAsia="ru-RU"/>
+        </w:rPr>
+        <w:t xml:space="preserve">Принцип работы </w:t>
+      </w:r>
+      <w:r>
+        <w:rPr>
+          <w:lang w:eastAsia="ru-RU"/>
+        </w:rPr>
+        <w:t>электронных платежных систем</w:t>
+      </w:r>
+      <w:r>
+        <w:rPr>
+          <w:lang w:eastAsia="ru-RU"/>
+        </w:rPr>
+        <w:t xml:space="preserve"> </w:t>
+      </w:r>
+      <w:r>
+        <w:rPr>
+          <w:lang w:eastAsia="ru-RU"/>
+        </w:rPr>
+        <w:t>обладает схожими характеристиками</w:t>
+      </w:r>
+      <w:r>
+        <w:rPr>
+          <w:lang w:eastAsia="ru-RU"/>
+        </w:rPr>
+        <w:t xml:space="preserve"> с </w:t>
+      </w:r>
+      <w:r>
+        <w:rPr>
+          <w:lang w:eastAsia="ru-RU"/>
+        </w:rPr>
+        <w:t>всем известными обычными банковскими операциями. Разумеется</w:t>
+      </w:r>
+      <w:r>
+        <w:rPr>
+          <w:lang w:eastAsia="ru-RU"/>
+        </w:rPr>
+        <w:t xml:space="preserve">, у пользователей есть виртуальный кошелек или карта, </w:t>
+      </w:r>
+      <w:r>
+        <w:rPr>
+          <w:lang w:eastAsia="ru-RU"/>
+        </w:rPr>
+        <w:t xml:space="preserve">а безналичные операции, в своё время, осуществляются благодаря «ключу» - реквизитам карты. </w:t>
+      </w:r>
+    </w:p>
+    <w:p>
+      <w:pPr>
+        <w:pStyle w:val="ae"/>
+        <w:rPr>
+          <w:lang w:eastAsia="ru-RU"/>
+        </w:rPr>
+      </w:pPr>
+      <w:r>
+        <w:rPr>
+          <w:lang w:eastAsia="ru-RU"/>
+        </w:rPr>
+        <w:t>Как же все-таки осуществляются транзакции? - алгоритм следующий:</w:t>
+      </w:r>
+    </w:p>
+    <w:p>
+      <w:pPr>
+        <w:pStyle w:val="ae"/>
+        <w:numPr>
+          <w:ilvl w:val="0"/>
+          <w:numId w:val="31"/>
+        </w:numPr>
+        <w:rPr>
+          <w:lang w:eastAsia="ru-RU"/>
+        </w:rPr>
+      </w:pPr>
+      <w:r>
+        <w:rPr>
+          <w:lang w:eastAsia="ru-RU"/>
+        </w:rPr>
+        <w:t>на счет потребителя отправляются реальные деньги;</w:t>
+      </w:r>
+    </w:p>
+    <w:p>
+      <w:pPr>
+        <w:pStyle w:val="ae"/>
+        <w:numPr>
+          <w:ilvl w:val="0"/>
+          <w:numId w:val="31"/>
+        </w:numPr>
+        <w:rPr>
+          <w:lang w:eastAsia="ru-RU"/>
+        </w:rPr>
+      </w:pPr>
+      <w:r>
+        <w:rPr>
+          <w:lang w:eastAsia="ru-RU"/>
+        </w:rPr>
+        <w:t xml:space="preserve">оператор конвертирует </w:t>
+      </w:r>
+      <w:r>
+        <w:rPr>
+          <w:lang w:eastAsia="ru-RU"/>
+        </w:rPr>
+        <w:t>деньги</w:t>
+      </w:r>
+      <w:r>
+        <w:rPr>
+          <w:lang w:eastAsia="ru-RU"/>
+        </w:rPr>
+        <w:t xml:space="preserve"> в виртуальную валюту (при этом взимается комиссия);</w:t>
+      </w:r>
+    </w:p>
+    <w:p>
+      <w:pPr>
+        <w:pStyle w:val="ae"/>
+        <w:numPr>
+          <w:ilvl w:val="0"/>
+          <w:numId w:val="31"/>
+        </w:numPr>
+        <w:rPr>
+          <w:lang w:eastAsia="ru-RU"/>
+        </w:rPr>
+      </w:pPr>
+      <w:r>
+        <w:rPr>
+          <w:lang w:eastAsia="ru-RU"/>
+        </w:rPr>
+        <w:t>потребитель использует деньги по своему усмотрению — например, приобретает на них товар;</w:t>
+      </w:r>
+    </w:p>
+    <w:p>
+      <w:pPr>
+        <w:pStyle w:val="ae"/>
+        <w:numPr>
+          <w:ilvl w:val="0"/>
+          <w:numId w:val="31"/>
+        </w:numPr>
+        <w:rPr>
+          <w:lang w:eastAsia="ru-RU"/>
+        </w:rPr>
+      </w:pPr>
+      <w:r>
+        <w:rPr>
+          <w:lang w:eastAsia="ru-RU"/>
+        </w:rPr>
+        <w:t>на счет контрагента зачисляется необходимое количество электронной валюты, если он имеет счет в той же ЭПС;</w:t>
+      </w:r>
+    </w:p>
+    <w:p>
+      <w:pPr>
+        <w:pStyle w:val="ae"/>
+        <w:numPr>
+          <w:ilvl w:val="0"/>
+          <w:numId w:val="31"/>
+        </w:numPr>
+        <w:rPr>
+          <w:lang w:eastAsia="ru-RU"/>
+        </w:rPr>
+      </w:pPr>
+      <w:r>
+        <w:rPr>
+          <w:lang w:eastAsia="ru-RU"/>
+        </w:rPr>
+        <w:t>если счета нет, то оператор обменивает электронные деньги на реальные и отправляет их на счет контрагента.</w:t>
+      </w:r>
+    </w:p>
+    <w:p>
+      <w:pPr>
+        <w:pStyle w:val="ae"/>
+        <w:ind w:left="1069" w:firstLine="0"/>
+        <w:rPr>
+          <w:lang w:eastAsia="ru-RU"/>
+        </w:rPr>
+      </w:pPr>
+    </w:p>
+    <w:p>
+      <w:pPr>
+        <w:spacing w:after="160" w:line="259" w:lineRule="auto"/>
+        <w:rPr>
+          <w:rFonts w:ascii="Times New Roman" w:hAnsi="Times New Roman" w:cs="Times New Roman"/>
+          <w:b/>
+          <w:caps/>
+          <w:sz w:val="24"/>
+          <w:szCs w:val="24"/>
+        </w:rPr>
+      </w:pPr>
+      <w:r>
+        <w:br w:type="page"/>
       </w:r>
     </w:p>
     <w:p>
       <w:pPr>
         <w:pStyle w:val="a"/>
       </w:pPr>
-      <w:bookmarkStart w:id="11" w:name="_Toc69211364"/>
-      <w:bookmarkStart w:id="12" w:name="_Toc69211853"/>
-      <w:r>
-        <w:t>МЕХАНИЗМ ИЛИ ПРИНЦИП РАБОТЫ ЭЛЕКТРОННЫХ ПЛАТЕЖНЫХ СИСТЕМ.</w:t>
-      </w:r>
-      <w:bookmarkEnd w:id="11"/>
+      <w:bookmarkStart w:id="12" w:name="_Toc69211854"/>
+      <w:r>
+        <w:lastRenderedPageBreak/>
+        <w:t>ВОЗМОЖНОСТИ ИСПОЛЬЗОВАНИЯ СИСТЕМ ЭЛ</w:t>
+      </w:r>
+      <w:r>
+        <w:t>ЕКТРОННЫХ ПЛАТЕЖЕЙ. ЭЛЕКТРОННАЯ КОММЕРЦИЯ</w:t>
+      </w:r>
+      <w:r>
+        <w:t>.</w:t>
+      </w:r>
       <w:bookmarkEnd w:id="12"/>
     </w:p>
     <w:p>
       <w:pPr>
+        <w:spacing w:after="160" w:line="259" w:lineRule="auto"/>
+        <w:rPr>
+          <w:rFonts w:ascii="Times New Roman" w:hAnsi="Times New Roman" w:cs="Times New Roman"/>
+          <w:b/>
+          <w:caps/>
+          <w:sz w:val="24"/>
+          <w:szCs w:val="24"/>
+        </w:rPr>
+      </w:pPr>
+      <w:r>
+        <w:br w:type="page"/>
+      </w:r>
+    </w:p>
+    <w:p>
+      <w:pPr>
         <w:pStyle w:val="a"/>
       </w:pPr>
-      <w:bookmarkStart w:id="13" w:name="_Toc69211854"/>
-      <w:r>
-        <w:t>ВОЗМОЖНОСТИ ИСПОЛЬЗОВАНИЯ СИСТЕМ ЭЛ</w:t>
-      </w:r>
-      <w:r>
-        <w:t>ЕКТРОННЫХ ПЛАТЕЖЕЙ. ЭЛЕКТРОННАЯ КОММЕРЦИЯ</w:t>
-      </w:r>
-      <w:r>
-        <w:t>.</w:t>
+      <w:bookmarkStart w:id="13" w:name="_Toc69211855"/>
+      <w:r>
+        <w:lastRenderedPageBreak/>
+        <w:t>БЕЗОПАСНОСТЬ СИСТЕМ ЭЛЕКТРОННЫХ ПЛАТЕЖЕЙ.</w:t>
       </w:r>
       <w:bookmarkEnd w:id="13"/>
     </w:p>
     <w:p>
       <w:pPr>
+        <w:pStyle w:val="a0"/>
+      </w:pPr>
+      <w:bookmarkStart w:id="14" w:name="_Toc69211856"/>
+      <w:r>
+        <w:t>Безопасны ли системы электронных платежей?</w:t>
+      </w:r>
+      <w:bookmarkEnd w:id="14"/>
+    </w:p>
+    <w:p>
+      <w:pPr>
+        <w:pStyle w:val="a0"/>
+      </w:pPr>
+      <w:bookmarkStart w:id="15" w:name="_Toc69211857"/>
+      <w:r>
+        <w:t>Как обеспечить безопасность электронных платежей?</w:t>
+      </w:r>
+      <w:bookmarkEnd w:id="15"/>
+    </w:p>
+    <w:p>
+      <w:pPr>
+        <w:spacing w:after="160" w:line="259" w:lineRule="auto"/>
+        <w:rPr>
+          <w:rFonts w:ascii="Times New Roman" w:hAnsi="Times New Roman" w:cs="Times New Roman"/>
+          <w:b/>
+          <w:sz w:val="24"/>
+          <w:szCs w:val="24"/>
+        </w:rPr>
+      </w:pPr>
+      <w:r>
+        <w:br w:type="page"/>
+      </w:r>
+    </w:p>
+    <w:p>
+      <w:pPr>
         <w:pStyle w:val="a"/>
       </w:pPr>
-      <w:bookmarkStart w:id="14" w:name="_Toc69211855"/>
-      <w:r>
-        <w:t>БЕЗОПАСНОСТЬ СИСТЕМ ЭЛЕКТРОННЫХ ПЛАТЕЖЕЙ.</w:t>
-      </w:r>
-      <w:bookmarkEnd w:id="14"/>
+      <w:bookmarkStart w:id="16" w:name="_Toc69211858"/>
+      <w:r>
+        <w:lastRenderedPageBreak/>
+        <w:t>ВЫВОД</w:t>
+      </w:r>
+      <w:bookmarkEnd w:id="16"/>
+    </w:p>
+    <w:p>
+      <w:pPr>
+        <w:spacing w:after="160" w:line="259" w:lineRule="auto"/>
+        <w:rPr>
+          <w:rFonts w:ascii="Times New Roman" w:hAnsi="Times New Roman" w:cs="Times New Roman"/>
+          <w:b/>
+          <w:caps/>
+          <w:sz w:val="24"/>
+          <w:szCs w:val="24"/>
+        </w:rPr>
+      </w:pPr>
+      <w:r>
+        <w:br w:type="page"/>
+      </w:r>
+      <w:bookmarkStart w:id="17" w:name="_GoBack"/>
+      <w:bookmarkEnd w:id="17"/>
     </w:p>
     <w:p>
       <w:pPr>
         <w:pStyle w:val="a"/>
       </w:pPr>
-      <w:bookmarkStart w:id="15" w:name="_Toc69211856"/>
-      <w:r>
-        <w:t>БЕЗОПАСНЫ ЛИ СИСТЕМЫ ЭЛЕКТРОННЫХ ПЛАТЕЖЕЙ?</w:t>
-      </w:r>
-      <w:bookmarkEnd w:id="15"/>
-    </w:p>
-    <w:p>
-      <w:pPr>
-        <w:pStyle w:val="a"/>
-      </w:pPr>
-      <w:bookmarkStart w:id="16" w:name="_Toc69211857"/>
-      <w:r>
-        <w:t>КАК ОБЕСПЕЧИТЬ БЕЗОПАСНОСТЬ ЭЛЕКТРОННЫХ ПЛАТЕЖЕЙ?</w:t>
-      </w:r>
-      <w:bookmarkEnd w:id="16"/>
-    </w:p>
-    <w:p>
-      <w:pPr>
-        <w:pStyle w:val="a"/>
-      </w:pPr>
-      <w:bookmarkStart w:id="17" w:name="_Toc69211858"/>
-      <w:r>
-        <w:t>ВЫВОД</w:t>
-      </w:r>
-      <w:bookmarkEnd w:id="17"/>
-    </w:p>
-    <w:p>
-      <w:pPr>
-        <w:pStyle w:val="a"/>
-      </w:pPr>
       <w:bookmarkStart w:id="18" w:name="_Toc69211859"/>
       <w:r>
+        <w:lastRenderedPageBreak/>
         <w:t>БИБЛИОГРАФИЯ</w:t>
       </w:r>
       <w:bookmarkEnd w:id="18"/>
@@ -2688,7 +3211,7 @@
           <w:rPr>
             <w:noProof/>
           </w:rPr>
-          <w:t>9</w:t>
+          <w:t>5</w:t>
         </w:r>
         <w:r>
           <w:fldChar w:fldCharType="end"/>
@@ -2904,6 +3427,304 @@
     </w:lvl>
   </w:abstractNum>
   <w:abstractNum w:abstractNumId="2" w15:restartNumberingAfterBreak="0">
+    <w:nsid w:val="18523F9E"/>
+    <w:multiLevelType w:val="multilevel"/>
+    <w:tmpl w:val="C1321E6A"/>
+    <w:lvl w:ilvl="0">
+      <w:start w:val="1"/>
+      <w:numFmt w:val="bullet"/>
+      <w:lvlText w:val=""/>
+      <w:lvlJc w:val="left"/>
+      <w:pPr>
+        <w:tabs>
+          <w:tab w:val="num" w:pos="720"/>
+        </w:tabs>
+        <w:ind w:left="720" w:hanging="360"/>
+      </w:pPr>
+      <w:rPr>
+        <w:rFonts w:ascii="Symbol" w:hAnsi="Symbol" w:hint="default"/>
+        <w:sz w:val="20"/>
+      </w:rPr>
+    </w:lvl>
+    <w:lvl w:ilvl="1" w:tentative="1">
+      <w:start w:val="1"/>
+      <w:numFmt w:val="bullet"/>
+      <w:lvlText w:val="o"/>
+      <w:lvlJc w:val="left"/>
+      <w:pPr>
+        <w:tabs>
+          <w:tab w:val="num" w:pos="1440"/>
+        </w:tabs>
+        <w:ind w:left="1440" w:hanging="360"/>
+      </w:pPr>
+      <w:rPr>
+        <w:rFonts w:ascii="Courier New" w:hAnsi="Courier New" w:hint="default"/>
+        <w:sz w:val="20"/>
+      </w:rPr>
+    </w:lvl>
+    <w:lvl w:ilvl="2" w:tentative="1">
+      <w:start w:val="1"/>
+      <w:numFmt w:val="bullet"/>
+      <w:lvlText w:val=""/>
+      <w:lvlJc w:val="left"/>
+      <w:pPr>
+        <w:tabs>
+          <w:tab w:val="num" w:pos="2160"/>
+        </w:tabs>
+        <w:ind w:left="2160" w:hanging="360"/>
+      </w:pPr>
+      <w:rPr>
+        <w:rFonts w:ascii="Wingdings" w:hAnsi="Wingdings" w:hint="default"/>
+        <w:sz w:val="20"/>
+      </w:rPr>
+    </w:lvl>
+    <w:lvl w:ilvl="3" w:tentative="1">
+      <w:start w:val="1"/>
+      <w:numFmt w:val="bullet"/>
+      <w:lvlText w:val=""/>
+      <w:lvlJc w:val="left"/>
+      <w:pPr>
+        <w:tabs>
+          <w:tab w:val="num" w:pos="2880"/>
+        </w:tabs>
+        <w:ind w:left="2880" w:hanging="360"/>
+      </w:pPr>
+      <w:rPr>
+        <w:rFonts w:ascii="Wingdings" w:hAnsi="Wingdings" w:hint="default"/>
+        <w:sz w:val="20"/>
+      </w:rPr>
+    </w:lvl>
+    <w:lvl w:ilvl="4" w:tentative="1">
+      <w:start w:val="1"/>
+      <w:numFmt w:val="bullet"/>
+      <w:lvlText w:val=""/>
+      <w:lvlJc w:val="left"/>
+      <w:pPr>
+        <w:tabs>
+          <w:tab w:val="num" w:pos="3600"/>
+        </w:tabs>
+        <w:ind w:left="3600" w:hanging="360"/>
+      </w:pPr>
+      <w:rPr>
+        <w:rFonts w:ascii="Wingdings" w:hAnsi="Wingdings" w:hint="default"/>
+        <w:sz w:val="20"/>
+      </w:rPr>
+    </w:lvl>
+    <w:lvl w:ilvl="5" w:tentative="1">
+      <w:start w:val="1"/>
+      <w:numFmt w:val="bullet"/>
+      <w:lvlText w:val=""/>
+      <w:lvlJc w:val="left"/>
+      <w:pPr>
+        <w:tabs>
+          <w:tab w:val="num" w:pos="4320"/>
+        </w:tabs>
+        <w:ind w:left="4320" w:hanging="360"/>
+      </w:pPr>
+      <w:rPr>
+        <w:rFonts w:ascii="Wingdings" w:hAnsi="Wingdings" w:hint="default"/>
+        <w:sz w:val="20"/>
+      </w:rPr>
+    </w:lvl>
+    <w:lvl w:ilvl="6" w:tentative="1">
+      <w:start w:val="1"/>
+      <w:numFmt w:val="bullet"/>
+      <w:lvlText w:val=""/>
+      <w:lvlJc w:val="left"/>
+      <w:pPr>
+        <w:tabs>
+          <w:tab w:val="num" w:pos="5040"/>
+        </w:tabs>
+        <w:ind w:left="5040" w:hanging="360"/>
+      </w:pPr>
+      <w:rPr>
+        <w:rFonts w:ascii="Wingdings" w:hAnsi="Wingdings" w:hint="default"/>
+        <w:sz w:val="20"/>
+      </w:rPr>
+    </w:lvl>
+    <w:lvl w:ilvl="7" w:tentative="1">
+      <w:start w:val="1"/>
+      <w:numFmt w:val="bullet"/>
+      <w:lvlText w:val=""/>
+      <w:lvlJc w:val="left"/>
+      <w:pPr>
+        <w:tabs>
+          <w:tab w:val="num" w:pos="5760"/>
+        </w:tabs>
+        <w:ind w:left="5760" w:hanging="360"/>
+      </w:pPr>
+      <w:rPr>
+        <w:rFonts w:ascii="Wingdings" w:hAnsi="Wingdings" w:hint="default"/>
+        <w:sz w:val="20"/>
+      </w:rPr>
+    </w:lvl>
+    <w:lvl w:ilvl="8" w:tentative="1">
+      <w:start w:val="1"/>
+      <w:numFmt w:val="bullet"/>
+      <w:lvlText w:val=""/>
+      <w:lvlJc w:val="left"/>
+      <w:pPr>
+        <w:tabs>
+          <w:tab w:val="num" w:pos="6480"/>
+        </w:tabs>
+        <w:ind w:left="6480" w:hanging="360"/>
+      </w:pPr>
+      <w:rPr>
+        <w:rFonts w:ascii="Wingdings" w:hAnsi="Wingdings" w:hint="default"/>
+        <w:sz w:val="20"/>
+      </w:rPr>
+    </w:lvl>
+  </w:abstractNum>
+  <w:abstractNum w:abstractNumId="3" w15:restartNumberingAfterBreak="0">
+    <w:nsid w:val="187E5868"/>
+    <w:multiLevelType w:val="multilevel"/>
+    <w:tmpl w:val="9484F358"/>
+    <w:lvl w:ilvl="0">
+      <w:start w:val="1"/>
+      <w:numFmt w:val="bullet"/>
+      <w:lvlText w:val=""/>
+      <w:lvlJc w:val="left"/>
+      <w:pPr>
+        <w:tabs>
+          <w:tab w:val="num" w:pos="720"/>
+        </w:tabs>
+        <w:ind w:left="720" w:hanging="360"/>
+      </w:pPr>
+      <w:rPr>
+        <w:rFonts w:ascii="Symbol" w:hAnsi="Symbol" w:hint="default"/>
+        <w:sz w:val="20"/>
+      </w:rPr>
+    </w:lvl>
+    <w:lvl w:ilvl="1" w:tentative="1">
+      <w:start w:val="1"/>
+      <w:numFmt w:val="bullet"/>
+      <w:lvlText w:val="o"/>
+      <w:lvlJc w:val="left"/>
+      <w:pPr>
+        <w:tabs>
+          <w:tab w:val="num" w:pos="1440"/>
+        </w:tabs>
+        <w:ind w:left="1440" w:hanging="360"/>
+      </w:pPr>
+      <w:rPr>
+        <w:rFonts w:ascii="Courier New" w:hAnsi="Courier New" w:hint="default"/>
+        <w:sz w:val="20"/>
+      </w:rPr>
+    </w:lvl>
+    <w:lvl w:ilvl="2" w:tentative="1">
+      <w:start w:val="1"/>
+      <w:numFmt w:val="bullet"/>
+      <w:lvlText w:val=""/>
+      <w:lvlJc w:val="left"/>
+      <w:pPr>
+        <w:tabs>
+          <w:tab w:val="num" w:pos="2160"/>
+        </w:tabs>
+        <w:ind w:left="2160" w:hanging="360"/>
+      </w:pPr>
+      <w:rPr>
+        <w:rFonts w:ascii="Wingdings" w:hAnsi="Wingdings" w:hint="default"/>
+        <w:sz w:val="20"/>
+      </w:rPr>
+    </w:lvl>
+    <w:lvl w:ilvl="3" w:tentative="1">
+      <w:start w:val="1"/>
+      <w:numFmt w:val="bullet"/>
+      <w:lvlText w:val=""/>
+      <w:lvlJc w:val="left"/>
+      <w:pPr>
+        <w:tabs>
+          <w:tab w:val="num" w:pos="2880"/>
+        </w:tabs>
+        <w:ind w:left="2880" w:hanging="360"/>
+      </w:pPr>
+      <w:rPr>
+        <w:rFonts w:ascii="Wingdings" w:hAnsi="Wingdings" w:hint="default"/>
+        <w:sz w:val="20"/>
+      </w:rPr>
+    </w:lvl>
+    <w:lvl w:ilvl="4" w:tentative="1">
+      <w:start w:val="1"/>
+      <w:numFmt w:val="bullet"/>
+      <w:lvlText w:val=""/>
+      <w:lvlJc w:val="left"/>
+      <w:pPr>
+        <w:tabs>
+          <w:tab w:val="num" w:pos="3600"/>
+        </w:tabs>
+        <w:ind w:left="3600" w:hanging="360"/>
+      </w:pPr>
+      <w:rPr>
+        <w:rFonts w:ascii="Wingdings" w:hAnsi="Wingdings" w:hint="default"/>
+        <w:sz w:val="20"/>
+      </w:rPr>
+    </w:lvl>
+    <w:lvl w:ilvl="5" w:tentative="1">
+      <w:start w:val="1"/>
+      <w:numFmt w:val="bullet"/>
+      <w:lvlText w:val=""/>
+      <w:lvlJc w:val="left"/>
+      <w:pPr>
+        <w:tabs>
+          <w:tab w:val="num" w:pos="4320"/>
+        </w:tabs>
+        <w:ind w:left="4320" w:hanging="360"/>
+      </w:pPr>
+      <w:rPr>
+        <w:rFonts w:ascii="Wingdings" w:hAnsi="Wingdings" w:hint="default"/>
+        <w:sz w:val="20"/>
+      </w:rPr>
+    </w:lvl>
+    <w:lvl w:ilvl="6" w:tentative="1">
+      <w:start w:val="1"/>
+      <w:numFmt w:val="bullet"/>
+      <w:lvlText w:val=""/>
+      <w:lvlJc w:val="left"/>
+      <w:pPr>
+        <w:tabs>
+          <w:tab w:val="num" w:pos="5040"/>
+        </w:tabs>
+        <w:ind w:left="5040" w:hanging="360"/>
+      </w:pPr>
+      <w:rPr>
+        <w:rFonts w:ascii="Wingdings" w:hAnsi="Wingdings" w:hint="default"/>
+        <w:sz w:val="20"/>
+      </w:rPr>
+    </w:lvl>
+    <w:lvl w:ilvl="7" w:tentative="1">
+      <w:start w:val="1"/>
+      <w:numFmt w:val="bullet"/>
+      <w:lvlText w:val=""/>
+      <w:lvlJc w:val="left"/>
+      <w:pPr>
+        <w:tabs>
+          <w:tab w:val="num" w:pos="5760"/>
+        </w:tabs>
+        <w:ind w:left="5760" w:hanging="360"/>
+      </w:pPr>
+      <w:rPr>
+        <w:rFonts w:ascii="Wingdings" w:hAnsi="Wingdings" w:hint="default"/>
+        <w:sz w:val="20"/>
+      </w:rPr>
+    </w:lvl>
+    <w:lvl w:ilvl="8" w:tentative="1">
+      <w:start w:val="1"/>
+      <w:numFmt w:val="bullet"/>
+      <w:lvlText w:val=""/>
+      <w:lvlJc w:val="left"/>
+      <w:pPr>
+        <w:tabs>
+          <w:tab w:val="num" w:pos="6480"/>
+        </w:tabs>
+        <w:ind w:left="6480" w:hanging="360"/>
+      </w:pPr>
+      <w:rPr>
+        <w:rFonts w:ascii="Wingdings" w:hAnsi="Wingdings" w:hint="default"/>
+        <w:sz w:val="20"/>
+      </w:rPr>
+    </w:lvl>
+  </w:abstractNum>
+  <w:abstractNum w:abstractNumId="4" w15:restartNumberingAfterBreak="0">
     <w:nsid w:val="19A92D73"/>
     <w:multiLevelType w:val="multilevel"/>
     <w:tmpl w:val="0419001F"/>
@@ -2989,7 +3810,7 @@
       </w:pPr>
     </w:lvl>
   </w:abstractNum>
-  <w:abstractNum w:abstractNumId="3" w15:restartNumberingAfterBreak="0">
+  <w:abstractNum w:abstractNumId="5" w15:restartNumberingAfterBreak="0">
     <w:nsid w:val="1F9140F9"/>
     <w:multiLevelType w:val="hybridMultilevel"/>
     <w:tmpl w:val="7FEE5AD6"/>
@@ -3075,7 +3896,7 @@
       </w:pPr>
     </w:lvl>
   </w:abstractNum>
-  <w:abstractNum w:abstractNumId="4" w15:restartNumberingAfterBreak="0">
+  <w:abstractNum w:abstractNumId="6" w15:restartNumberingAfterBreak="0">
     <w:nsid w:val="20713573"/>
     <w:multiLevelType w:val="hybridMultilevel"/>
     <w:tmpl w:val="76786644"/>
@@ -3162,7 +3983,7 @@
       </w:pPr>
     </w:lvl>
   </w:abstractNum>
-  <w:abstractNum w:abstractNumId="5" w15:restartNumberingAfterBreak="0">
+  <w:abstractNum w:abstractNumId="7" w15:restartNumberingAfterBreak="0">
     <w:nsid w:val="21E62DB5"/>
     <w:multiLevelType w:val="multilevel"/>
     <w:tmpl w:val="830013EC"/>
@@ -3248,7 +4069,93 @@
       </w:pPr>
     </w:lvl>
   </w:abstractNum>
-  <w:abstractNum w:abstractNumId="6" w15:restartNumberingAfterBreak="0">
+  <w:abstractNum w:abstractNumId="8" w15:restartNumberingAfterBreak="0">
+    <w:nsid w:val="22316957"/>
+    <w:multiLevelType w:val="hybridMultilevel"/>
+    <w:tmpl w:val="BF4653A6"/>
+    <w:lvl w:ilvl="0" w:tplc="04190011">
+      <w:start w:val="1"/>
+      <w:numFmt w:val="decimal"/>
+      <w:lvlText w:val="%1)"/>
+      <w:lvlJc w:val="left"/>
+      <w:pPr>
+        <w:ind w:left="1429" w:hanging="360"/>
+      </w:pPr>
+    </w:lvl>
+    <w:lvl w:ilvl="1" w:tplc="04190019" w:tentative="1">
+      <w:start w:val="1"/>
+      <w:numFmt w:val="lowerLetter"/>
+      <w:lvlText w:val="%2."/>
+      <w:lvlJc w:val="left"/>
+      <w:pPr>
+        <w:ind w:left="2149" w:hanging="360"/>
+      </w:pPr>
+    </w:lvl>
+    <w:lvl w:ilvl="2" w:tplc="0419001B" w:tentative="1">
+      <w:start w:val="1"/>
+      <w:numFmt w:val="lowerRoman"/>
+      <w:lvlText w:val="%3."/>
+      <w:lvlJc w:val="right"/>
+      <w:pPr>
+        <w:ind w:left="2869" w:hanging="180"/>
+      </w:pPr>
+    </w:lvl>
+    <w:lvl w:ilvl="3" w:tplc="0419000F" w:tentative="1">
+      <w:start w:val="1"/>
+      <w:numFmt w:val="decimal"/>
+      <w:lvlText w:val="%4."/>
+      <w:lvlJc w:val="left"/>
+      <w:pPr>
+        <w:ind w:left="3589" w:hanging="360"/>
+      </w:pPr>
+    </w:lvl>
+    <w:lvl w:ilvl="4" w:tplc="04190019" w:tentative="1">
+      <w:start w:val="1"/>
+      <w:numFmt w:val="lowerLetter"/>
+      <w:lvlText w:val="%5."/>
+      <w:lvlJc w:val="left"/>
+      <w:pPr>
+        <w:ind w:left="4309" w:hanging="360"/>
+      </w:pPr>
+    </w:lvl>
+    <w:lvl w:ilvl="5" w:tplc="0419001B" w:tentative="1">
+      <w:start w:val="1"/>
+      <w:numFmt w:val="lowerRoman"/>
+      <w:lvlText w:val="%6."/>
+      <w:lvlJc w:val="right"/>
+      <w:pPr>
+        <w:ind w:left="5029" w:hanging="180"/>
+      </w:pPr>
+    </w:lvl>
+    <w:lvl w:ilvl="6" w:tplc="0419000F" w:tentative="1">
+      <w:start w:val="1"/>
+      <w:numFmt w:val="decimal"/>
+      <w:lvlText w:val="%7."/>
+      <w:lvlJc w:val="left"/>
+      <w:pPr>
+        <w:ind w:left="5749" w:hanging="360"/>
+      </w:pPr>
+    </w:lvl>
+    <w:lvl w:ilvl="7" w:tplc="04190019" w:tentative="1">
+      <w:start w:val="1"/>
+      <w:numFmt w:val="lowerLetter"/>
+      <w:lvlText w:val="%8."/>
+      <w:lvlJc w:val="left"/>
+      <w:pPr>
+        <w:ind w:left="6469" w:hanging="360"/>
+      </w:pPr>
+    </w:lvl>
+    <w:lvl w:ilvl="8" w:tplc="0419001B" w:tentative="1">
+      <w:start w:val="1"/>
+      <w:numFmt w:val="lowerRoman"/>
+      <w:lvlText w:val="%9."/>
+      <w:lvlJc w:val="right"/>
+      <w:pPr>
+        <w:ind w:left="7189" w:hanging="180"/>
+      </w:pPr>
+    </w:lvl>
+  </w:abstractNum>
+  <w:abstractNum w:abstractNumId="9" w15:restartNumberingAfterBreak="0">
     <w:nsid w:val="2F00611D"/>
     <w:multiLevelType w:val="multilevel"/>
     <w:tmpl w:val="0419001F"/>
@@ -3334,7 +4241,7 @@
       </w:pPr>
     </w:lvl>
   </w:abstractNum>
-  <w:abstractNum w:abstractNumId="7" w15:restartNumberingAfterBreak="0">
+  <w:abstractNum w:abstractNumId="10" w15:restartNumberingAfterBreak="0">
     <w:nsid w:val="306C6AA6"/>
     <w:multiLevelType w:val="multilevel"/>
     <w:tmpl w:val="0419001F"/>
@@ -3420,7 +4327,7 @@
       </w:pPr>
     </w:lvl>
   </w:abstractNum>
-  <w:abstractNum w:abstractNumId="8" w15:restartNumberingAfterBreak="0">
+  <w:abstractNum w:abstractNumId="11" w15:restartNumberingAfterBreak="0">
     <w:nsid w:val="315E2259"/>
     <w:multiLevelType w:val="hybridMultilevel"/>
     <w:tmpl w:val="DC541D4A"/>
@@ -3509,7 +4416,7 @@
       </w:pPr>
     </w:lvl>
   </w:abstractNum>
-  <w:abstractNum w:abstractNumId="9" w15:restartNumberingAfterBreak="0">
+  <w:abstractNum w:abstractNumId="12" w15:restartNumberingAfterBreak="0">
     <w:nsid w:val="31AC608B"/>
     <w:multiLevelType w:val="hybridMultilevel"/>
     <w:tmpl w:val="ACE2EBBC"/>
@@ -3595,7 +4502,7 @@
       </w:pPr>
     </w:lvl>
   </w:abstractNum>
-  <w:abstractNum w:abstractNumId="10" w15:restartNumberingAfterBreak="0">
+  <w:abstractNum w:abstractNumId="13" w15:restartNumberingAfterBreak="0">
     <w:nsid w:val="328B363F"/>
     <w:multiLevelType w:val="multilevel"/>
     <w:tmpl w:val="830013EC"/>
@@ -3681,7 +4588,7 @@
       </w:pPr>
     </w:lvl>
   </w:abstractNum>
-  <w:abstractNum w:abstractNumId="11" w15:restartNumberingAfterBreak="0">
+  <w:abstractNum w:abstractNumId="14" w15:restartNumberingAfterBreak="0">
     <w:nsid w:val="33DE0BE5"/>
     <w:multiLevelType w:val="hybridMultilevel"/>
     <w:tmpl w:val="0826D686"/>
@@ -3770,7 +4677,7 @@
       </w:pPr>
     </w:lvl>
   </w:abstractNum>
-  <w:abstractNum w:abstractNumId="12" w15:restartNumberingAfterBreak="0">
+  <w:abstractNum w:abstractNumId="15" w15:restartNumberingAfterBreak="0">
     <w:nsid w:val="35BE6DEE"/>
     <w:multiLevelType w:val="multilevel"/>
     <w:tmpl w:val="0419001F"/>
@@ -3856,21 +4763,75 @@
       </w:pPr>
     </w:lvl>
   </w:abstractNum>
-  <w:abstractNum w:abstractNumId="13" w15:restartNumberingAfterBreak="0">
+  <w:abstractNum w:abstractNumId="16" w15:restartNumberingAfterBreak="0">
     <w:nsid w:val="3B102623"/>
     <w:multiLevelType w:val="hybridMultilevel"/>
-    <w:tmpl w:val="9458609C"/>
-    <w:lvl w:ilvl="0" w:tplc="6D5A726E">
+    <w:tmpl w:val="812CEE4A"/>
+    <w:lvl w:ilvl="0" w:tplc="F662C03E">
       <w:start w:val="1"/>
       <w:numFmt w:val="decimal"/>
       <w:pStyle w:val="a0"/>
       <w:lvlText w:val="%1.1"/>
       <w:lvlJc w:val="left"/>
       <w:pPr>
-        <w:ind w:left="1508" w:hanging="360"/>
+        <w:ind w:left="1495" w:hanging="360"/>
       </w:pPr>
       <w:rPr>
-        <w:rFonts w:hint="default"/>
+        <w:rFonts w:ascii="Times New Roman" w:hAnsi="Times New Roman" w:cs="Times New Roman"/>
+        <w:b w:val="0"/>
+        <w:bCs w:val="0"/>
+        <w:i w:val="0"/>
+        <w:iCs w:val="0"/>
+        <w:caps w:val="0"/>
+        <w:smallCaps w:val="0"/>
+        <w:strike w:val="0"/>
+        <w:dstrike w:val="0"/>
+        <w:outline w:val="0"/>
+        <w:shadow w:val="0"/>
+        <w:emboss w:val="0"/>
+        <w:imprint w:val="0"/>
+        <w:noProof w:val="0"/>
+        <w:snapToGrid w:val="0"/>
+        <w:vanish w:val="0"/>
+        <w:color w:val="000000"/>
+        <w:spacing w:val="0"/>
+        <w:w w:val="0"/>
+        <w:kern w:val="0"/>
+        <w:position w:val="0"/>
+        <w:sz w:val="0"/>
+        <w:szCs w:val="0"/>
+        <w:u w:val="none" w:color="000000"/>
+        <w:effect w:val="none"/>
+        <w:bdr w:val="none" w:sz="0" w:space="0" w:color="000000"/>
+        <w:shd w:val="clear" w:color="000000" w:fill="000000"/>
+        <w:vertAlign w:val="baseline"/>
+        <w:em w:val="none"/>
+        <w:lang w:val="x-none" w:eastAsia="x-none" w:bidi="x-none"/>
+        <w:specVanish w:val="0"/>
+        <w14:glow w14:rad="0">
+          <w14:srgbClr w14:val="000000"/>
+        </w14:glow>
+        <w14:shadow w14:blurRad="0" w14:dist="0" w14:dir="0" w14:sx="0" w14:sy="0" w14:kx="0" w14:ky="0" w14:algn="none">
+          <w14:srgbClr w14:val="000000"/>
+        </w14:shadow>
+        <w14:reflection w14:blurRad="0" w14:stA="0" w14:stPos="0" w14:endA="0" w14:endPos="0" w14:dist="0" w14:dir="0" w14:fadeDir="0" w14:sx="0" w14:sy="0" w14:kx="0" w14:ky="0" w14:algn="none"/>
+        <w14:textOutline w14:w="0" w14:cap="rnd" w14:cmpd="sng" w14:algn="ctr">
+          <w14:noFill/>
+          <w14:prstDash w14:val="solid"/>
+          <w14:bevel/>
+        </w14:textOutline>
+        <w14:scene3d>
+          <w14:camera w14:prst="orthographicFront"/>
+          <w14:lightRig w14:rig="threePt" w14:dir="t">
+            <w14:rot w14:lat="0" w14:lon="0" w14:rev="0"/>
+          </w14:lightRig>
+        </w14:scene3d>
+        <w14:props3d w14:extrusionH="0" w14:contourW="0" w14:prstMaterial="none"/>
+        <w14:ligatures w14:val="none"/>
+        <w14:numForm w14:val="default"/>
+        <w14:numSpacing w14:val="default"/>
+        <w14:stylisticSets/>
+        <w14:cntxtAlts w14:val="0"/>
       </w:rPr>
     </w:lvl>
     <w:lvl w:ilvl="1" w:tplc="04190019" w:tentative="1">
@@ -3946,7 +4907,7 @@
       </w:pPr>
     </w:lvl>
   </w:abstractNum>
-  <w:abstractNum w:abstractNumId="14" w15:restartNumberingAfterBreak="0">
+  <w:abstractNum w:abstractNumId="17" w15:restartNumberingAfterBreak="0">
     <w:nsid w:val="3F3F0BCF"/>
     <w:multiLevelType w:val="hybridMultilevel"/>
     <w:tmpl w:val="873ED048"/>
@@ -4032,7 +4993,7 @@
       </w:pPr>
     </w:lvl>
   </w:abstractNum>
-  <w:abstractNum w:abstractNumId="15" w15:restartNumberingAfterBreak="0">
+  <w:abstractNum w:abstractNumId="18" w15:restartNumberingAfterBreak="0">
     <w:nsid w:val="429B093B"/>
     <w:multiLevelType w:val="hybridMultilevel"/>
     <w:tmpl w:val="7BA4AEEC"/>
@@ -4118,7 +5079,7 @@
       </w:pPr>
     </w:lvl>
   </w:abstractNum>
-  <w:abstractNum w:abstractNumId="16" w15:restartNumberingAfterBreak="0">
+  <w:abstractNum w:abstractNumId="19" w15:restartNumberingAfterBreak="0">
     <w:nsid w:val="4B2637D6"/>
     <w:multiLevelType w:val="hybridMultilevel"/>
     <w:tmpl w:val="B64E4D00"/>
@@ -4204,7 +5165,7 @@
       </w:pPr>
     </w:lvl>
   </w:abstractNum>
-  <w:abstractNum w:abstractNumId="17" w15:restartNumberingAfterBreak="0">
+  <w:abstractNum w:abstractNumId="20" w15:restartNumberingAfterBreak="0">
     <w:nsid w:val="51F56ED0"/>
     <w:multiLevelType w:val="hybridMultilevel"/>
     <w:tmpl w:val="EFB8F65A"/>
@@ -4290,7 +5251,7 @@
       </w:pPr>
     </w:lvl>
   </w:abstractNum>
-  <w:abstractNum w:abstractNumId="18" w15:restartNumberingAfterBreak="0">
+  <w:abstractNum w:abstractNumId="21" w15:restartNumberingAfterBreak="0">
     <w:nsid w:val="543413B8"/>
     <w:multiLevelType w:val="hybridMultilevel"/>
     <w:tmpl w:val="75E8E54A"/>
@@ -4376,7 +5337,7 @@
       </w:pPr>
     </w:lvl>
   </w:abstractNum>
-  <w:abstractNum w:abstractNumId="19" w15:restartNumberingAfterBreak="0">
+  <w:abstractNum w:abstractNumId="22" w15:restartNumberingAfterBreak="0">
     <w:nsid w:val="54DE194D"/>
     <w:multiLevelType w:val="hybridMultilevel"/>
     <w:tmpl w:val="47D88606"/>
@@ -4462,7 +5423,7 @@
       </w:pPr>
     </w:lvl>
   </w:abstractNum>
-  <w:abstractNum w:abstractNumId="20" w15:restartNumberingAfterBreak="0">
+  <w:abstractNum w:abstractNumId="23" w15:restartNumberingAfterBreak="0">
     <w:nsid w:val="67F749BD"/>
     <w:multiLevelType w:val="hybridMultilevel"/>
     <w:tmpl w:val="13E23C22"/>
@@ -4548,7 +5509,7 @@
       </w:pPr>
     </w:lvl>
   </w:abstractNum>
-  <w:abstractNum w:abstractNumId="21" w15:restartNumberingAfterBreak="0">
+  <w:abstractNum w:abstractNumId="24" w15:restartNumberingAfterBreak="0">
     <w:nsid w:val="6A2B342A"/>
     <w:multiLevelType w:val="multilevel"/>
     <w:tmpl w:val="0419001F"/>
@@ -4634,7 +5595,93 @@
       </w:pPr>
     </w:lvl>
   </w:abstractNum>
-  <w:abstractNum w:abstractNumId="22" w15:restartNumberingAfterBreak="0">
+  <w:abstractNum w:abstractNumId="25" w15:restartNumberingAfterBreak="0">
+    <w:nsid w:val="6FA9056C"/>
+    <w:multiLevelType w:val="hybridMultilevel"/>
+    <w:tmpl w:val="7B10B864"/>
+    <w:lvl w:ilvl="0" w:tplc="04190011">
+      <w:start w:val="1"/>
+      <w:numFmt w:val="decimal"/>
+      <w:lvlText w:val="%1)"/>
+      <w:lvlJc w:val="left"/>
+      <w:pPr>
+        <w:ind w:left="1429" w:hanging="360"/>
+      </w:pPr>
+    </w:lvl>
+    <w:lvl w:ilvl="1" w:tplc="04190019" w:tentative="1">
+      <w:start w:val="1"/>
+      <w:numFmt w:val="lowerLetter"/>
+      <w:lvlText w:val="%2."/>
+      <w:lvlJc w:val="left"/>
+      <w:pPr>
+        <w:ind w:left="2149" w:hanging="360"/>
+      </w:pPr>
+    </w:lvl>
+    <w:lvl w:ilvl="2" w:tplc="0419001B" w:tentative="1">
+      <w:start w:val="1"/>
+      <w:numFmt w:val="lowerRoman"/>
+      <w:lvlText w:val="%3."/>
+      <w:lvlJc w:val="right"/>
+      <w:pPr>
+        <w:ind w:left="2869" w:hanging="180"/>
+      </w:pPr>
+    </w:lvl>
+    <w:lvl w:ilvl="3" w:tplc="0419000F" w:tentative="1">
+      <w:start w:val="1"/>
+      <w:numFmt w:val="decimal"/>
+      <w:lvlText w:val="%4."/>
+      <w:lvlJc w:val="left"/>
+      <w:pPr>
+        <w:ind w:left="3589" w:hanging="360"/>
+      </w:pPr>
+    </w:lvl>
+    <w:lvl w:ilvl="4" w:tplc="04190019" w:tentative="1">
+      <w:start w:val="1"/>
+      <w:numFmt w:val="lowerLetter"/>
+      <w:lvlText w:val="%5."/>
+      <w:lvlJc w:val="left"/>
+      <w:pPr>
+        <w:ind w:left="4309" w:hanging="360"/>
+      </w:pPr>
+    </w:lvl>
+    <w:lvl w:ilvl="5" w:tplc="0419001B" w:tentative="1">
+      <w:start w:val="1"/>
+      <w:numFmt w:val="lowerRoman"/>
+      <w:lvlText w:val="%6."/>
+      <w:lvlJc w:val="right"/>
+      <w:pPr>
+        <w:ind w:left="5029" w:hanging="180"/>
+      </w:pPr>
+    </w:lvl>
+    <w:lvl w:ilvl="6" w:tplc="0419000F" w:tentative="1">
+      <w:start w:val="1"/>
+      <w:numFmt w:val="decimal"/>
+      <w:lvlText w:val="%7."/>
+      <w:lvlJc w:val="left"/>
+      <w:pPr>
+        <w:ind w:left="5749" w:hanging="360"/>
+      </w:pPr>
+    </w:lvl>
+    <w:lvl w:ilvl="7" w:tplc="04190019" w:tentative="1">
+      <w:start w:val="1"/>
+      <w:numFmt w:val="lowerLetter"/>
+      <w:lvlText w:val="%8."/>
+      <w:lvlJc w:val="left"/>
+      <w:pPr>
+        <w:ind w:left="6469" w:hanging="360"/>
+      </w:pPr>
+    </w:lvl>
+    <w:lvl w:ilvl="8" w:tplc="0419001B" w:tentative="1">
+      <w:start w:val="1"/>
+      <w:numFmt w:val="lowerRoman"/>
+      <w:lvlText w:val="%9."/>
+      <w:lvlJc w:val="right"/>
+      <w:pPr>
+        <w:ind w:left="7189" w:hanging="180"/>
+      </w:pPr>
+    </w:lvl>
+  </w:abstractNum>
+  <w:abstractNum w:abstractNumId="26" w15:restartNumberingAfterBreak="0">
     <w:nsid w:val="708A2019"/>
     <w:multiLevelType w:val="hybridMultilevel"/>
     <w:tmpl w:val="45182FC0"/>
@@ -4720,7 +5767,7 @@
       </w:pPr>
     </w:lvl>
   </w:abstractNum>
-  <w:abstractNum w:abstractNumId="23" w15:restartNumberingAfterBreak="0">
+  <w:abstractNum w:abstractNumId="27" w15:restartNumberingAfterBreak="0">
     <w:nsid w:val="79271EDF"/>
     <w:multiLevelType w:val="hybridMultilevel"/>
     <w:tmpl w:val="32F683FC"/>
@@ -4806,77 +5853,217 @@
       </w:pPr>
     </w:lvl>
   </w:abstractNum>
+  <w:abstractNum w:abstractNumId="28" w15:restartNumberingAfterBreak="0">
+    <w:nsid w:val="7DE939F0"/>
+    <w:multiLevelType w:val="hybridMultilevel"/>
+    <w:tmpl w:val="EF6EF330"/>
+    <w:lvl w:ilvl="0" w:tplc="04190001">
+      <w:start w:val="1"/>
+      <w:numFmt w:val="bullet"/>
+      <w:lvlText w:val=""/>
+      <w:lvlJc w:val="left"/>
+      <w:pPr>
+        <w:ind w:left="1429" w:hanging="360"/>
+      </w:pPr>
+      <w:rPr>
+        <w:rFonts w:ascii="Symbol" w:hAnsi="Symbol" w:hint="default"/>
+      </w:rPr>
+    </w:lvl>
+    <w:lvl w:ilvl="1" w:tplc="04190003" w:tentative="1">
+      <w:start w:val="1"/>
+      <w:numFmt w:val="bullet"/>
+      <w:lvlText w:val="o"/>
+      <w:lvlJc w:val="left"/>
+      <w:pPr>
+        <w:ind w:left="2149" w:hanging="360"/>
+      </w:pPr>
+      <w:rPr>
+        <w:rFonts w:ascii="Courier New" w:hAnsi="Courier New" w:cs="Courier New" w:hint="default"/>
+      </w:rPr>
+    </w:lvl>
+    <w:lvl w:ilvl="2" w:tplc="04190005" w:tentative="1">
+      <w:start w:val="1"/>
+      <w:numFmt w:val="bullet"/>
+      <w:lvlText w:val=""/>
+      <w:lvlJc w:val="left"/>
+      <w:pPr>
+        <w:ind w:left="2869" w:hanging="360"/>
+      </w:pPr>
+      <w:rPr>
+        <w:rFonts w:ascii="Wingdings" w:hAnsi="Wingdings" w:hint="default"/>
+      </w:rPr>
+    </w:lvl>
+    <w:lvl w:ilvl="3" w:tplc="04190001" w:tentative="1">
+      <w:start w:val="1"/>
+      <w:numFmt w:val="bullet"/>
+      <w:lvlText w:val=""/>
+      <w:lvlJc w:val="left"/>
+      <w:pPr>
+        <w:ind w:left="3589" w:hanging="360"/>
+      </w:pPr>
+      <w:rPr>
+        <w:rFonts w:ascii="Symbol" w:hAnsi="Symbol" w:hint="default"/>
+      </w:rPr>
+    </w:lvl>
+    <w:lvl w:ilvl="4" w:tplc="04190003" w:tentative="1">
+      <w:start w:val="1"/>
+      <w:numFmt w:val="bullet"/>
+      <w:lvlText w:val="o"/>
+      <w:lvlJc w:val="left"/>
+      <w:pPr>
+        <w:ind w:left="4309" w:hanging="360"/>
+      </w:pPr>
+      <w:rPr>
+        <w:rFonts w:ascii="Courier New" w:hAnsi="Courier New" w:cs="Courier New" w:hint="default"/>
+      </w:rPr>
+    </w:lvl>
+    <w:lvl w:ilvl="5" w:tplc="04190005" w:tentative="1">
+      <w:start w:val="1"/>
+      <w:numFmt w:val="bullet"/>
+      <w:lvlText w:val=""/>
+      <w:lvlJc w:val="left"/>
+      <w:pPr>
+        <w:ind w:left="5029" w:hanging="360"/>
+      </w:pPr>
+      <w:rPr>
+        <w:rFonts w:ascii="Wingdings" w:hAnsi="Wingdings" w:hint="default"/>
+      </w:rPr>
+    </w:lvl>
+    <w:lvl w:ilvl="6" w:tplc="04190001" w:tentative="1">
+      <w:start w:val="1"/>
+      <w:numFmt w:val="bullet"/>
+      <w:lvlText w:val=""/>
+      <w:lvlJc w:val="left"/>
+      <w:pPr>
+        <w:ind w:left="5749" w:hanging="360"/>
+      </w:pPr>
+      <w:rPr>
+        <w:rFonts w:ascii="Symbol" w:hAnsi="Symbol" w:hint="default"/>
+      </w:rPr>
+    </w:lvl>
+    <w:lvl w:ilvl="7" w:tplc="04190003" w:tentative="1">
+      <w:start w:val="1"/>
+      <w:numFmt w:val="bullet"/>
+      <w:lvlText w:val="o"/>
+      <w:lvlJc w:val="left"/>
+      <w:pPr>
+        <w:ind w:left="6469" w:hanging="360"/>
+      </w:pPr>
+      <w:rPr>
+        <w:rFonts w:ascii="Courier New" w:hAnsi="Courier New" w:cs="Courier New" w:hint="default"/>
+      </w:rPr>
+    </w:lvl>
+    <w:lvl w:ilvl="8" w:tplc="04190005" w:tentative="1">
+      <w:start w:val="1"/>
+      <w:numFmt w:val="bullet"/>
+      <w:lvlText w:val=""/>
+      <w:lvlJc w:val="left"/>
+      <w:pPr>
+        <w:ind w:left="7189" w:hanging="360"/>
+      </w:pPr>
+      <w:rPr>
+        <w:rFonts w:ascii="Wingdings" w:hAnsi="Wingdings" w:hint="default"/>
+      </w:rPr>
+    </w:lvl>
+  </w:abstractNum>
   <w:num w:numId="1">
+    <w:abstractNumId w:val="22"/>
+  </w:num>
+  <w:num w:numId="2">
     <w:abstractNumId w:val="19"/>
   </w:num>
-  <w:num w:numId="2">
-    <w:abstractNumId w:val="16"/>
-  </w:num>
   <w:num w:numId="3">
-    <w:abstractNumId w:val="20"/>
+    <w:abstractNumId w:val="23"/>
   </w:num>
   <w:num w:numId="4">
-    <w:abstractNumId w:val="14"/>
+    <w:abstractNumId w:val="17"/>
   </w:num>
   <w:num w:numId="5">
-    <w:abstractNumId w:val="5"/>
+    <w:abstractNumId w:val="7"/>
   </w:num>
   <w:num w:numId="6">
+    <w:abstractNumId w:val="21"/>
+  </w:num>
+  <w:num w:numId="7">
+    <w:abstractNumId w:val="13"/>
+  </w:num>
+  <w:num w:numId="8">
     <w:abstractNumId w:val="18"/>
   </w:num>
-  <w:num w:numId="7">
-    <w:abstractNumId w:val="10"/>
-  </w:num>
-  <w:num w:numId="8">
-    <w:abstractNumId w:val="15"/>
-  </w:num>
   <w:num w:numId="9">
-    <w:abstractNumId w:val="3"/>
+    <w:abstractNumId w:val="5"/>
   </w:num>
   <w:num w:numId="10">
     <w:abstractNumId w:val="0"/>
   </w:num>
   <w:num w:numId="11">
-    <w:abstractNumId w:val="2"/>
+    <w:abstractNumId w:val="4"/>
   </w:num>
   <w:num w:numId="12">
     <w:abstractNumId w:val="1"/>
   </w:num>
   <w:num w:numId="13">
+    <w:abstractNumId w:val="15"/>
+  </w:num>
+  <w:num w:numId="14">
+    <w:abstractNumId w:val="24"/>
+  </w:num>
+  <w:num w:numId="15">
+    <w:abstractNumId w:val="10"/>
+  </w:num>
+  <w:num w:numId="16">
+    <w:abstractNumId w:val="9"/>
+  </w:num>
+  <w:num w:numId="17">
+    <w:abstractNumId w:val="6"/>
+  </w:num>
+  <w:num w:numId="18">
+    <w:abstractNumId w:val="16"/>
+  </w:num>
+  <w:num w:numId="19">
+    <w:abstractNumId w:val="27"/>
+  </w:num>
+  <w:num w:numId="20">
+    <w:abstractNumId w:val="20"/>
+  </w:num>
+  <w:num w:numId="21">
     <w:abstractNumId w:val="12"/>
   </w:num>
-  <w:num w:numId="14">
-    <w:abstractNumId w:val="21"/>
-  </w:num>
-  <w:num w:numId="15">
-    <w:abstractNumId w:val="7"/>
-  </w:num>
-  <w:num w:numId="16">
-    <w:abstractNumId w:val="6"/>
-  </w:num>
-  <w:num w:numId="17">
-    <w:abstractNumId w:val="4"/>
-  </w:num>
-  <w:num w:numId="18">
-    <w:abstractNumId w:val="13"/>
-  </w:num>
-  <w:num w:numId="19">
-    <w:abstractNumId w:val="23"/>
-  </w:num>
-  <w:num w:numId="20">
-    <w:abstractNumId w:val="17"/>
-  </w:num>
-  <w:num w:numId="21">
-    <w:abstractNumId w:val="9"/>
-  </w:num>
   <w:num w:numId="22">
-    <w:abstractNumId w:val="22"/>
+    <w:abstractNumId w:val="26"/>
   </w:num>
   <w:num w:numId="23">
+    <w:abstractNumId w:val="14"/>
+  </w:num>
+  <w:num w:numId="24">
     <w:abstractNumId w:val="11"/>
   </w:num>
-  <w:num w:numId="24">
+  <w:num w:numId="25">
+    <w:abstractNumId w:val="16"/>
+    <w:lvlOverride w:ilvl="0">
+      <w:startOverride w:val="1"/>
+    </w:lvlOverride>
+  </w:num>
+  <w:num w:numId="26">
+    <w:abstractNumId w:val="16"/>
+    <w:lvlOverride w:ilvl="0">
+      <w:startOverride w:val="1"/>
+    </w:lvlOverride>
+  </w:num>
+  <w:num w:numId="27">
+    <w:abstractNumId w:val="2"/>
+  </w:num>
+  <w:num w:numId="28">
+    <w:abstractNumId w:val="28"/>
+  </w:num>
+  <w:num w:numId="29">
     <w:abstractNumId w:val="8"/>
+  </w:num>
+  <w:num w:numId="30">
+    <w:abstractNumId w:val="3"/>
+  </w:num>
+  <w:num w:numId="31">
+    <w:abstractNumId w:val="25"/>
   </w:num>
 </w:numbering>
 </file>
@@ -5541,7 +6728,7 @@
     <w:name w:val="Подглава"/>
     <w:basedOn w:val="a5"/>
     <w:qFormat/>
-    <w:rsid w:val="00DD71CE"/>
+    <w:rsid w:val="00BE7A37"/>
     <w:pPr>
       <w:numPr>
         <w:numId w:val="18"/>
@@ -5856,7 +7043,7 @@
 </file>
 
 <file path=customXml/itemProps1.xml><?xml version="1.0" encoding="utf-8"?>
-<ds:datastoreItem xmlns:ds="http://schemas.openxmlformats.org/officeDocument/2006/customXml" ds:itemID="{DC2A1BA5-939B-486E-BB2F-BB18FD82734A}">
+<ds:datastoreItem xmlns:ds="http://schemas.openxmlformats.org/officeDocument/2006/customXml" ds:itemID="{5EC3E554-AA3B-4692-A147-E3980FE257AF}">
   <ds:schemaRefs>
     <ds:schemaRef ds:uri="http://schemas.openxmlformats.org/officeDocument/2006/bibliography"/>
   </ds:schemaRefs>

</xml_diff>

<commit_message>
how to ensure e-payment with security
</commit_message>
<xml_diff>
--- a/Inf_Gen_Referat.docx
+++ b/Inf_Gen_Referat.docx
@@ -1375,7 +1375,31 @@
                 <w:rStyle w:val="a7"/>
                 <w:b/>
               </w:rPr>
-              <w:t>ьзования систем электронных платежей. Электронная коммерция.</w:t>
+              <w:t xml:space="preserve">ьзования систем электронных платежей. Электронная </w:t>
+            </w:r>
+            <w:r>
+              <w:rPr>
+                <w:rStyle w:val="a7"/>
+                <w:b/>
+              </w:rPr>
+              <w:t>комме</w:t>
+            </w:r>
+            <w:r>
+              <w:rPr>
+                <w:rStyle w:val="a7"/>
+                <w:b/>
+                <w:lang w:val="en-US"/>
+              </w:rPr>
+              <w:t>-</w:t>
+            </w:r>
+            <w:bookmarkStart w:id="0" w:name="_GoBack"/>
+            <w:bookmarkEnd w:id="0"/>
+            <w:r>
+              <w:rPr>
+                <w:rStyle w:val="a7"/>
+                <w:b/>
+              </w:rPr>
+              <w:t>рция.</w:t>
             </w:r>
             <w:r>
               <w:rPr>
@@ -1823,8 +1847,8 @@
           <w:szCs w:val="24"/>
         </w:rPr>
       </w:pPr>
-      <w:bookmarkStart w:id="0" w:name="_Toc69210552"/>
-      <w:bookmarkStart w:id="1" w:name="_Toc69211844"/>
+      <w:bookmarkStart w:id="1" w:name="_Toc69210552"/>
+      <w:bookmarkStart w:id="2" w:name="_Toc69211844"/>
       <w:r>
         <w:rPr>
           <w:rFonts w:ascii="Times New Roman" w:hAnsi="Times New Roman" w:cs="Times New Roman"/>
@@ -1835,8 +1859,8 @@
         <w:lastRenderedPageBreak/>
         <w:t>ВВЕДЕНИЕ</w:t>
       </w:r>
-      <w:bookmarkEnd w:id="0"/>
       <w:bookmarkEnd w:id="1"/>
+      <w:bookmarkEnd w:id="2"/>
     </w:p>
     <w:p>
       <w:pPr>
@@ -1891,12 +1915,12 @@
           <w:lang w:val="en-US"/>
         </w:rPr>
       </w:pPr>
-      <w:bookmarkStart w:id="2" w:name="_Toc69211845"/>
+      <w:bookmarkStart w:id="3" w:name="_Toc69211845"/>
       <w:r>
         <w:lastRenderedPageBreak/>
         <w:t>ПЛАТЕЖНЫЕ СИСТЕМЫ</w:t>
       </w:r>
-      <w:bookmarkEnd w:id="2"/>
+      <w:bookmarkEnd w:id="3"/>
     </w:p>
     <w:p>
       <w:pPr>
@@ -1905,7 +1929,7 @@
           <w:b w:val="0"/>
         </w:rPr>
       </w:pPr>
-      <w:bookmarkStart w:id="3" w:name="_Toc69211846"/>
+      <w:bookmarkStart w:id="4" w:name="_Toc69211846"/>
       <w:r>
         <w:t>Что такое «электронные деньги</w:t>
       </w:r>
@@ -1915,7 +1939,7 @@
       <w:r>
         <w:t>?</w:t>
       </w:r>
-      <w:bookmarkEnd w:id="3"/>
+      <w:bookmarkEnd w:id="4"/>
     </w:p>
     <w:p>
       <w:pPr>
@@ -1998,7 +2022,7 @@
           <w:lang w:val="en-US"/>
         </w:rPr>
       </w:pPr>
-      <w:bookmarkStart w:id="4" w:name="_Toc69211847"/>
+      <w:bookmarkStart w:id="5" w:name="_Toc69211847"/>
       <w:proofErr w:type="spellStart"/>
       <w:r>
         <w:rPr>
@@ -2055,7 +2079,7 @@
         </w:rPr>
         <w:t>?</w:t>
       </w:r>
-      <w:bookmarkEnd w:id="4"/>
+      <w:bookmarkEnd w:id="5"/>
     </w:p>
     <w:p>
       <w:pPr>
@@ -2126,11 +2150,11 @@
       <w:pPr>
         <w:pStyle w:val="a0"/>
       </w:pPr>
-      <w:bookmarkStart w:id="5" w:name="_Toc69211848"/>
+      <w:bookmarkStart w:id="6" w:name="_Toc69211848"/>
       <w:r>
         <w:t>Типы платежных систем.</w:t>
       </w:r>
-      <w:bookmarkEnd w:id="5"/>
+      <w:bookmarkEnd w:id="6"/>
     </w:p>
     <w:p>
       <w:pPr>
@@ -2285,12 +2309,20 @@
       <w:pPr>
         <w:pStyle w:val="a"/>
       </w:pPr>
-      <w:bookmarkStart w:id="6" w:name="_Toc69211849"/>
+      <w:bookmarkStart w:id="7" w:name="_Toc69211849"/>
       <w:r>
         <w:lastRenderedPageBreak/>
         <w:t>ОСНОВНЫЕ ЭТАПЫ РАЗВИТИЯ ПЛАТЕЖНЫХ СИСТЕМ.</w:t>
       </w:r>
-      <w:bookmarkEnd w:id="6"/>
+      <w:bookmarkEnd w:id="7"/>
+    </w:p>
+    <w:p>
+      <w:pPr>
+        <w:pStyle w:val="ae"/>
+        <w:rPr>
+          <w:lang w:val="en-US"/>
+        </w:rPr>
+      </w:pPr>
     </w:p>
     <w:p>
       <w:pPr>
@@ -2311,12 +2343,12 @@
       <w:pPr>
         <w:pStyle w:val="a"/>
       </w:pPr>
-      <w:bookmarkStart w:id="7" w:name="_Toc69211850"/>
+      <w:bookmarkStart w:id="8" w:name="_Toc69211850"/>
       <w:r>
         <w:lastRenderedPageBreak/>
         <w:t>СИСТЕМЫ ЭЛЕКТРОННЫХ ПЛАТЕЖЕЙ.</w:t>
       </w:r>
-      <w:bookmarkEnd w:id="7"/>
+      <w:bookmarkEnd w:id="8"/>
     </w:p>
     <w:p>
       <w:pPr>
@@ -2330,14 +2362,14 @@
       <w:pPr>
         <w:pStyle w:val="a0"/>
       </w:pPr>
-      <w:bookmarkStart w:id="8" w:name="_Toc69211851"/>
-      <w:r>
-        <w:t>ОПРЕДЕЛЕНИЕ</w:t>
+      <w:bookmarkStart w:id="9" w:name="_Toc69211851"/>
+      <w:r>
+        <w:t>Определение</w:t>
       </w:r>
       <w:r>
         <w:t>.</w:t>
       </w:r>
-      <w:bookmarkEnd w:id="8"/>
+      <w:bookmarkEnd w:id="9"/>
     </w:p>
     <w:p>
       <w:pPr>
@@ -2392,11 +2424,11 @@
       <w:pPr>
         <w:pStyle w:val="a0"/>
       </w:pPr>
-      <w:bookmarkStart w:id="9" w:name="_Toc69211852"/>
-      <w:r>
-        <w:t>КЛАССИФИКАЦИЯ.</w:t>
-      </w:r>
-      <w:bookmarkEnd w:id="9"/>
+      <w:bookmarkStart w:id="10" w:name="_Toc69211852"/>
+      <w:r>
+        <w:t>Классификация.</w:t>
+      </w:r>
+      <w:bookmarkEnd w:id="10"/>
     </w:p>
     <w:p>
       <w:pPr>
@@ -2637,18 +2669,141 @@
       <w:r>
         <w:t xml:space="preserve"> увеличения, улучшения и обеспечения все более безопасных транзакций онлайн-платежей процент операций с чеками и наличными будет уменьшаться.</w:t>
       </w:r>
-      <w:bookmarkStart w:id="10" w:name="_Toc69211364"/>
-      <w:bookmarkStart w:id="11" w:name="_Toc69211853"/>
-    </w:p>
-    <w:p>
-      <w:pPr>
-        <w:spacing w:after="160" w:line="259" w:lineRule="auto"/>
-        <w:rPr>
-          <w:rFonts w:ascii="Times New Roman" w:hAnsi="Times New Roman" w:cs="Times New Roman"/>
-          <w:b/>
-          <w:sz w:val="24"/>
-          <w:szCs w:val="24"/>
-        </w:rPr>
+      <w:bookmarkStart w:id="11" w:name="_Toc69211364"/>
+      <w:bookmarkStart w:id="12" w:name="_Toc69211853"/>
+    </w:p>
+    <w:p>
+      <w:pPr>
+        <w:pStyle w:val="a0"/>
+      </w:pPr>
+      <w:r>
+        <w:t>Участники электронных платежей</w:t>
+      </w:r>
+      <w:r>
+        <w:t>.</w:t>
+      </w:r>
+    </w:p>
+    <w:p>
+      <w:pPr>
+        <w:pStyle w:val="ae"/>
+      </w:pPr>
+      <w:r>
+        <w:t xml:space="preserve">Какова задача электронных платежей? Разумеется, передача(перемещение) средств от того, кто их посылает и прием их же тем, кто получает. Из этого следует, что участниками электронных платежей являются плательщик и получатель. </w:t>
+      </w:r>
+      <w:r>
+        <w:t xml:space="preserve">В электронных системах </w:t>
+      </w:r>
+      <w:r>
+        <w:t>подобный</w:t>
+      </w:r>
+      <w:r>
+        <w:t xml:space="preserve"> перевод сопровождается протоколом электронного платежа. </w:t>
+      </w:r>
+      <w:r>
+        <w:t>Данный процесс перемещения средств от плательщика к получателю не может обойтись без какого-либо финансового института, например, банка, который может соотносить данные, которыми обмениваются плательщик и получатель в платежном протоколе.</w:t>
+      </w:r>
+    </w:p>
+    <w:p>
+      <w:pPr>
+        <w:pStyle w:val="ae"/>
+        <w:jc w:val="center"/>
+      </w:pPr>
+      <w:r>
+        <w:rPr>
+          <w:noProof/>
+          <w:lang w:eastAsia="ru-RU"/>
+        </w:rPr>
+        <w:lastRenderedPageBreak/>
+        <w:drawing>
+          <wp:inline distT="0" distB="0" distL="0" distR="0">
+            <wp:extent cx="3833932" cy="3213611"/>
+            <wp:effectExtent l="0" t="0" r="0" b="6350"/>
+            <wp:docPr id="1" name="Рисунок 1"/>
+            <wp:cNvGraphicFramePr>
+              <a:graphicFrameLocks xmlns:a="http://schemas.openxmlformats.org/drawingml/2006/main" noChangeAspect="1"/>
+            </wp:cNvGraphicFramePr>
+            <a:graphic xmlns:a="http://schemas.openxmlformats.org/drawingml/2006/main">
+              <a:graphicData uri="http://schemas.openxmlformats.org/drawingml/2006/picture">
+                <pic:pic xmlns:pic="http://schemas.openxmlformats.org/drawingml/2006/picture">
+                  <pic:nvPicPr>
+                    <pic:cNvPr id="1" name="epay_1.gif"/>
+                    <pic:cNvPicPr/>
+                  </pic:nvPicPr>
+                  <pic:blipFill>
+                    <a:blip r:embed="rId8">
+                      <a:extLst>
+                        <a:ext uri="{28A0092B-C50C-407E-A947-70E740481C1C}">
+                          <a14:useLocalDpi xmlns:a14="http://schemas.microsoft.com/office/drawing/2010/main" val="0"/>
+                        </a:ext>
+                      </a:extLst>
+                    </a:blip>
+                    <a:stretch>
+                      <a:fillRect/>
+                    </a:stretch>
+                  </pic:blipFill>
+                  <pic:spPr>
+                    <a:xfrm>
+                      <a:off x="0" y="0"/>
+                      <a:ext cx="3846124" cy="3223831"/>
+                    </a:xfrm>
+                    <a:prstGeom prst="rect">
+                      <a:avLst/>
+                    </a:prstGeom>
+                  </pic:spPr>
+                </pic:pic>
+              </a:graphicData>
+            </a:graphic>
+          </wp:inline>
+        </w:drawing>
+      </w:r>
+    </w:p>
+    <w:p>
+      <w:pPr>
+        <w:pStyle w:val="ae"/>
+      </w:pPr>
+      <w:r>
+        <w:t xml:space="preserve">Обычно банки исполняют в платежных протоколах две роли: эмитента (взаимодействующего с плательщиком) и </w:t>
+      </w:r>
+      <w:proofErr w:type="spellStart"/>
+      <w:r>
+        <w:t>эквайрера</w:t>
+      </w:r>
+      <w:proofErr w:type="spellEnd"/>
+      <w:r>
+        <w:t xml:space="preserve"> (взаимодействующего с получателем платежа). Кроме того, платежной системе необходим арбитр для разрешения возникающих споров.</w:t>
+      </w:r>
+    </w:p>
+    <w:p>
+      <w:pPr>
+        <w:pStyle w:val="ae"/>
+      </w:pPr>
+    </w:p>
+    <w:p>
+      <w:pPr>
+        <w:pStyle w:val="a0"/>
+        <w:numPr>
+          <w:ilvl w:val="0"/>
+          <w:numId w:val="0"/>
+        </w:numPr>
+      </w:pPr>
+    </w:p>
+    <w:p>
+      <w:pPr>
+        <w:pStyle w:val="a0"/>
+        <w:numPr>
+          <w:ilvl w:val="0"/>
+          <w:numId w:val="0"/>
+        </w:numPr>
+      </w:pPr>
+    </w:p>
+    <w:p>
+      <w:pPr>
+        <w:pStyle w:val="ae"/>
+      </w:pPr>
+    </w:p>
+    <w:p>
+      <w:pPr>
+        <w:pStyle w:val="a0"/>
       </w:pPr>
       <w:r>
         <w:br w:type="page"/>
@@ -2665,8 +2820,8 @@
         <w:lastRenderedPageBreak/>
         <w:t>Механизм или принцип работы электронных платежных систем.</w:t>
       </w:r>
-      <w:bookmarkEnd w:id="10"/>
       <w:bookmarkEnd w:id="11"/>
+      <w:bookmarkEnd w:id="12"/>
     </w:p>
     <w:p>
       <w:pPr>
@@ -2984,7 +3139,7 @@
       <w:pPr>
         <w:pStyle w:val="a"/>
       </w:pPr>
-      <w:bookmarkStart w:id="12" w:name="_Toc69211854"/>
+      <w:bookmarkStart w:id="13" w:name="_Toc69211854"/>
       <w:r>
         <w:lastRenderedPageBreak/>
         <w:t>ВОЗМОЖНОСТИ ИСПОЛЬЗОВАНИЯ СИСТЕМ ЭЛ</w:t>
@@ -2995,7 +3150,606 @@
       <w:r>
         <w:t>.</w:t>
       </w:r>
-      <w:bookmarkEnd w:id="12"/>
+      <w:bookmarkEnd w:id="13"/>
+    </w:p>
+    <w:p>
+      <w:pPr>
+        <w:pStyle w:val="ae"/>
+      </w:pPr>
+      <w:r>
+        <w:t xml:space="preserve">Что же такое электронная коммерция? </w:t>
+      </w:r>
+      <w:r>
+        <w:t xml:space="preserve">Электронная </w:t>
+      </w:r>
+      <w:r>
+        <w:t xml:space="preserve">- </w:t>
+      </w:r>
+      <w:r>
+        <w:t>это бизнес-модель, которая позволяет фирмам и частным лицам покупать и продавать</w:t>
+      </w:r>
+      <w:r>
+        <w:t xml:space="preserve"> что-либо </w:t>
+      </w:r>
+      <w:r>
+        <w:t>через Интернет. Электронная коммерция работает во всех четырех из следующих основных сегментов рынка:</w:t>
+      </w:r>
+    </w:p>
+    <w:p>
+      <w:pPr>
+        <w:pStyle w:val="ae"/>
+        <w:numPr>
+          <w:ilvl w:val="0"/>
+          <w:numId w:val="32"/>
+        </w:numPr>
+      </w:pPr>
+      <w:r>
+        <w:t>бизнес для бизнеса(</w:t>
+      </w:r>
+      <w:r>
+        <w:rPr>
+          <w:lang w:val="en-US"/>
+        </w:rPr>
+        <w:t>B2B</w:t>
+      </w:r>
+      <w:r>
+        <w:t>)</w:t>
+      </w:r>
+      <w:r>
+        <w:rPr>
+          <w:lang w:val="en-US"/>
+        </w:rPr>
+        <w:t>;</w:t>
+      </w:r>
+    </w:p>
+    <w:p>
+      <w:pPr>
+        <w:pStyle w:val="ae"/>
+        <w:numPr>
+          <w:ilvl w:val="0"/>
+          <w:numId w:val="32"/>
+        </w:numPr>
+      </w:pPr>
+      <w:r>
+        <w:t>б</w:t>
+      </w:r>
+      <w:r>
+        <w:t>изнес для потребителя</w:t>
+      </w:r>
+      <w:r>
+        <w:rPr>
+          <w:lang w:val="en-US"/>
+        </w:rPr>
+        <w:t>(B2C);</w:t>
+      </w:r>
+    </w:p>
+    <w:p>
+      <w:pPr>
+        <w:pStyle w:val="ae"/>
+        <w:numPr>
+          <w:ilvl w:val="0"/>
+          <w:numId w:val="32"/>
+        </w:numPr>
+      </w:pPr>
+      <w:r>
+        <w:t>от потребителя к потребителю(</w:t>
+      </w:r>
+      <w:r>
+        <w:rPr>
+          <w:lang w:val="en-US"/>
+        </w:rPr>
+        <w:t>C</w:t>
+      </w:r>
+      <w:r>
+        <w:t>2</w:t>
+      </w:r>
+      <w:r>
+        <w:rPr>
+          <w:lang w:val="en-US"/>
+        </w:rPr>
+        <w:t>C</w:t>
+      </w:r>
+      <w:r>
+        <w:t>);</w:t>
+      </w:r>
+    </w:p>
+    <w:p>
+      <w:pPr>
+        <w:pStyle w:val="ae"/>
+        <w:numPr>
+          <w:ilvl w:val="0"/>
+          <w:numId w:val="32"/>
+        </w:numPr>
+      </w:pPr>
+      <w:r>
+        <w:t>потребитель для бизнеса</w:t>
+      </w:r>
+      <w:r>
+        <w:rPr>
+          <w:lang w:val="en-US"/>
+        </w:rPr>
+        <w:t>(C2B).</w:t>
+      </w:r>
+    </w:p>
+    <w:p>
+      <w:pPr>
+        <w:pStyle w:val="ae"/>
+        <w:ind w:left="1429" w:firstLine="0"/>
+        <w:jc w:val="center"/>
+      </w:pPr>
+    </w:p>
+    <w:p>
+      <w:pPr>
+        <w:spacing w:after="160" w:line="259" w:lineRule="auto"/>
+      </w:pPr>
+      <w:r>
+        <w:drawing>
+          <wp:inline distT="0" distB="0" distL="0" distR="0">
+            <wp:extent cx="5443220" cy="3895725"/>
+            <wp:effectExtent l="0" t="0" r="5080" b="9525"/>
+            <wp:docPr id="2" name="Рисунок 2"/>
+            <wp:cNvGraphicFramePr>
+              <a:graphicFrameLocks xmlns:a="http://schemas.openxmlformats.org/drawingml/2006/main" noChangeAspect="1"/>
+            </wp:cNvGraphicFramePr>
+            <a:graphic xmlns:a="http://schemas.openxmlformats.org/drawingml/2006/main">
+              <a:graphicData uri="http://schemas.openxmlformats.org/drawingml/2006/picture">
+                <pic:pic xmlns:pic="http://schemas.openxmlformats.org/drawingml/2006/picture">
+                  <pic:nvPicPr>
+                    <pic:cNvPr id="1" name=""/>
+                    <pic:cNvPicPr/>
+                  </pic:nvPicPr>
+                  <pic:blipFill>
+                    <a:blip r:embed="rId9">
+                      <a:extLst>
+                        <a:ext uri="{28A0092B-C50C-407E-A947-70E740481C1C}">
+                          <a14:useLocalDpi xmlns:a14="http://schemas.microsoft.com/office/drawing/2010/main" val="0"/>
+                        </a:ext>
+                      </a:extLst>
+                    </a:blip>
+                    <a:stretch>
+                      <a:fillRect/>
+                    </a:stretch>
+                  </pic:blipFill>
+                  <pic:spPr>
+                    <a:xfrm>
+                      <a:off x="0" y="0"/>
+                      <a:ext cx="5443220" cy="3895725"/>
+                    </a:xfrm>
+                    <a:prstGeom prst="rect">
+                      <a:avLst/>
+                    </a:prstGeom>
+                    <a:ln>
+                      <a:noFill/>
+                    </a:ln>
+                    <a:effectLst>
+                      <a:softEdge rad="112500"/>
+                    </a:effectLst>
+                  </pic:spPr>
+                </pic:pic>
+              </a:graphicData>
+            </a:graphic>
+          </wp:inline>
+        </w:drawing>
+      </w:r>
+    </w:p>
+    <w:p>
+      <w:pPr>
+        <w:pStyle w:val="ae"/>
+      </w:pPr>
+      <w:r>
+        <w:t xml:space="preserve">Стоит отметить, что электронная коммерция, которая может осуществляться с помощью компьютеров, планшетов или смартфонов, может рассматриваться как цифровая версия покупок по каталогу почтовых заказов. Почти все возможные продукты и услуги доступны через транзакции электронной коммерции, включая книги, музыку, билеты на самолет и финансовые услуги, такие как инвестирование в акции и онлайн-банкинг. </w:t>
+      </w:r>
+    </w:p>
+    <w:p>
+      <w:pPr>
+        <w:pStyle w:val="ae"/>
+      </w:pPr>
+      <w:r>
+        <w:t>Электронная коммерция предлагает потре</w:t>
+      </w:r>
+      <w:r>
+        <w:t>бителям такие преимущества как у</w:t>
+      </w:r>
+      <w:r>
+        <w:t>добство</w:t>
+      </w:r>
+      <w:r>
+        <w:t>: э</w:t>
+      </w:r>
+      <w:r>
+        <w:t>лектронная коммерция может происходить 24 ч</w:t>
+      </w:r>
+      <w:r>
+        <w:t>аса в сутки, семь дней в неделю – и большой выбор: многие магазины предлагают в и</w:t>
+      </w:r>
+      <w:r>
+        <w:t xml:space="preserve">нтернете более широкий ассортимент товаров, чем их аналоги </w:t>
+      </w:r>
+      <w:r>
+        <w:t>в реальной жизни</w:t>
+      </w:r>
+      <w:r>
+        <w:t xml:space="preserve">. И многие магазины, которые существуют </w:t>
+      </w:r>
+      <w:r>
+        <w:lastRenderedPageBreak/>
+        <w:t>исключительно в и</w:t>
+      </w:r>
+      <w:r>
+        <w:t>нтернете, могут предлагать потребителям эксклюзивный инвентарь, который недоступен в других местах.</w:t>
+      </w:r>
+      <w:r>
+        <w:br w:type="page"/>
+      </w:r>
+    </w:p>
+    <w:p>
+      <w:pPr>
+        <w:pStyle w:val="a"/>
+      </w:pPr>
+      <w:bookmarkStart w:id="14" w:name="_Toc69211855"/>
+      <w:r>
+        <w:lastRenderedPageBreak/>
+        <w:t>БЕЗОПАСНОСТЬ СИСТЕМ ЭЛЕКТРОННЫХ ПЛАТЕЖЕЙ.</w:t>
+      </w:r>
+      <w:bookmarkEnd w:id="14"/>
+    </w:p>
+    <w:p>
+      <w:pPr>
+        <w:pStyle w:val="ae"/>
+      </w:pPr>
+      <w:r>
+        <w:t>Что такое «</w:t>
+      </w:r>
+      <w:proofErr w:type="spellStart"/>
+      <w:r>
+        <w:rPr>
+          <w:b/>
+        </w:rPr>
+        <w:t>фишинг</w:t>
+      </w:r>
+      <w:proofErr w:type="spellEnd"/>
+      <w:r>
+        <w:t xml:space="preserve">»? </w:t>
+      </w:r>
+      <w:proofErr w:type="spellStart"/>
+      <w:r>
+        <w:t>Фишинг</w:t>
+      </w:r>
+      <w:proofErr w:type="spellEnd"/>
+      <w:r>
+        <w:t xml:space="preserve"> – вид интернет-мошенничества, цель которого – получить идентификационные данные пользователя. К </w:t>
+      </w:r>
+      <w:proofErr w:type="spellStart"/>
+      <w:r>
+        <w:rPr>
+          <w:b/>
+        </w:rPr>
+        <w:t>фишингу</w:t>
+      </w:r>
+      <w:proofErr w:type="spellEnd"/>
+      <w:r>
+        <w:rPr>
+          <w:b/>
+        </w:rPr>
+        <w:t xml:space="preserve"> </w:t>
+      </w:r>
+      <w:r>
+        <w:t xml:space="preserve">относятся такие действия как кража паролей, номеров кредитных карт, банковских счетов и другой личной, конфиденциальной информации. </w:t>
+      </w:r>
+    </w:p>
+    <w:p>
+      <w:pPr>
+        <w:pStyle w:val="ae"/>
+      </w:pPr>
+      <w:r>
+        <w:t xml:space="preserve">Зачастую мошенники пользуются </w:t>
+      </w:r>
+      <w:proofErr w:type="spellStart"/>
+      <w:r>
+        <w:t>фишингом</w:t>
+      </w:r>
+      <w:proofErr w:type="spellEnd"/>
+      <w:r>
+        <w:t>, выдавая себя за провайдеров, работников банков и платежных систем</w:t>
+      </w:r>
+      <w:r>
+        <w:t>. Они</w:t>
+      </w:r>
+      <w:r>
+        <w:t xml:space="preserve"> </w:t>
+      </w:r>
+      <w:proofErr w:type="spellStart"/>
+      <w:r>
+        <w:t>отправл</w:t>
+      </w:r>
+      <w:r>
+        <w:t>ют</w:t>
+      </w:r>
+      <w:proofErr w:type="spellEnd"/>
+      <w:r>
+        <w:t xml:space="preserve"> пользователям ложные, поддельные сообщения</w:t>
+      </w:r>
+      <w:r>
+        <w:t xml:space="preserve"> с убеждением</w:t>
+      </w:r>
+      <w:r>
+        <w:t xml:space="preserve"> </w:t>
+      </w:r>
+      <w:r>
+        <w:t xml:space="preserve">в </w:t>
+      </w:r>
+      <w:r>
+        <w:t>том, что необходимо подтвердить личность или</w:t>
+      </w:r>
+      <w:r>
+        <w:t xml:space="preserve"> срочно обновить личные данные – и это только малая часть </w:t>
+      </w:r>
+      <w:proofErr w:type="spellStart"/>
+      <w:r>
+        <w:t>кибератак</w:t>
+      </w:r>
+      <w:proofErr w:type="spellEnd"/>
+      <w:r>
+        <w:t>, предназначенных для кражи средств с личных счетов или для кради личных данных. Именно поэтому многие люди беспокоятся за безопасность своих данных, а финансовым институтам, в свою очередь, следует обеспечить безопасность персональных данных и конфиденциальной информации пользователей.</w:t>
+      </w:r>
+    </w:p>
+    <w:p>
+      <w:pPr>
+        <w:pStyle w:val="a0"/>
+      </w:pPr>
+      <w:bookmarkStart w:id="15" w:name="_Toc69211856"/>
+      <w:r>
+        <w:t>Безопасны ли системы электронных платежей?</w:t>
+      </w:r>
+      <w:bookmarkEnd w:id="15"/>
+    </w:p>
+    <w:p>
+      <w:pPr>
+        <w:pStyle w:val="ae"/>
+      </w:pPr>
+      <w:r>
+        <w:t xml:space="preserve">Как правило, </w:t>
+      </w:r>
+      <w:r>
+        <w:t>системы электронных платежей</w:t>
+      </w:r>
+      <w:r>
+        <w:t xml:space="preserve"> хорошо защищены. </w:t>
+      </w:r>
+      <w:r>
+        <w:t>Однако нередко мошенникам удается взломать или совершить какие-либо противоправные операции с данными пользователей</w:t>
+      </w:r>
+      <w:r>
+        <w:t xml:space="preserve">. В данном случае очень часто вина лежит на самом пользователи из-за его невнимательности. Именно поэтому самым главным принципом при выборе платежной системы является безопасность. </w:t>
+      </w:r>
+    </w:p>
+    <w:p>
+      <w:pPr>
+        <w:pStyle w:val="ae"/>
+        <w:rPr>
+          <w:rFonts w:ascii="Arial" w:eastAsia="Times New Roman" w:hAnsi="Arial" w:cs="Arial"/>
+          <w:color w:val="000000"/>
+          <w:sz w:val="21"/>
+          <w:szCs w:val="21"/>
+          <w:lang w:eastAsia="ru-RU"/>
+        </w:rPr>
+      </w:pPr>
+      <w:r>
+        <w:t xml:space="preserve">Стоит отметить, что платежные системы финансовых институтов используют многообразие способов аутентификации клиентов. То есть, чтобы осуществить транзакцию, сначала должна произойти идентификация, а также верификация пользователя(клиента). </w:t>
+      </w:r>
+    </w:p>
+    <w:p>
+      <w:pPr>
+        <w:pStyle w:val="ae"/>
+        <w:rPr>
+          <w:color w:val="8092A0"/>
+        </w:rPr>
+      </w:pPr>
+      <w:r>
+        <w:rPr>
+          <w:rFonts w:eastAsia="Times New Roman"/>
+          <w:lang w:eastAsia="ru-RU"/>
+        </w:rPr>
+        <w:t xml:space="preserve">Кроме того, </w:t>
+      </w:r>
+      <w:r>
+        <w:t>з</w:t>
+      </w:r>
+      <w:r>
+        <w:t>ащита информации в электронных платежных системах обеспечивается, в том числе, благодаря различным сертификатам безопасности, за счёт шифрования интернет</w:t>
+      </w:r>
+      <w:r>
+        <w:t xml:space="preserve"> </w:t>
+      </w:r>
+      <w:r>
+        <w:t>-</w:t>
+      </w:r>
+      <w:r>
+        <w:t xml:space="preserve"> </w:t>
+      </w:r>
+      <w:r>
+        <w:t>соединения, конфиденциальности персональных данных и так далее.</w:t>
+      </w:r>
+      <w:r>
+        <w:t xml:space="preserve"> </w:t>
+      </w:r>
+    </w:p>
+    <w:p>
+      <w:pPr>
+        <w:pStyle w:val="a0"/>
+        <w:ind w:left="1560" w:hanging="502"/>
+      </w:pPr>
+      <w:bookmarkStart w:id="16" w:name="_Toc69211857"/>
+      <w:r>
+        <w:t>Как обеспечить безопасность электронных платежей?</w:t>
+      </w:r>
+      <w:bookmarkEnd w:id="16"/>
+    </w:p>
+    <w:p>
+      <w:pPr>
+        <w:pStyle w:val="ae"/>
+      </w:pPr>
+      <w:r>
+        <w:t>Существует несколько способов, которые помогут пользователю систем электронных платежей обеспечить безопасность транзакций и персональных данных.</w:t>
+      </w:r>
+    </w:p>
+    <w:p>
+      <w:pPr>
+        <w:pStyle w:val="ae"/>
+        <w:numPr>
+          <w:ilvl w:val="0"/>
+          <w:numId w:val="33"/>
+        </w:numPr>
+      </w:pPr>
+      <w:r>
+        <w:t>Получ</w:t>
+      </w:r>
+      <w:r>
+        <w:t xml:space="preserve">ение информации </w:t>
+      </w:r>
+      <w:r>
+        <w:t>о безопасной системе электронных транзакций</w:t>
+      </w:r>
+      <w:r>
+        <w:t>.</w:t>
+      </w:r>
+    </w:p>
+    <w:p>
+      <w:pPr>
+        <w:pStyle w:val="ae"/>
+      </w:pPr>
+      <w:r>
+        <w:t xml:space="preserve">Во-первых, необходимо получить подробную информацию о Системе Безопасных электронных транзакций (SET). Это набор протоколов безопасности, которые используются для облегчения электронных платежей. С помощью SET цифровые кошельки, торговые платежные решения и программное обеспечение для обработки </w:t>
+      </w:r>
+      <w:r>
+        <w:lastRenderedPageBreak/>
+        <w:t>электронных платежей могут быть интегрированы для аутентификации и обеспечения секретности платежей</w:t>
+      </w:r>
+      <w:r>
+        <w:t xml:space="preserve"> пользователя</w:t>
+      </w:r>
+      <w:r>
+        <w:t>.</w:t>
+      </w:r>
+    </w:p>
+    <w:p>
+      <w:pPr>
+        <w:pStyle w:val="ae"/>
+        <w:numPr>
+          <w:ilvl w:val="0"/>
+          <w:numId w:val="33"/>
+        </w:numPr>
+      </w:pPr>
+      <w:r>
+        <w:t>Настройка цифровых подписей</w:t>
+      </w:r>
+    </w:p>
+    <w:p>
+      <w:pPr>
+        <w:pStyle w:val="ae"/>
+      </w:pPr>
+      <w:r>
+        <w:t>Цифровые подписи связывают владельца карты с онлайн-платежом. Эти подписи являются открытым ключом для обеспечения транзакции. Именно поэтому необходимо настроить цифровые подписи для укрепления безопасности платежной системы.</w:t>
+      </w:r>
+    </w:p>
+    <w:p>
+      <w:pPr>
+        <w:pStyle w:val="ae"/>
+        <w:numPr>
+          <w:ilvl w:val="0"/>
+          <w:numId w:val="33"/>
+        </w:numPr>
+      </w:pPr>
+      <w:r>
+        <w:t>Использование</w:t>
+      </w:r>
+      <w:r>
+        <w:t xml:space="preserve"> шифрование SSL</w:t>
+      </w:r>
+      <w:r>
+        <w:rPr>
+          <w:lang w:val="en-US"/>
+        </w:rPr>
+        <w:t xml:space="preserve"> </w:t>
+      </w:r>
+      <w:r>
+        <w:t>(</w:t>
+      </w:r>
+      <w:proofErr w:type="spellStart"/>
+      <w:r>
+        <w:t>Secure</w:t>
+      </w:r>
+      <w:proofErr w:type="spellEnd"/>
+      <w:r>
+        <w:t xml:space="preserve"> </w:t>
+      </w:r>
+      <w:proofErr w:type="spellStart"/>
+      <w:r>
+        <w:t>Sockets</w:t>
+      </w:r>
+      <w:proofErr w:type="spellEnd"/>
+      <w:r>
+        <w:t xml:space="preserve"> </w:t>
+      </w:r>
+      <w:proofErr w:type="spellStart"/>
+      <w:r>
+        <w:t>Layer</w:t>
+      </w:r>
+      <w:proofErr w:type="spellEnd"/>
+      <w:r>
+        <w:t>).</w:t>
+      </w:r>
+    </w:p>
+    <w:p>
+      <w:pPr>
+        <w:pStyle w:val="ae"/>
+      </w:pPr>
+      <w:r>
+        <w:t>Уровень защищенных сокетов</w:t>
+      </w:r>
+      <w:r>
+        <w:t xml:space="preserve"> </w:t>
+      </w:r>
+      <w:r>
+        <w:t>-</w:t>
+      </w:r>
+      <w:r>
+        <w:t xml:space="preserve"> </w:t>
+      </w:r>
+      <w:r>
+        <w:t xml:space="preserve">это протокол безопасности, который соответствует нескольким протоколам безопасности, таким как аутентификация, сквозное шифрование и целостность. SSL-шифрование гарантирует, что транзакции, совершенные на веб-сайте, </w:t>
+      </w:r>
+      <w:r>
+        <w:t>надежны</w:t>
+      </w:r>
+      <w:r>
+        <w:t xml:space="preserve"> и безопасны.</w:t>
+      </w:r>
+    </w:p>
+    <w:p>
+      <w:pPr>
+        <w:spacing w:after="160" w:line="259" w:lineRule="auto"/>
+        <w:rPr>
+          <w:rFonts w:ascii="Times New Roman" w:hAnsi="Times New Roman" w:cs="Times New Roman"/>
+          <w:b/>
+          <w:sz w:val="24"/>
+          <w:szCs w:val="24"/>
+        </w:rPr>
+      </w:pPr>
+      <w:r>
+        <w:br w:type="page"/>
+      </w:r>
+    </w:p>
+    <w:p>
+      <w:pPr>
+        <w:pStyle w:val="a"/>
+      </w:pPr>
+      <w:bookmarkStart w:id="17" w:name="_Toc69211858"/>
+      <w:r>
+        <w:lastRenderedPageBreak/>
+        <w:t>ВЫВОД</w:t>
+      </w:r>
+      <w:bookmarkEnd w:id="17"/>
     </w:p>
     <w:p>
       <w:pPr>
@@ -3006,84 +3760,12 @@
           <w:caps/>
           <w:sz w:val="24"/>
           <w:szCs w:val="24"/>
+          <w:lang w:val="en-US"/>
         </w:rPr>
       </w:pPr>
       <w:r>
         <w:br w:type="page"/>
       </w:r>
-    </w:p>
-    <w:p>
-      <w:pPr>
-        <w:pStyle w:val="a"/>
-      </w:pPr>
-      <w:bookmarkStart w:id="13" w:name="_Toc69211855"/>
-      <w:r>
-        <w:lastRenderedPageBreak/>
-        <w:t>БЕЗОПАСНОСТЬ СИСТЕМ ЭЛЕКТРОННЫХ ПЛАТЕЖЕЙ.</w:t>
-      </w:r>
-      <w:bookmarkEnd w:id="13"/>
-    </w:p>
-    <w:p>
-      <w:pPr>
-        <w:pStyle w:val="a0"/>
-      </w:pPr>
-      <w:bookmarkStart w:id="14" w:name="_Toc69211856"/>
-      <w:r>
-        <w:t>Безопасны ли системы электронных платежей?</w:t>
-      </w:r>
-      <w:bookmarkEnd w:id="14"/>
-    </w:p>
-    <w:p>
-      <w:pPr>
-        <w:pStyle w:val="a0"/>
-      </w:pPr>
-      <w:bookmarkStart w:id="15" w:name="_Toc69211857"/>
-      <w:r>
-        <w:t>Как обеспечить безопасность электронных платежей?</w:t>
-      </w:r>
-      <w:bookmarkEnd w:id="15"/>
-    </w:p>
-    <w:p>
-      <w:pPr>
-        <w:spacing w:after="160" w:line="259" w:lineRule="auto"/>
-        <w:rPr>
-          <w:rFonts w:ascii="Times New Roman" w:hAnsi="Times New Roman" w:cs="Times New Roman"/>
-          <w:b/>
-          <w:sz w:val="24"/>
-          <w:szCs w:val="24"/>
-        </w:rPr>
-      </w:pPr>
-      <w:r>
-        <w:br w:type="page"/>
-      </w:r>
-    </w:p>
-    <w:p>
-      <w:pPr>
-        <w:pStyle w:val="a"/>
-      </w:pPr>
-      <w:bookmarkStart w:id="16" w:name="_Toc69211858"/>
-      <w:r>
-        <w:lastRenderedPageBreak/>
-        <w:t>ВЫВОД</w:t>
-      </w:r>
-      <w:bookmarkEnd w:id="16"/>
-    </w:p>
-    <w:p>
-      <w:pPr>
-        <w:spacing w:after="160" w:line="259" w:lineRule="auto"/>
-        <w:rPr>
-          <w:rFonts w:ascii="Times New Roman" w:hAnsi="Times New Roman" w:cs="Times New Roman"/>
-          <w:b/>
-          <w:caps/>
-          <w:sz w:val="24"/>
-          <w:szCs w:val="24"/>
-        </w:rPr>
-      </w:pPr>
-      <w:r>
-        <w:br w:type="page"/>
-      </w:r>
-      <w:bookmarkStart w:id="17" w:name="_GoBack"/>
-      <w:bookmarkEnd w:id="17"/>
     </w:p>
     <w:p>
       <w:pPr>
@@ -3146,7 +3828,7 @@
       </w:pPr>
     </w:p>
     <w:sectPr>
-      <w:footerReference w:type="default" r:id="rId8"/>
+      <w:footerReference w:type="default" r:id="rId10"/>
       <w:pgSz w:w="11906" w:h="16838"/>
       <w:pgMar w:top="993" w:right="850" w:bottom="851" w:left="1701" w:header="0" w:footer="113" w:gutter="0"/>
       <w:cols w:space="708"/>
@@ -3211,7 +3893,7 @@
           <w:rPr>
             <w:noProof/>
           </w:rPr>
-          <w:t>5</w:t>
+          <w:t>2</w:t>
         </w:r>
         <w:r>
           <w:fldChar w:fldCharType="end"/>
@@ -3255,6 +3937,178 @@
 <file path=word/numbering.xml><?xml version="1.0" encoding="utf-8"?>
 <w:numbering xmlns:wpc="http://schemas.microsoft.com/office/word/2010/wordprocessingCanvas" xmlns:cx="http://schemas.microsoft.com/office/drawing/2014/chartex" xmlns:mc="http://schemas.openxmlformats.org/markup-compatibility/2006" xmlns:o="urn:schemas-microsoft-com:office:office" xmlns:r="http://schemas.openxmlformats.org/officeDocument/2006/relationships" xmlns:m="http://schemas.openxmlformats.org/officeDocument/2006/math" xmlns:v="urn:schemas-microsoft-com:vml" xmlns:wp14="http://schemas.microsoft.com/office/word/2010/wordprocessingDrawing" xmlns:wp="http://schemas.openxmlformats.org/drawingml/2006/wordprocessingDrawing" xmlns:w10="urn:schemas-microsoft-com:office:word" xmlns:w="http://schemas.openxmlformats.org/wordprocessingml/2006/main" xmlns:w14="http://schemas.microsoft.com/office/word/2010/wordml" xmlns:w15="http://schemas.microsoft.com/office/word/2012/wordml" xmlns:w16se="http://schemas.microsoft.com/office/word/2015/wordml/symex" xmlns:wpg="http://schemas.microsoft.com/office/word/2010/wordprocessingGroup" xmlns:wpi="http://schemas.microsoft.com/office/word/2010/wordprocessingInk" xmlns:wne="http://schemas.microsoft.com/office/word/2006/wordml" xmlns:wps="http://schemas.microsoft.com/office/word/2010/wordprocessingShape" mc:Ignorable="w14 w15 w16se wp14">
   <w:abstractNum w:abstractNumId="0" w15:restartNumberingAfterBreak="0">
+    <w:nsid w:val="067F5FF3"/>
+    <w:multiLevelType w:val="hybridMultilevel"/>
+    <w:tmpl w:val="D8ACC956"/>
+    <w:lvl w:ilvl="0" w:tplc="0419000F">
+      <w:start w:val="1"/>
+      <w:numFmt w:val="decimal"/>
+      <w:lvlText w:val="%1."/>
+      <w:lvlJc w:val="left"/>
+      <w:pPr>
+        <w:ind w:left="1429" w:hanging="360"/>
+      </w:pPr>
+    </w:lvl>
+    <w:lvl w:ilvl="1" w:tplc="04190019" w:tentative="1">
+      <w:start w:val="1"/>
+      <w:numFmt w:val="lowerLetter"/>
+      <w:lvlText w:val="%2."/>
+      <w:lvlJc w:val="left"/>
+      <w:pPr>
+        <w:ind w:left="2149" w:hanging="360"/>
+      </w:pPr>
+    </w:lvl>
+    <w:lvl w:ilvl="2" w:tplc="0419001B" w:tentative="1">
+      <w:start w:val="1"/>
+      <w:numFmt w:val="lowerRoman"/>
+      <w:lvlText w:val="%3."/>
+      <w:lvlJc w:val="right"/>
+      <w:pPr>
+        <w:ind w:left="2869" w:hanging="180"/>
+      </w:pPr>
+    </w:lvl>
+    <w:lvl w:ilvl="3" w:tplc="0419000F" w:tentative="1">
+      <w:start w:val="1"/>
+      <w:numFmt w:val="decimal"/>
+      <w:lvlText w:val="%4."/>
+      <w:lvlJc w:val="left"/>
+      <w:pPr>
+        <w:ind w:left="3589" w:hanging="360"/>
+      </w:pPr>
+    </w:lvl>
+    <w:lvl w:ilvl="4" w:tplc="04190019" w:tentative="1">
+      <w:start w:val="1"/>
+      <w:numFmt w:val="lowerLetter"/>
+      <w:lvlText w:val="%5."/>
+      <w:lvlJc w:val="left"/>
+      <w:pPr>
+        <w:ind w:left="4309" w:hanging="360"/>
+      </w:pPr>
+    </w:lvl>
+    <w:lvl w:ilvl="5" w:tplc="0419001B" w:tentative="1">
+      <w:start w:val="1"/>
+      <w:numFmt w:val="lowerRoman"/>
+      <w:lvlText w:val="%6."/>
+      <w:lvlJc w:val="right"/>
+      <w:pPr>
+        <w:ind w:left="5029" w:hanging="180"/>
+      </w:pPr>
+    </w:lvl>
+    <w:lvl w:ilvl="6" w:tplc="0419000F" w:tentative="1">
+      <w:start w:val="1"/>
+      <w:numFmt w:val="decimal"/>
+      <w:lvlText w:val="%7."/>
+      <w:lvlJc w:val="left"/>
+      <w:pPr>
+        <w:ind w:left="5749" w:hanging="360"/>
+      </w:pPr>
+    </w:lvl>
+    <w:lvl w:ilvl="7" w:tplc="04190019" w:tentative="1">
+      <w:start w:val="1"/>
+      <w:numFmt w:val="lowerLetter"/>
+      <w:lvlText w:val="%8."/>
+      <w:lvlJc w:val="left"/>
+      <w:pPr>
+        <w:ind w:left="6469" w:hanging="360"/>
+      </w:pPr>
+    </w:lvl>
+    <w:lvl w:ilvl="8" w:tplc="0419001B" w:tentative="1">
+      <w:start w:val="1"/>
+      <w:numFmt w:val="lowerRoman"/>
+      <w:lvlText w:val="%9."/>
+      <w:lvlJc w:val="right"/>
+      <w:pPr>
+        <w:ind w:left="7189" w:hanging="180"/>
+      </w:pPr>
+    </w:lvl>
+  </w:abstractNum>
+  <w:abstractNum w:abstractNumId="1" w15:restartNumberingAfterBreak="0">
+    <w:nsid w:val="076305B5"/>
+    <w:multiLevelType w:val="hybridMultilevel"/>
+    <w:tmpl w:val="61BCFF5C"/>
+    <w:lvl w:ilvl="0" w:tplc="04190011">
+      <w:start w:val="1"/>
+      <w:numFmt w:val="decimal"/>
+      <w:lvlText w:val="%1)"/>
+      <w:lvlJc w:val="left"/>
+      <w:pPr>
+        <w:ind w:left="1429" w:hanging="360"/>
+      </w:pPr>
+    </w:lvl>
+    <w:lvl w:ilvl="1" w:tplc="04190019" w:tentative="1">
+      <w:start w:val="1"/>
+      <w:numFmt w:val="lowerLetter"/>
+      <w:lvlText w:val="%2."/>
+      <w:lvlJc w:val="left"/>
+      <w:pPr>
+        <w:ind w:left="2149" w:hanging="360"/>
+      </w:pPr>
+    </w:lvl>
+    <w:lvl w:ilvl="2" w:tplc="0419001B" w:tentative="1">
+      <w:start w:val="1"/>
+      <w:numFmt w:val="lowerRoman"/>
+      <w:lvlText w:val="%3."/>
+      <w:lvlJc w:val="right"/>
+      <w:pPr>
+        <w:ind w:left="2869" w:hanging="180"/>
+      </w:pPr>
+    </w:lvl>
+    <w:lvl w:ilvl="3" w:tplc="0419000F" w:tentative="1">
+      <w:start w:val="1"/>
+      <w:numFmt w:val="decimal"/>
+      <w:lvlText w:val="%4."/>
+      <w:lvlJc w:val="left"/>
+      <w:pPr>
+        <w:ind w:left="3589" w:hanging="360"/>
+      </w:pPr>
+    </w:lvl>
+    <w:lvl w:ilvl="4" w:tplc="04190019" w:tentative="1">
+      <w:start w:val="1"/>
+      <w:numFmt w:val="lowerLetter"/>
+      <w:lvlText w:val="%5."/>
+      <w:lvlJc w:val="left"/>
+      <w:pPr>
+        <w:ind w:left="4309" w:hanging="360"/>
+      </w:pPr>
+    </w:lvl>
+    <w:lvl w:ilvl="5" w:tplc="0419001B" w:tentative="1">
+      <w:start w:val="1"/>
+      <w:numFmt w:val="lowerRoman"/>
+      <w:lvlText w:val="%6."/>
+      <w:lvlJc w:val="right"/>
+      <w:pPr>
+        <w:ind w:left="5029" w:hanging="180"/>
+      </w:pPr>
+    </w:lvl>
+    <w:lvl w:ilvl="6" w:tplc="0419000F" w:tentative="1">
+      <w:start w:val="1"/>
+      <w:numFmt w:val="decimal"/>
+      <w:lvlText w:val="%7."/>
+      <w:lvlJc w:val="left"/>
+      <w:pPr>
+        <w:ind w:left="5749" w:hanging="360"/>
+      </w:pPr>
+    </w:lvl>
+    <w:lvl w:ilvl="7" w:tplc="04190019" w:tentative="1">
+      <w:start w:val="1"/>
+      <w:numFmt w:val="lowerLetter"/>
+      <w:lvlText w:val="%8."/>
+      <w:lvlJc w:val="left"/>
+      <w:pPr>
+        <w:ind w:left="6469" w:hanging="360"/>
+      </w:pPr>
+    </w:lvl>
+    <w:lvl w:ilvl="8" w:tplc="0419001B" w:tentative="1">
+      <w:start w:val="1"/>
+      <w:numFmt w:val="lowerRoman"/>
+      <w:lvlText w:val="%9."/>
+      <w:lvlJc w:val="right"/>
+      <w:pPr>
+        <w:ind w:left="7189" w:hanging="180"/>
+      </w:pPr>
+    </w:lvl>
+  </w:abstractNum>
+  <w:abstractNum w:abstractNumId="2" w15:restartNumberingAfterBreak="0">
     <w:nsid w:val="07B6083C"/>
     <w:multiLevelType w:val="multilevel"/>
     <w:tmpl w:val="0419001F"/>
@@ -3340,7 +4194,7 @@
       </w:pPr>
     </w:lvl>
   </w:abstractNum>
-  <w:abstractNum w:abstractNumId="1" w15:restartNumberingAfterBreak="0">
+  <w:abstractNum w:abstractNumId="3" w15:restartNumberingAfterBreak="0">
     <w:nsid w:val="180479BE"/>
     <w:multiLevelType w:val="multilevel"/>
     <w:tmpl w:val="0419001F"/>
@@ -3426,7 +4280,7 @@
       </w:pPr>
     </w:lvl>
   </w:abstractNum>
-  <w:abstractNum w:abstractNumId="2" w15:restartNumberingAfterBreak="0">
+  <w:abstractNum w:abstractNumId="4" w15:restartNumberingAfterBreak="0">
     <w:nsid w:val="18523F9E"/>
     <w:multiLevelType w:val="multilevel"/>
     <w:tmpl w:val="C1321E6A"/>
@@ -3575,7 +4429,7 @@
       </w:rPr>
     </w:lvl>
   </w:abstractNum>
-  <w:abstractNum w:abstractNumId="3" w15:restartNumberingAfterBreak="0">
+  <w:abstractNum w:abstractNumId="5" w15:restartNumberingAfterBreak="0">
     <w:nsid w:val="187E5868"/>
     <w:multiLevelType w:val="multilevel"/>
     <w:tmpl w:val="9484F358"/>
@@ -3724,7 +4578,7 @@
       </w:rPr>
     </w:lvl>
   </w:abstractNum>
-  <w:abstractNum w:abstractNumId="4" w15:restartNumberingAfterBreak="0">
+  <w:abstractNum w:abstractNumId="6" w15:restartNumberingAfterBreak="0">
     <w:nsid w:val="19A92D73"/>
     <w:multiLevelType w:val="multilevel"/>
     <w:tmpl w:val="0419001F"/>
@@ -3810,7 +4664,7 @@
       </w:pPr>
     </w:lvl>
   </w:abstractNum>
-  <w:abstractNum w:abstractNumId="5" w15:restartNumberingAfterBreak="0">
+  <w:abstractNum w:abstractNumId="7" w15:restartNumberingAfterBreak="0">
     <w:nsid w:val="1F9140F9"/>
     <w:multiLevelType w:val="hybridMultilevel"/>
     <w:tmpl w:val="7FEE5AD6"/>
@@ -3896,7 +4750,7 @@
       </w:pPr>
     </w:lvl>
   </w:abstractNum>
-  <w:abstractNum w:abstractNumId="6" w15:restartNumberingAfterBreak="0">
+  <w:abstractNum w:abstractNumId="8" w15:restartNumberingAfterBreak="0">
     <w:nsid w:val="20713573"/>
     <w:multiLevelType w:val="hybridMultilevel"/>
     <w:tmpl w:val="76786644"/>
@@ -3983,7 +4837,7 @@
       </w:pPr>
     </w:lvl>
   </w:abstractNum>
-  <w:abstractNum w:abstractNumId="7" w15:restartNumberingAfterBreak="0">
+  <w:abstractNum w:abstractNumId="9" w15:restartNumberingAfterBreak="0">
     <w:nsid w:val="21E62DB5"/>
     <w:multiLevelType w:val="multilevel"/>
     <w:tmpl w:val="830013EC"/>
@@ -4069,7 +4923,7 @@
       </w:pPr>
     </w:lvl>
   </w:abstractNum>
-  <w:abstractNum w:abstractNumId="8" w15:restartNumberingAfterBreak="0">
+  <w:abstractNum w:abstractNumId="10" w15:restartNumberingAfterBreak="0">
     <w:nsid w:val="22316957"/>
     <w:multiLevelType w:val="hybridMultilevel"/>
     <w:tmpl w:val="BF4653A6"/>
@@ -4155,7 +5009,7 @@
       </w:pPr>
     </w:lvl>
   </w:abstractNum>
-  <w:abstractNum w:abstractNumId="9" w15:restartNumberingAfterBreak="0">
+  <w:abstractNum w:abstractNumId="11" w15:restartNumberingAfterBreak="0">
     <w:nsid w:val="2F00611D"/>
     <w:multiLevelType w:val="multilevel"/>
     <w:tmpl w:val="0419001F"/>
@@ -4241,7 +5095,7 @@
       </w:pPr>
     </w:lvl>
   </w:abstractNum>
-  <w:abstractNum w:abstractNumId="10" w15:restartNumberingAfterBreak="0">
+  <w:abstractNum w:abstractNumId="12" w15:restartNumberingAfterBreak="0">
     <w:nsid w:val="306C6AA6"/>
     <w:multiLevelType w:val="multilevel"/>
     <w:tmpl w:val="0419001F"/>
@@ -4327,7 +5181,7 @@
       </w:pPr>
     </w:lvl>
   </w:abstractNum>
-  <w:abstractNum w:abstractNumId="11" w15:restartNumberingAfterBreak="0">
+  <w:abstractNum w:abstractNumId="13" w15:restartNumberingAfterBreak="0">
     <w:nsid w:val="315E2259"/>
     <w:multiLevelType w:val="hybridMultilevel"/>
     <w:tmpl w:val="DC541D4A"/>
@@ -4416,7 +5270,7 @@
       </w:pPr>
     </w:lvl>
   </w:abstractNum>
-  <w:abstractNum w:abstractNumId="12" w15:restartNumberingAfterBreak="0">
+  <w:abstractNum w:abstractNumId="14" w15:restartNumberingAfterBreak="0">
     <w:nsid w:val="31AC608B"/>
     <w:multiLevelType w:val="hybridMultilevel"/>
     <w:tmpl w:val="ACE2EBBC"/>
@@ -4502,7 +5356,7 @@
       </w:pPr>
     </w:lvl>
   </w:abstractNum>
-  <w:abstractNum w:abstractNumId="13" w15:restartNumberingAfterBreak="0">
+  <w:abstractNum w:abstractNumId="15" w15:restartNumberingAfterBreak="0">
     <w:nsid w:val="328B363F"/>
     <w:multiLevelType w:val="multilevel"/>
     <w:tmpl w:val="830013EC"/>
@@ -4588,7 +5442,7 @@
       </w:pPr>
     </w:lvl>
   </w:abstractNum>
-  <w:abstractNum w:abstractNumId="14" w15:restartNumberingAfterBreak="0">
+  <w:abstractNum w:abstractNumId="16" w15:restartNumberingAfterBreak="0">
     <w:nsid w:val="33DE0BE5"/>
     <w:multiLevelType w:val="hybridMultilevel"/>
     <w:tmpl w:val="0826D686"/>
@@ -4677,7 +5531,7 @@
       </w:pPr>
     </w:lvl>
   </w:abstractNum>
-  <w:abstractNum w:abstractNumId="15" w15:restartNumberingAfterBreak="0">
+  <w:abstractNum w:abstractNumId="17" w15:restartNumberingAfterBreak="0">
     <w:nsid w:val="35BE6DEE"/>
     <w:multiLevelType w:val="multilevel"/>
     <w:tmpl w:val="0419001F"/>
@@ -4763,7 +5617,7 @@
       </w:pPr>
     </w:lvl>
   </w:abstractNum>
-  <w:abstractNum w:abstractNumId="16" w15:restartNumberingAfterBreak="0">
+  <w:abstractNum w:abstractNumId="18" w15:restartNumberingAfterBreak="0">
     <w:nsid w:val="3B102623"/>
     <w:multiLevelType w:val="hybridMultilevel"/>
     <w:tmpl w:val="812CEE4A"/>
@@ -4907,7 +5761,7 @@
       </w:pPr>
     </w:lvl>
   </w:abstractNum>
-  <w:abstractNum w:abstractNumId="17" w15:restartNumberingAfterBreak="0">
+  <w:abstractNum w:abstractNumId="19" w15:restartNumberingAfterBreak="0">
     <w:nsid w:val="3F3F0BCF"/>
     <w:multiLevelType w:val="hybridMultilevel"/>
     <w:tmpl w:val="873ED048"/>
@@ -4993,7 +5847,7 @@
       </w:pPr>
     </w:lvl>
   </w:abstractNum>
-  <w:abstractNum w:abstractNumId="18" w15:restartNumberingAfterBreak="0">
+  <w:abstractNum w:abstractNumId="20" w15:restartNumberingAfterBreak="0">
     <w:nsid w:val="429B093B"/>
     <w:multiLevelType w:val="hybridMultilevel"/>
     <w:tmpl w:val="7BA4AEEC"/>
@@ -5079,7 +5933,7 @@
       </w:pPr>
     </w:lvl>
   </w:abstractNum>
-  <w:abstractNum w:abstractNumId="19" w15:restartNumberingAfterBreak="0">
+  <w:abstractNum w:abstractNumId="21" w15:restartNumberingAfterBreak="0">
     <w:nsid w:val="4B2637D6"/>
     <w:multiLevelType w:val="hybridMultilevel"/>
     <w:tmpl w:val="B64E4D00"/>
@@ -5165,7 +6019,7 @@
       </w:pPr>
     </w:lvl>
   </w:abstractNum>
-  <w:abstractNum w:abstractNumId="20" w15:restartNumberingAfterBreak="0">
+  <w:abstractNum w:abstractNumId="22" w15:restartNumberingAfterBreak="0">
     <w:nsid w:val="51F56ED0"/>
     <w:multiLevelType w:val="hybridMultilevel"/>
     <w:tmpl w:val="EFB8F65A"/>
@@ -5251,7 +6105,7 @@
       </w:pPr>
     </w:lvl>
   </w:abstractNum>
-  <w:abstractNum w:abstractNumId="21" w15:restartNumberingAfterBreak="0">
+  <w:abstractNum w:abstractNumId="23" w15:restartNumberingAfterBreak="0">
     <w:nsid w:val="543413B8"/>
     <w:multiLevelType w:val="hybridMultilevel"/>
     <w:tmpl w:val="75E8E54A"/>
@@ -5337,7 +6191,7 @@
       </w:pPr>
     </w:lvl>
   </w:abstractNum>
-  <w:abstractNum w:abstractNumId="22" w15:restartNumberingAfterBreak="0">
+  <w:abstractNum w:abstractNumId="24" w15:restartNumberingAfterBreak="0">
     <w:nsid w:val="54DE194D"/>
     <w:multiLevelType w:val="hybridMultilevel"/>
     <w:tmpl w:val="47D88606"/>
@@ -5423,7 +6277,7 @@
       </w:pPr>
     </w:lvl>
   </w:abstractNum>
-  <w:abstractNum w:abstractNumId="23" w15:restartNumberingAfterBreak="0">
+  <w:abstractNum w:abstractNumId="25" w15:restartNumberingAfterBreak="0">
     <w:nsid w:val="67F749BD"/>
     <w:multiLevelType w:val="hybridMultilevel"/>
     <w:tmpl w:val="13E23C22"/>
@@ -5509,7 +6363,7 @@
       </w:pPr>
     </w:lvl>
   </w:abstractNum>
-  <w:abstractNum w:abstractNumId="24" w15:restartNumberingAfterBreak="0">
+  <w:abstractNum w:abstractNumId="26" w15:restartNumberingAfterBreak="0">
     <w:nsid w:val="6A2B342A"/>
     <w:multiLevelType w:val="multilevel"/>
     <w:tmpl w:val="0419001F"/>
@@ -5595,7 +6449,7 @@
       </w:pPr>
     </w:lvl>
   </w:abstractNum>
-  <w:abstractNum w:abstractNumId="25" w15:restartNumberingAfterBreak="0">
+  <w:abstractNum w:abstractNumId="27" w15:restartNumberingAfterBreak="0">
     <w:nsid w:val="6FA9056C"/>
     <w:multiLevelType w:val="hybridMultilevel"/>
     <w:tmpl w:val="7B10B864"/>
@@ -5681,10 +6535,10 @@
       </w:pPr>
     </w:lvl>
   </w:abstractNum>
-  <w:abstractNum w:abstractNumId="26" w15:restartNumberingAfterBreak="0">
+  <w:abstractNum w:abstractNumId="28" w15:restartNumberingAfterBreak="0">
     <w:nsid w:val="708A2019"/>
     <w:multiLevelType w:val="hybridMultilevel"/>
-    <w:tmpl w:val="45182FC0"/>
+    <w:tmpl w:val="DFC077CA"/>
     <w:lvl w:ilvl="0" w:tplc="0419000F">
       <w:start w:val="1"/>
       <w:numFmt w:val="decimal"/>
@@ -5767,7 +6621,7 @@
       </w:pPr>
     </w:lvl>
   </w:abstractNum>
-  <w:abstractNum w:abstractNumId="27" w15:restartNumberingAfterBreak="0">
+  <w:abstractNum w:abstractNumId="29" w15:restartNumberingAfterBreak="0">
     <w:nsid w:val="79271EDF"/>
     <w:multiLevelType w:val="hybridMultilevel"/>
     <w:tmpl w:val="32F683FC"/>
@@ -5853,7 +6707,7 @@
       </w:pPr>
     </w:lvl>
   </w:abstractNum>
-  <w:abstractNum w:abstractNumId="28" w15:restartNumberingAfterBreak="0">
+  <w:abstractNum w:abstractNumId="30" w15:restartNumberingAfterBreak="0">
     <w:nsid w:val="7DE939F0"/>
     <w:multiLevelType w:val="hybridMultilevel"/>
     <w:tmpl w:val="EF6EF330"/>
@@ -5967,103 +6821,109 @@
     </w:lvl>
   </w:abstractNum>
   <w:num w:numId="1">
+    <w:abstractNumId w:val="24"/>
+  </w:num>
+  <w:num w:numId="2">
+    <w:abstractNumId w:val="21"/>
+  </w:num>
+  <w:num w:numId="3">
+    <w:abstractNumId w:val="25"/>
+  </w:num>
+  <w:num w:numId="4">
+    <w:abstractNumId w:val="19"/>
+  </w:num>
+  <w:num w:numId="5">
+    <w:abstractNumId w:val="9"/>
+  </w:num>
+  <w:num w:numId="6">
+    <w:abstractNumId w:val="23"/>
+  </w:num>
+  <w:num w:numId="7">
+    <w:abstractNumId w:val="15"/>
+  </w:num>
+  <w:num w:numId="8">
+    <w:abstractNumId w:val="20"/>
+  </w:num>
+  <w:num w:numId="9">
+    <w:abstractNumId w:val="7"/>
+  </w:num>
+  <w:num w:numId="10">
+    <w:abstractNumId w:val="2"/>
+  </w:num>
+  <w:num w:numId="11">
+    <w:abstractNumId w:val="6"/>
+  </w:num>
+  <w:num w:numId="12">
+    <w:abstractNumId w:val="3"/>
+  </w:num>
+  <w:num w:numId="13">
+    <w:abstractNumId w:val="17"/>
+  </w:num>
+  <w:num w:numId="14">
+    <w:abstractNumId w:val="26"/>
+  </w:num>
+  <w:num w:numId="15">
+    <w:abstractNumId w:val="12"/>
+  </w:num>
+  <w:num w:numId="16">
+    <w:abstractNumId w:val="11"/>
+  </w:num>
+  <w:num w:numId="17">
+    <w:abstractNumId w:val="8"/>
+  </w:num>
+  <w:num w:numId="18">
+    <w:abstractNumId w:val="18"/>
+  </w:num>
+  <w:num w:numId="19">
+    <w:abstractNumId w:val="29"/>
+  </w:num>
+  <w:num w:numId="20">
     <w:abstractNumId w:val="22"/>
   </w:num>
-  <w:num w:numId="2">
-    <w:abstractNumId w:val="19"/>
+  <w:num w:numId="21">
+    <w:abstractNumId w:val="14"/>
   </w:num>
-  <w:num w:numId="3">
-    <w:abstractNumId w:val="23"/>
+  <w:num w:numId="22">
+    <w:abstractNumId w:val="28"/>
   </w:num>
-  <w:num w:numId="4">
-    <w:abstractNumId w:val="17"/>
+  <w:num w:numId="23">
+    <w:abstractNumId w:val="16"/>
   </w:num>
-  <w:num w:numId="5">
-    <w:abstractNumId w:val="7"/>
-  </w:num>
-  <w:num w:numId="6">
-    <w:abstractNumId w:val="21"/>
-  </w:num>
-  <w:num w:numId="7">
+  <w:num w:numId="24">
     <w:abstractNumId w:val="13"/>
   </w:num>
-  <w:num w:numId="8">
+  <w:num w:numId="25">
     <w:abstractNumId w:val="18"/>
-  </w:num>
-  <w:num w:numId="9">
-    <w:abstractNumId w:val="5"/>
-  </w:num>
-  <w:num w:numId="10">
-    <w:abstractNumId w:val="0"/>
-  </w:num>
-  <w:num w:numId="11">
-    <w:abstractNumId w:val="4"/>
-  </w:num>
-  <w:num w:numId="12">
-    <w:abstractNumId w:val="1"/>
-  </w:num>
-  <w:num w:numId="13">
-    <w:abstractNumId w:val="15"/>
-  </w:num>
-  <w:num w:numId="14">
-    <w:abstractNumId w:val="24"/>
-  </w:num>
-  <w:num w:numId="15">
-    <w:abstractNumId w:val="10"/>
-  </w:num>
-  <w:num w:numId="16">
-    <w:abstractNumId w:val="9"/>
-  </w:num>
-  <w:num w:numId="17">
-    <w:abstractNumId w:val="6"/>
-  </w:num>
-  <w:num w:numId="18">
-    <w:abstractNumId w:val="16"/>
-  </w:num>
-  <w:num w:numId="19">
-    <w:abstractNumId w:val="27"/>
-  </w:num>
-  <w:num w:numId="20">
-    <w:abstractNumId w:val="20"/>
-  </w:num>
-  <w:num w:numId="21">
-    <w:abstractNumId w:val="12"/>
-  </w:num>
-  <w:num w:numId="22">
-    <w:abstractNumId w:val="26"/>
-  </w:num>
-  <w:num w:numId="23">
-    <w:abstractNumId w:val="14"/>
-  </w:num>
-  <w:num w:numId="24">
-    <w:abstractNumId w:val="11"/>
-  </w:num>
-  <w:num w:numId="25">
-    <w:abstractNumId w:val="16"/>
     <w:lvlOverride w:ilvl="0">
       <w:startOverride w:val="1"/>
     </w:lvlOverride>
   </w:num>
   <w:num w:numId="26">
-    <w:abstractNumId w:val="16"/>
+    <w:abstractNumId w:val="18"/>
     <w:lvlOverride w:ilvl="0">
       <w:startOverride w:val="1"/>
     </w:lvlOverride>
   </w:num>
   <w:num w:numId="27">
-    <w:abstractNumId w:val="2"/>
+    <w:abstractNumId w:val="4"/>
   </w:num>
   <w:num w:numId="28">
-    <w:abstractNumId w:val="28"/>
+    <w:abstractNumId w:val="30"/>
   </w:num>
   <w:num w:numId="29">
-    <w:abstractNumId w:val="8"/>
+    <w:abstractNumId w:val="10"/>
   </w:num>
   <w:num w:numId="30">
-    <w:abstractNumId w:val="3"/>
+    <w:abstractNumId w:val="5"/>
   </w:num>
   <w:num w:numId="31">
-    <w:abstractNumId w:val="25"/>
+    <w:abstractNumId w:val="27"/>
+  </w:num>
+  <w:num w:numId="32">
+    <w:abstractNumId w:val="1"/>
+  </w:num>
+  <w:num w:numId="33">
+    <w:abstractNumId w:val="0"/>
   </w:num>
 </w:numbering>
 </file>
@@ -6510,6 +7370,29 @@
       <w:szCs w:val="24"/>
     </w:rPr>
   </w:style>
+  <w:style w:type="paragraph" w:styleId="4">
+    <w:name w:val="heading 4"/>
+    <w:basedOn w:val="a1"/>
+    <w:next w:val="a1"/>
+    <w:link w:val="40"/>
+    <w:uiPriority w:val="9"/>
+    <w:semiHidden/>
+    <w:unhideWhenUsed/>
+    <w:qFormat/>
+    <w:rsid w:val="003D0502"/>
+    <w:pPr>
+      <w:keepNext/>
+      <w:keepLines/>
+      <w:spacing w:before="40" w:after="0"/>
+      <w:outlineLvl w:val="3"/>
+    </w:pPr>
+    <w:rPr>
+      <w:rFonts w:asciiTheme="majorHAnsi" w:eastAsiaTheme="majorEastAsia" w:hAnsiTheme="majorHAnsi" w:cstheme="majorBidi"/>
+      <w:i/>
+      <w:iCs/>
+      <w:color w:val="2E74B5" w:themeColor="accent1" w:themeShade="BF"/>
+    </w:rPr>
+  </w:style>
   <w:style w:type="character" w:default="1" w:styleId="a2">
     <w:name w:val="Default Paragraph Font"/>
     <w:uiPriority w:val="1"/>
@@ -6690,7 +7573,6 @@
     <w:name w:val="Normal (Web)"/>
     <w:basedOn w:val="a1"/>
     <w:uiPriority w:val="99"/>
-    <w:semiHidden/>
     <w:unhideWhenUsed/>
     <w:rsid w:val="005F3C1A"/>
     <w:pPr>
@@ -6772,6 +7654,31 @@
       <w:color w:val="1F4D78" w:themeColor="accent1" w:themeShade="7F"/>
       <w:sz w:val="24"/>
       <w:szCs w:val="24"/>
+    </w:rPr>
+  </w:style>
+  <w:style w:type="character" w:customStyle="1" w:styleId="40">
+    <w:name w:val="Заголовок 4 Знак"/>
+    <w:basedOn w:val="a2"/>
+    <w:link w:val="4"/>
+    <w:uiPriority w:val="9"/>
+    <w:semiHidden/>
+    <w:rsid w:val="003D0502"/>
+    <w:rPr>
+      <w:rFonts w:asciiTheme="majorHAnsi" w:eastAsiaTheme="majorEastAsia" w:hAnsiTheme="majorHAnsi" w:cstheme="majorBidi"/>
+      <w:i/>
+      <w:iCs/>
+      <w:color w:val="2E74B5" w:themeColor="accent1" w:themeShade="BF"/>
+    </w:rPr>
+  </w:style>
+  <w:style w:type="character" w:styleId="af">
+    <w:name w:val="Emphasis"/>
+    <w:basedOn w:val="a2"/>
+    <w:uiPriority w:val="20"/>
+    <w:qFormat/>
+    <w:rsid w:val="000B5E3B"/>
+    <w:rPr>
+      <w:i/>
+      <w:iCs/>
     </w:rPr>
   </w:style>
 </w:styles>
@@ -7043,7 +7950,7 @@
 </file>
 
 <file path=customXml/itemProps1.xml><?xml version="1.0" encoding="utf-8"?>
-<ds:datastoreItem xmlns:ds="http://schemas.openxmlformats.org/officeDocument/2006/customXml" ds:itemID="{5EC3E554-AA3B-4692-A147-E3980FE257AF}">
+<ds:datastoreItem xmlns:ds="http://schemas.openxmlformats.org/officeDocument/2006/customXml" ds:itemID="{26ECDF9D-7ED8-45BD-9CF2-4F983F30AC57}">
   <ds:schemaRefs>
     <ds:schemaRef ds:uri="http://schemas.openxmlformats.org/officeDocument/2006/bibliography"/>
   </ds:schemaRefs>

</xml_diff>

<commit_message>
during the last commit were added conclusion and links to researched booksand articles
</commit_message>
<xml_diff>
--- a/Inf_Gen_Referat.docx
+++ b/Inf_Gen_Referat.docx
@@ -959,19 +959,7 @@
               <w:rPr>
                 <w:rStyle w:val="a6"/>
               </w:rPr>
-              <w:t>БЕЗОП</w:t>
-            </w:r>
-            <w:r>
-              <w:rPr>
-                <w:rStyle w:val="a6"/>
-              </w:rPr>
-              <w:t>А</w:t>
-            </w:r>
-            <w:r>
-              <w:rPr>
-                <w:rStyle w:val="a6"/>
-              </w:rPr>
-              <w:t>СНОСТЬ СИСТЕМ ЭЛЕКТРОННЫХ ПЛАТЕЖЕЙ.</w:t>
+              <w:t>БЕЗОПАСНОСТЬ СИСТЕМ ЭЛЕКТРОННЫХ ПЛАТЕЖЕЙ.</w:t>
             </w:r>
             <w:r>
               <w:rPr>
@@ -1215,24 +1203,16 @@
     </w:p>
     <w:p>
       <w:pPr>
-        <w:jc w:val="center"/>
-        <w:outlineLvl w:val="0"/>
-        <w:rPr>
-          <w:rFonts w:ascii="Times New Roman" w:hAnsi="Times New Roman" w:cs="Times New Roman"/>
-          <w:b/>
-          <w:sz w:val="24"/>
-          <w:szCs w:val="24"/>
-        </w:rPr>
+        <w:pStyle w:val="a"/>
+        <w:numPr>
+          <w:ilvl w:val="0"/>
+          <w:numId w:val="0"/>
+        </w:numPr>
+        <w:ind w:left="717"/>
       </w:pPr>
       <w:bookmarkStart w:id="0" w:name="_Toc69210552"/>
       <w:bookmarkStart w:id="1" w:name="_Toc71236107"/>
       <w:r>
-        <w:rPr>
-          <w:rFonts w:ascii="Times New Roman" w:hAnsi="Times New Roman" w:cs="Times New Roman"/>
-          <w:b/>
-          <w:sz w:val="24"/>
-          <w:szCs w:val="24"/>
-        </w:rPr>
         <w:lastRenderedPageBreak/>
         <w:t>ВВЕДЕНИЕ</w:t>
       </w:r>
@@ -1357,13 +1337,7 @@
         <w:t>. Они</w:t>
       </w:r>
       <w:r>
-        <w:t xml:space="preserve"> (</w:t>
-      </w:r>
-      <w:r>
-        <w:t>платежные системы</w:t>
-      </w:r>
-      <w:r>
-        <w:t>)</w:t>
+        <w:t xml:space="preserve"> (платежные системы)</w:t>
       </w:r>
       <w:r>
         <w:t xml:space="preserve"> улучшают макроэкономическое управление, освобождают средства от клиринговых и расчетных функций для более продуктивного использования и снижают уровни плавающего курса, улучшая контроль за денежными агрегатами. Кроме того, фирмы в различных секторах экономики используют платежную систему для перевода средств и предоставления конкурентоспособных финансовых услуг. </w:t>
@@ -2091,7 +2065,18 @@
         <w:ind w:firstLine="708"/>
       </w:pPr>
       <w:r>
-        <w:t>Задумывались ли вы когда-то, ч</w:t>
+        <w:t>Задумывались ли вы когда-то</w:t>
+      </w:r>
+      <w:r>
+        <w:t xml:space="preserve"> </w:t>
+      </w:r>
+      <w:r>
+        <w:t>о том</w:t>
+      </w:r>
+      <w:bookmarkStart w:id="3" w:name="_GoBack"/>
+      <w:bookmarkEnd w:id="3"/>
+      <w:r>
+        <w:t>, ч</w:t>
       </w:r>
       <w:r>
         <w:t>то такое «электронные деньги</w:t>
@@ -2407,12 +2392,12 @@
       <w:pPr>
         <w:pStyle w:val="a"/>
       </w:pPr>
-      <w:bookmarkStart w:id="3" w:name="_Toc71236109"/>
+      <w:bookmarkStart w:id="4" w:name="_Toc71236109"/>
       <w:r>
         <w:lastRenderedPageBreak/>
         <w:t>ОСНОВНЫЕ ЭТАПЫ РАЗВИТИЯ ПЛАТЕЖНЫХ СИСТЕМ</w:t>
       </w:r>
-      <w:bookmarkEnd w:id="3"/>
+      <w:bookmarkEnd w:id="4"/>
     </w:p>
     <w:p>
       <w:pPr>
@@ -3029,7 +3014,7 @@
       <w:pPr>
         <w:pStyle w:val="a"/>
       </w:pPr>
-      <w:bookmarkStart w:id="4" w:name="_Toc71236110"/>
+      <w:bookmarkStart w:id="5" w:name="_Toc71236110"/>
       <w:r>
         <w:lastRenderedPageBreak/>
         <w:t>СИСТЕМЫ ЭЛЕКТРОННЫХ ПЛАТЕЖЕЙ</w:t>
@@ -3037,7 +3022,7 @@
       <w:r>
         <w:t>. Определение и классификация.</w:t>
       </w:r>
-      <w:bookmarkEnd w:id="4"/>
+      <w:bookmarkEnd w:id="5"/>
     </w:p>
     <w:p>
       <w:pPr>
@@ -3433,7 +3418,7 @@
       <w:r>
         <w:t xml:space="preserve"> увеличения, улучшения и обеспечения все более безопасных транзакций онлайн-платежей процент операций с чеками и наличными будет уменьшаться.</w:t>
       </w:r>
-      <w:bookmarkStart w:id="5" w:name="_Toc69211364"/>
+      <w:bookmarkStart w:id="6" w:name="_Toc69211364"/>
     </w:p>
     <w:p>
       <w:pPr>
@@ -3575,7 +3560,7 @@
           <w:caps/>
         </w:rPr>
       </w:pPr>
-      <w:bookmarkStart w:id="6" w:name="_Toc71236111"/>
+      <w:bookmarkStart w:id="7" w:name="_Toc71236111"/>
       <w:r>
         <w:lastRenderedPageBreak/>
         <w:t xml:space="preserve">3.1. </w:t>
@@ -3583,8 +3568,8 @@
       <w:r>
         <w:t>Механизм или принцип работы электронных платежных систем</w:t>
       </w:r>
-      <w:bookmarkEnd w:id="5"/>
       <w:bookmarkEnd w:id="6"/>
+      <w:bookmarkEnd w:id="7"/>
     </w:p>
     <w:p>
       <w:pPr>
@@ -3902,7 +3887,7 @@
       <w:pPr>
         <w:pStyle w:val="ad"/>
       </w:pPr>
-      <w:bookmarkStart w:id="7" w:name="_Toc71236112"/>
+      <w:bookmarkStart w:id="8" w:name="_Toc71236112"/>
       <w:r>
         <w:lastRenderedPageBreak/>
         <w:t>3.2. Возможности использования систем эл</w:t>
@@ -3910,7 +3895,7 @@
       <w:r>
         <w:t>ектронных платежей. Электронная коммерция</w:t>
       </w:r>
-      <w:bookmarkEnd w:id="7"/>
+      <w:bookmarkEnd w:id="8"/>
     </w:p>
     <w:p>
       <w:pPr>
@@ -4144,12 +4129,12 @@
       <w:pPr>
         <w:pStyle w:val="a"/>
       </w:pPr>
-      <w:bookmarkStart w:id="8" w:name="_Toc71236113"/>
+      <w:bookmarkStart w:id="9" w:name="_Toc71236113"/>
       <w:r>
         <w:lastRenderedPageBreak/>
         <w:t>БЕЗОПАСНОСТЬ СИСТЕМ ЭЛЕКТРОННЫХ ПЛАТЕЖЕЙ.</w:t>
       </w:r>
-      <w:bookmarkEnd w:id="8"/>
+      <w:bookmarkEnd w:id="9"/>
     </w:p>
     <w:p>
       <w:pPr>
@@ -4513,12 +4498,12 @@
       <w:pPr>
         <w:pStyle w:val="a"/>
       </w:pPr>
-      <w:bookmarkStart w:id="9" w:name="_Toc71236114"/>
+      <w:bookmarkStart w:id="10" w:name="_Toc71236114"/>
       <w:r>
         <w:lastRenderedPageBreak/>
         <w:t>Заключение</w:t>
       </w:r>
-      <w:bookmarkEnd w:id="9"/>
+      <w:bookmarkEnd w:id="10"/>
     </w:p>
     <w:p>
       <w:pPr>
@@ -4658,16 +4643,7 @@
         <w:ind w:firstLine="0"/>
       </w:pPr>
       <w:r>
-        <w:t xml:space="preserve">Онлайн-способы оплаты позволяют </w:t>
-      </w:r>
-      <w:r>
-        <w:t>с легкостью и быстротой</w:t>
-      </w:r>
-      <w:r>
-        <w:t xml:space="preserve"> п</w:t>
-      </w:r>
-      <w:r>
-        <w:t>родавать товары и услуги онлайн</w:t>
+        <w:t>Онлайн-способы оплаты позволяют с легкостью и быстротой продавать товары и услуги онлайн</w:t>
       </w:r>
       <w:r>
         <w:t>, чтобы</w:t>
@@ -4697,13 +4673,7 @@
         </w:numPr>
       </w:pPr>
       <w:r>
-        <w:t>б</w:t>
-      </w:r>
-      <w:r>
-        <w:t>ыстрая скорость транзакций</w:t>
-      </w:r>
-      <w:r>
-        <w:t>.</w:t>
+        <w:t>быстрая скорость транзакций.</w:t>
       </w:r>
     </w:p>
     <w:p>
@@ -4712,10 +4682,7 @@
         <w:ind w:firstLine="0"/>
       </w:pPr>
       <w:r>
-        <w:t xml:space="preserve">Онлайн-транзакции быстро предоставляют обратную связь </w:t>
-      </w:r>
-      <w:r>
-        <w:t>между клиентом и онлайн-сервисом;</w:t>
+        <w:t>Онлайн-транзакции быстро предоставляют обратную связь между клиентом и онлайн-сервисом;</w:t>
       </w:r>
     </w:p>
     <w:p>
@@ -4736,13 +4703,7 @@
         </w:numPr>
       </w:pPr>
       <w:r>
-        <w:t>н</w:t>
-      </w:r>
-      <w:r>
-        <w:t>изкий риск кражи</w:t>
-      </w:r>
-      <w:r>
-        <w:t>.</w:t>
+        <w:t>низкий риск кражи.</w:t>
       </w:r>
     </w:p>
     <w:p>
@@ -4751,16 +4712,7 @@
         <w:ind w:firstLine="0"/>
       </w:pPr>
       <w:r>
-        <w:t xml:space="preserve">После задержек обработки онлайн-платежи, как правило, поступают прямо на </w:t>
-      </w:r>
-      <w:r>
-        <w:t>пользовательский</w:t>
-      </w:r>
-      <w:r>
-        <w:t xml:space="preserve"> банковский счет, поэтому </w:t>
-      </w:r>
-      <w:r>
-        <w:t>риск быть украденными снижен до минимума</w:t>
+        <w:t>После задержек обработки онлайн-платежи, как правило, поступают прямо на пользовательский банковский счет, поэтому риск быть украденными снижен до минимума</w:t>
       </w:r>
       <w:r>
         <w:t>;</w:t>
@@ -4817,13 +4769,7 @@
         </w:numPr>
       </w:pPr>
       <w:r>
-        <w:t>п</w:t>
-      </w:r>
-      <w:r>
-        <w:t>лата за обслуживание</w:t>
-      </w:r>
-      <w:r>
-        <w:t>.</w:t>
+        <w:t>плата за обслуживание.</w:t>
       </w:r>
     </w:p>
     <w:p>
@@ -4847,10 +4793,7 @@
         </w:numPr>
       </w:pPr>
       <w:r>
-        <w:t>у</w:t>
-      </w:r>
-      <w:r>
-        <w:t xml:space="preserve">язвимость для </w:t>
+        <w:t xml:space="preserve">уязвимость для </w:t>
       </w:r>
       <w:proofErr w:type="spellStart"/>
       <w:r>
@@ -4993,12 +4936,12 @@
       <w:pPr>
         <w:pStyle w:val="a"/>
       </w:pPr>
-      <w:bookmarkStart w:id="10" w:name="_Toc71236115"/>
+      <w:bookmarkStart w:id="11" w:name="_Toc71236115"/>
       <w:r>
         <w:lastRenderedPageBreak/>
         <w:t>БИБЛИОГРАФИЯ</w:t>
       </w:r>
-      <w:bookmarkEnd w:id="10"/>
+      <w:bookmarkEnd w:id="11"/>
     </w:p>
     <w:p>
       <w:pPr>
@@ -5096,21 +5039,7 @@
             <w:rStyle w:val="a6"/>
             <w:lang w:val="en-US"/>
           </w:rPr>
-          <w:t>https://cyberleninka.ru/article/n/elektronnye</w:t>
-        </w:r>
-        <w:r>
-          <w:rPr>
-            <w:rStyle w:val="a6"/>
-            <w:lang w:val="en-US"/>
-          </w:rPr>
-          <w:t>-</w:t>
-        </w:r>
-        <w:r>
-          <w:rPr>
-            <w:rStyle w:val="a6"/>
-            <w:lang w:val="en-US"/>
-          </w:rPr>
-          <w:t>dengi-i-platezhnye-sistemy/viewer</w:t>
+          <w:t>https://cyberleninka.ru/article/n/elektronnye-dengi-i-platezhnye-sistemy/viewer</w:t>
         </w:r>
       </w:hyperlink>
       <w:r>
@@ -5185,13 +5114,7 @@
         <w:rPr>
           <w:lang w:val="en-US"/>
         </w:rPr>
-        <w:t xml:space="preserve"> </w:t>
-      </w:r>
-      <w:r>
-        <w:rPr>
-          <w:lang w:val="en-US"/>
-        </w:rPr>
-        <w:t>(</w:t>
+        <w:t xml:space="preserve"> (</w:t>
       </w:r>
       <w:proofErr w:type="spellStart"/>
       <w:r>
@@ -5229,10 +5152,7 @@
         </w:numPr>
       </w:pPr>
       <w:r>
-        <w:t xml:space="preserve">Безопасность электронных платежей. – статья, </w:t>
-      </w:r>
-      <w:r>
-        <w:t>доступная в интернете по следующей ссылке:</w:t>
+        <w:t>Безопасность электронных платежей. – статья, доступная в интернете по следующей ссылке:</w:t>
       </w:r>
     </w:p>
     <w:p>
@@ -5256,13 +5176,7 @@
         <w:rPr>
           <w:lang w:val="en-US"/>
         </w:rPr>
-        <w:t xml:space="preserve"> </w:t>
-      </w:r>
-      <w:r>
-        <w:rPr>
-          <w:lang w:val="en-US"/>
-        </w:rPr>
-        <w:t>(</w:t>
+        <w:t xml:space="preserve"> (</w:t>
       </w:r>
       <w:proofErr w:type="spellStart"/>
       <w:r>
@@ -5300,10 +5214,7 @@
         </w:numPr>
       </w:pPr>
       <w:r>
-        <w:t>Введение в электронные платежные системы. -</w:t>
-      </w:r>
-      <w:r>
-        <w:t xml:space="preserve"> статья, доступная в интернете по следующей ссылке:</w:t>
+        <w:t>Введение в электронные платежные системы. - статья, доступная в интернете по следующей ссылке:</w:t>
       </w:r>
     </w:p>
     <w:p>
@@ -5327,13 +5238,7 @@
         <w:rPr>
           <w:lang w:val="en-US"/>
         </w:rPr>
-        <w:t xml:space="preserve"> </w:t>
-      </w:r>
-      <w:r>
-        <w:rPr>
-          <w:lang w:val="en-US"/>
-        </w:rPr>
-        <w:t>(</w:t>
+        <w:t xml:space="preserve"> (</w:t>
       </w:r>
       <w:proofErr w:type="spellStart"/>
       <w:r>
@@ -5375,10 +5280,7 @@
       </w:r>
       <w:proofErr w:type="spellStart"/>
       <w:r>
-        <w:t>Звонов</w:t>
-      </w:r>
-      <w:r>
-        <w:t>а</w:t>
+        <w:t>Звонова</w:t>
       </w:r>
       <w:proofErr w:type="spellEnd"/>
       <w:r>
@@ -5390,10 +5292,7 @@
       </w:r>
       <w:proofErr w:type="spellEnd"/>
       <w:r>
-        <w:t xml:space="preserve"> Деньги, кредит, банки.</w:t>
-      </w:r>
-      <w:r>
-        <w:t xml:space="preserve"> - М.: НИЦ ИНФРА-М, 2015. - 592 с. (</w:t>
+        <w:t xml:space="preserve"> Деньги, кредит, банки. - М.: НИЦ ИНФРА-М, 2015. - 592 с. (</w:t>
       </w:r>
       <w:hyperlink r:id="rId16" w:history="1">
         <w:r>
@@ -5416,10 +5315,7 @@
         </w:numPr>
       </w:pPr>
       <w:r>
-        <w:t xml:space="preserve">Терентьева Е.А. Основные этапы формирования платежных систем. - </w:t>
-      </w:r>
-      <w:r>
-        <w:t>статья, доступная в интернете по следующей ссылке:</w:t>
+        <w:t>Терентьева Е.А. Основные этапы формирования платежных систем. - статья, доступная в интернете по следующей ссылке:</w:t>
       </w:r>
     </w:p>
     <w:p>
@@ -5430,28 +5326,29 @@
           <w:lang w:val="en-US"/>
         </w:rPr>
       </w:pPr>
-      <w:r>
-        <w:fldChar w:fldCharType="begin"/>
-      </w:r>
+      <w:hyperlink r:id="rId17" w:history="1">
+        <w:r>
+          <w:rPr>
+            <w:rStyle w:val="a6"/>
+            <w:lang w:val="en-US"/>
+          </w:rPr>
+          <w:t>https://cyberleninka.ru/article/n/osnovnye-etapy-formirovaniya-platezhnyh-sistem/viewer</w:t>
+        </w:r>
+      </w:hyperlink>
       <w:r>
         <w:rPr>
           <w:lang w:val="en-US"/>
         </w:rPr>
-        <w:instrText xml:space="preserve"> HYPERLINK "https://cyberleninka.ru/article/n/osnovnye-etapy-formirovaniya-platezhnyh-sistem/viewer" </w:instrText>
-      </w:r>
-      <w:r>
-        <w:fldChar w:fldCharType="separate"/>
-      </w:r>
-      <w:r>
-        <w:rPr>
-          <w:rStyle w:val="a6"/>
+        <w:t xml:space="preserve"> (</w:t>
+      </w:r>
+      <w:proofErr w:type="spellStart"/>
+      <w:r>
+        <w:rPr>
           <w:lang w:val="en-US"/>
         </w:rPr>
-        <w:t>https://cyberleninka.ru/article/n/osnovnye-etapy-formirovaniya-platezhnyh-sistem/viewer</w:t>
-      </w:r>
-      <w:r>
-        <w:fldChar w:fldCharType="end"/>
-      </w:r>
+        <w:t>accesat</w:t>
+      </w:r>
+      <w:proofErr w:type="spellEnd"/>
       <w:r>
         <w:rPr>
           <w:lang w:val="en-US"/>
@@ -5462,56 +5359,34 @@
         <w:rPr>
           <w:lang w:val="en-US"/>
         </w:rPr>
-        <w:t>(</w:t>
-      </w:r>
-      <w:proofErr w:type="spellStart"/>
+        <w:t>07.04.2021</w:t>
+      </w:r>
       <w:r>
         <w:rPr>
           <w:lang w:val="en-US"/>
         </w:rPr>
-        <w:t>accesat</w:t>
-      </w:r>
-      <w:proofErr w:type="spellEnd"/>
-      <w:r>
+        <w:t>).</w:t>
+      </w:r>
+    </w:p>
+    <w:p>
+      <w:pPr>
+        <w:pStyle w:val="ae"/>
+        <w:ind w:left="1069" w:firstLine="0"/>
         <w:rPr>
           <w:lang w:val="en-US"/>
         </w:rPr>
-        <w:t xml:space="preserve"> </w:t>
-      </w:r>
-      <w:r>
+      </w:pPr>
+    </w:p>
+    <w:p>
+      <w:pPr>
+        <w:pStyle w:val="ae"/>
         <w:rPr>
           <w:lang w:val="en-US"/>
         </w:rPr>
-        <w:t>07.04.2021</w:t>
-      </w:r>
-      <w:r>
-        <w:rPr>
-          <w:lang w:val="en-US"/>
-        </w:rPr>
-        <w:t>).</w:t>
-      </w:r>
-      <w:bookmarkStart w:id="11" w:name="_GoBack"/>
-      <w:bookmarkEnd w:id="11"/>
-    </w:p>
-    <w:p>
-      <w:pPr>
-        <w:pStyle w:val="ae"/>
-        <w:ind w:left="1069" w:firstLine="0"/>
-        <w:rPr>
-          <w:lang w:val="en-US"/>
-        </w:rPr>
-      </w:pPr>
-    </w:p>
-    <w:p>
-      <w:pPr>
-        <w:pStyle w:val="ae"/>
-        <w:rPr>
-          <w:lang w:val="en-US"/>
-        </w:rPr>
       </w:pPr>
     </w:p>
     <w:sectPr>
-      <w:footerReference w:type="default" r:id="rId17"/>
+      <w:footerReference w:type="default" r:id="rId18"/>
       <w:pgSz w:w="11906" w:h="16838"/>
       <w:pgMar w:top="851" w:right="850" w:bottom="709" w:left="1701" w:header="0" w:footer="113" w:gutter="0"/>
       <w:cols w:space="708"/>
@@ -7795,7 +7670,7 @@
 </file>
 
 <file path=customXml/itemProps1.xml><?xml version="1.0" encoding="utf-8"?>
-<ds:datastoreItem xmlns:ds="http://schemas.openxmlformats.org/officeDocument/2006/customXml" ds:itemID="{86E22D0A-C272-4563-BF29-FF4002692F74}">
+<ds:datastoreItem xmlns:ds="http://schemas.openxmlformats.org/officeDocument/2006/customXml" ds:itemID="{29475862-2060-4F21-8063-859F05A82529}">
   <ds:schemaRefs>
     <ds:schemaRef ds:uri="http://schemas.openxmlformats.org/officeDocument/2006/bibliography"/>
   </ds:schemaRefs>

</xml_diff>